<commit_message>
Fix after receiving comments
</commit_message>
<xml_diff>
--- a/TeamWork.docx
+++ b/TeamWork.docx
@@ -1,6 +1,6 @@
 
 <file path=word/document.xml><?xml version="1.0" encoding="utf-8"?>
-<w:document xmlns:wpc="http://schemas.microsoft.com/office/word/2010/wordprocessingCanvas" xmlns:mc="http://schemas.openxmlformats.org/markup-compatibility/2006" xmlns:o="urn:schemas-microsoft-com:office:office" xmlns:r="http://schemas.openxmlformats.org/officeDocument/2006/relationships" xmlns:m="http://schemas.openxmlformats.org/officeDocument/2006/math" xmlns:v="urn:schemas-microsoft-com:vml" xmlns:wp14="http://schemas.microsoft.com/office/word/2010/wordprocessingDrawing" xmlns:wp="http://schemas.openxmlformats.org/drawingml/2006/wordprocessingDrawing" xmlns:w="http://schemas.openxmlformats.org/wordprocessingml/2006/main" xmlns:w14="http://schemas.microsoft.com/office/word/2010/wordml" xmlns:w10="urn:schemas-microsoft-com:office:word" xmlns:w15="http://schemas.microsoft.com/office/word/2012/wordml" xmlns:wpg="http://schemas.microsoft.com/office/word/2010/wordprocessingGroup" xmlns:wpi="http://schemas.microsoft.com/office/word/2010/wordprocessingInk" xmlns:wne="http://schemas.microsoft.com/office/word/2006/wordml" xmlns:wps="http://schemas.microsoft.com/office/word/2010/wordprocessingShape" xmlns:wpsCustomData="http://www.wps.cn/officeDocument/2013/wpsCustomData" mc:Ignorable="w14 w15 wp14">
+<w:document xmlns:wpc="http://schemas.microsoft.com/office/word/2010/wordprocessingCanvas" xmlns:cx="http://schemas.microsoft.com/office/drawing/2014/chartex" xmlns:cx1="http://schemas.microsoft.com/office/drawing/2015/9/8/chartex" xmlns:cx2="http://schemas.microsoft.com/office/drawing/2015/10/21/chartex" xmlns:cx3="http://schemas.microsoft.com/office/drawing/2016/5/9/chartex" xmlns:cx4="http://schemas.microsoft.com/office/drawing/2016/5/10/chartex" xmlns:cx5="http://schemas.microsoft.com/office/drawing/2016/5/11/chartex" xmlns:cx6="http://schemas.microsoft.com/office/drawing/2016/5/12/chartex" xmlns:cx7="http://schemas.microsoft.com/office/drawing/2016/5/13/chartex" xmlns:cx8="http://schemas.microsoft.com/office/drawing/2016/5/14/chartex" xmlns:mc="http://schemas.openxmlformats.org/markup-compatibility/2006" xmlns:aink="http://schemas.microsoft.com/office/drawing/2016/ink" xmlns:am3d="http://schemas.microsoft.com/office/drawing/2017/model3d" xmlns:o="urn:schemas-microsoft-com:office:office" xmlns:r="http://schemas.openxmlformats.org/officeDocument/2006/relationships" xmlns:m="http://schemas.openxmlformats.org/officeDocument/2006/math" xmlns:v="urn:schemas-microsoft-com:vml" xmlns:wp14="http://schemas.microsoft.com/office/word/2010/wordprocessingDrawing" xmlns:wp="http://schemas.openxmlformats.org/drawingml/2006/wordprocessingDrawing" xmlns:w10="urn:schemas-microsoft-com:office:word" xmlns:w="http://schemas.openxmlformats.org/wordprocessingml/2006/main" xmlns:w14="http://schemas.microsoft.com/office/word/2010/wordml" xmlns:w15="http://schemas.microsoft.com/office/word/2012/wordml" xmlns:w16cex="http://schemas.microsoft.com/office/word/2018/wordml/cex" xmlns:w16cid="http://schemas.microsoft.com/office/word/2016/wordml/cid" xmlns:w16="http://schemas.microsoft.com/office/word/2018/wordml" xmlns:w16sdtdh="http://schemas.microsoft.com/office/word/2020/wordml/sdtdatahash" xmlns:w16se="http://schemas.microsoft.com/office/word/2015/wordml/symex" xmlns:wpg="http://schemas.microsoft.com/office/word/2010/wordprocessingGroup" xmlns:wpi="http://schemas.microsoft.com/office/word/2010/wordprocessingInk" xmlns:wne="http://schemas.microsoft.com/office/word/2006/wordml" xmlns:wps="http://schemas.microsoft.com/office/word/2010/wordprocessingShape" mc:Ignorable="w14 w15 w16se w16cid w16 w16cex w16sdtdh wp14">
   <w:body>
     <w:p>
       <w:pPr>
@@ -25,7 +25,55 @@
           <w:sz w:val="48"/>
           <w:szCs w:val="32"/>
         </w:rPr>
-        <w:t xml:space="preserve">KẾ HOẠCH LÀM VIỆC NHÓM </w:t>
+        <w:t>K</w:t>
+      </w:r>
+      <w:r>
+        <w:rPr>
+          <w:b/>
+          <w:sz w:val="48"/>
+          <w:szCs w:val="32"/>
+        </w:rPr>
+        <w:t>Ế</w:t>
+      </w:r>
+      <w:r>
+        <w:rPr>
+          <w:b/>
+          <w:sz w:val="48"/>
+          <w:szCs w:val="32"/>
+        </w:rPr>
+        <w:t xml:space="preserve"> HO</w:t>
+      </w:r>
+      <w:r>
+        <w:rPr>
+          <w:b/>
+          <w:sz w:val="48"/>
+          <w:szCs w:val="32"/>
+        </w:rPr>
+        <w:t>Ạ</w:t>
+      </w:r>
+      <w:r>
+        <w:rPr>
+          <w:b/>
+          <w:sz w:val="48"/>
+          <w:szCs w:val="32"/>
+        </w:rPr>
+        <w:t>CH LÀM VI</w:t>
+      </w:r>
+      <w:r>
+        <w:rPr>
+          <w:b/>
+          <w:sz w:val="48"/>
+          <w:szCs w:val="32"/>
+        </w:rPr>
+        <w:t>Ệ</w:t>
+      </w:r>
+      <w:r>
+        <w:rPr>
+          <w:b/>
+          <w:sz w:val="48"/>
+          <w:szCs w:val="32"/>
+        </w:rPr>
+        <w:t xml:space="preserve">C NHÓM </w:t>
       </w:r>
     </w:p>
     <w:p>
@@ -44,7 +92,71 @@
           <w:sz w:val="32"/>
           <w:szCs w:val="32"/>
         </w:rPr>
-        <w:t xml:space="preserve">Nhập Môn Khoa Học Dữ Liệu </w:t>
+        <w:t>Nh</w:t>
+      </w:r>
+      <w:r>
+        <w:rPr>
+          <w:b/>
+          <w:sz w:val="32"/>
+          <w:szCs w:val="32"/>
+        </w:rPr>
+        <w:t>ậ</w:t>
+      </w:r>
+      <w:r>
+        <w:rPr>
+          <w:b/>
+          <w:sz w:val="32"/>
+          <w:szCs w:val="32"/>
+        </w:rPr>
+        <w:t>p Môn Khoa H</w:t>
+      </w:r>
+      <w:r>
+        <w:rPr>
+          <w:b/>
+          <w:sz w:val="32"/>
+          <w:szCs w:val="32"/>
+        </w:rPr>
+        <w:t>ọ</w:t>
+      </w:r>
+      <w:r>
+        <w:rPr>
+          <w:b/>
+          <w:sz w:val="32"/>
+          <w:szCs w:val="32"/>
+        </w:rPr>
+        <w:t>c D</w:t>
+      </w:r>
+      <w:r>
+        <w:rPr>
+          <w:b/>
+          <w:sz w:val="32"/>
+          <w:szCs w:val="32"/>
+        </w:rPr>
+        <w:t>ữ</w:t>
+      </w:r>
+      <w:r>
+        <w:rPr>
+          <w:b/>
+          <w:sz w:val="32"/>
+          <w:szCs w:val="32"/>
+        </w:rPr>
+        <w:t xml:space="preserve"> Li</w:t>
+      </w:r>
+      <w:r>
+        <w:rPr>
+          <w:b/>
+          <w:sz w:val="32"/>
+          <w:szCs w:val="32"/>
+        </w:rPr>
+        <w:t>ệ</w:t>
+      </w:r>
+      <w:r>
+        <w:rPr>
+          <w:b/>
+          <w:sz w:val="32"/>
+          <w:szCs w:val="32"/>
+        </w:rPr>
+        <w:t xml:space="preserve">u </w:t>
       </w:r>
     </w:p>
     <w:p>
@@ -68,37 +180,50 @@
     </w:p>
     <w:p>
       <w:pPr>
-        <w:pStyle w:val="2"/>
+        <w:pStyle w:val="u1"/>
         <w:numPr>
           <w:ilvl w:val="0"/>
           <w:numId w:val="0"/>
         </w:numPr>
         <w:spacing w:after="0"/>
+        <w:rPr>
+          <w:color w:val="548DD4" w:themeColor="text2" w:themeTint="99"/>
+        </w:rPr>
       </w:pPr>
     </w:p>
     <w:p>
       <w:pPr>
-        <w:pStyle w:val="2"/>
+        <w:pStyle w:val="u1"/>
         <w:numPr>
           <w:ilvl w:val="0"/>
           <w:numId w:val="0"/>
         </w:numPr>
         <w:spacing w:after="0"/>
+        <w:rPr>
+          <w:color w:val="548DD4" w:themeColor="text2" w:themeTint="99"/>
+        </w:rPr>
       </w:pPr>
     </w:p>
     <w:p>
       <w:pPr>
-        <w:pStyle w:val="2"/>
+        <w:pStyle w:val="u1"/>
         <w:numPr>
           <w:ilvl w:val="0"/>
           <w:numId w:val="0"/>
         </w:numPr>
         <w:spacing w:after="0"/>
         <w:jc w:val="center"/>
+        <w:rPr>
+          <w:color w:val="548DD4" w:themeColor="text2" w:themeTint="99"/>
+        </w:rPr>
       </w:pPr>
       <w:r>
+        <w:rPr>
+          <w:noProof/>
+          <w:color w:val="548DD4" w:themeColor="text2" w:themeTint="99"/>
+        </w:rPr>
         <w:drawing>
-          <wp:inline distT="0" distB="0" distL="0" distR="0">
+          <wp:inline distT="0" distB="0" distL="0" distR="0" wp14:anchorId="3C29558A" wp14:editId="18C35785">
             <wp:extent cx="3086100" cy="2343150"/>
             <wp:effectExtent l="0" t="0" r="0" b="0"/>
             <wp:docPr id="3" name="Hình ảnh 3"/>
@@ -138,7 +263,7 @@
     </w:p>
     <w:p>
       <w:pPr>
-        <w:pStyle w:val="2"/>
+        <w:pStyle w:val="u1"/>
         <w:numPr>
           <w:ilvl w:val="0"/>
           <w:numId w:val="0"/>
@@ -149,6 +274,7 @@
           <w:bCs/>
           <w:i/>
           <w:iCs/>
+          <w:color w:val="548DD4" w:themeColor="text2" w:themeTint="99"/>
         </w:rPr>
       </w:pPr>
       <w:r>
@@ -157,8 +283,89 @@
           <w:bCs/>
           <w:i/>
           <w:iCs/>
+          <w:color w:val="548DD4" w:themeColor="text2" w:themeTint="99"/>
         </w:rPr>
-        <w:t>Giáo viên hướng dẫn: Trần Trung Kiên-Phan Thị Phương Uyên</w:t>
+        <w:t>Giáo viên hư</w:t>
+      </w:r>
+      <w:r>
+        <w:rPr>
+          <w:b w:val="0"/>
+          <w:bCs/>
+          <w:i/>
+          <w:iCs/>
+          <w:color w:val="548DD4" w:themeColor="text2" w:themeTint="99"/>
+        </w:rPr>
+        <w:t>ớ</w:t>
+      </w:r>
+      <w:r>
+        <w:rPr>
+          <w:b w:val="0"/>
+          <w:bCs/>
+          <w:i/>
+          <w:iCs/>
+          <w:color w:val="548DD4" w:themeColor="text2" w:themeTint="99"/>
+        </w:rPr>
+        <w:t>ng d</w:t>
+      </w:r>
+      <w:r>
+        <w:rPr>
+          <w:b w:val="0"/>
+          <w:bCs/>
+          <w:i/>
+          <w:iCs/>
+          <w:color w:val="548DD4" w:themeColor="text2" w:themeTint="99"/>
+        </w:rPr>
+        <w:t>ẫ</w:t>
+      </w:r>
+      <w:r>
+        <w:rPr>
+          <w:b w:val="0"/>
+          <w:bCs/>
+          <w:i/>
+          <w:iCs/>
+          <w:color w:val="548DD4" w:themeColor="text2" w:themeTint="99"/>
+        </w:rPr>
+        <w:t>n: Tr</w:t>
+      </w:r>
+      <w:r>
+        <w:rPr>
+          <w:b w:val="0"/>
+          <w:bCs/>
+          <w:i/>
+          <w:iCs/>
+          <w:color w:val="548DD4" w:themeColor="text2" w:themeTint="99"/>
+        </w:rPr>
+        <w:t>ầ</w:t>
+      </w:r>
+      <w:r>
+        <w:rPr>
+          <w:b w:val="0"/>
+          <w:bCs/>
+          <w:i/>
+          <w:iCs/>
+          <w:color w:val="548DD4" w:themeColor="text2" w:themeTint="99"/>
+        </w:rPr>
+        <w:t>n Trung Kiên-Phan Th</w:t>
+      </w:r>
+      <w:r>
+        <w:rPr>
+          <w:b w:val="0"/>
+          <w:bCs/>
+          <w:i/>
+          <w:iCs/>
+          <w:color w:val="548DD4" w:themeColor="text2" w:themeTint="99"/>
+        </w:rPr>
+        <w:t>ị</w:t>
+      </w:r>
+      <w:r>
+        <w:rPr>
+          <w:b w:val="0"/>
+          <w:bCs/>
+          <w:i/>
+          <w:iCs/>
+          <w:color w:val="548DD4" w:themeColor="text2" w:themeTint="99"/>
+        </w:rPr>
+        <w:t xml:space="preserve"> Phương Uyên</w:t>
       </w:r>
     </w:p>
     <w:p>
@@ -179,7 +386,7 @@
     </w:p>
     <w:p>
       <w:pPr>
-        <w:pStyle w:val="2"/>
+        <w:pStyle w:val="u1"/>
         <w:numPr>
           <w:ilvl w:val="0"/>
           <w:numId w:val="0"/>
@@ -187,31 +394,22 @@
         <w:spacing w:after="0"/>
         <w:ind w:left="360"/>
         <w:jc w:val="right"/>
+        <w:rPr>
+          <w:color w:val="548DD4" w:themeColor="text2" w:themeTint="99"/>
+        </w:rPr>
       </w:pPr>
       <w:r>
+        <w:rPr>
+          <w:color w:val="548DD4" w:themeColor="text2" w:themeTint="99"/>
+        </w:rPr>
         <w:t>Group Information(Nhóm 16)</w:t>
       </w:r>
     </w:p>
     <w:tbl>
       <w:tblPr>
-        <w:tblStyle w:val="14"/>
+        <w:tblStyle w:val="LiBang"/>
         <w:tblW w:w="0" w:type="auto"/>
-        <w:tblInd w:w="0" w:type="dxa"/>
-        <w:tblBorders>
-          <w:top w:val="single" w:color="auto" w:sz="4" w:space="0"/>
-          <w:left w:val="single" w:color="auto" w:sz="4" w:space="0"/>
-          <w:bottom w:val="single" w:color="auto" w:sz="4" w:space="0"/>
-          <w:right w:val="single" w:color="auto" w:sz="4" w:space="0"/>
-          <w:insideH w:val="single" w:color="auto" w:sz="4" w:space="0"/>
-          <w:insideV w:val="single" w:color="auto" w:sz="4" w:space="0"/>
-        </w:tblBorders>
-        <w:tblLayout w:type="autofit"/>
-        <w:tblCellMar>
-          <w:top w:w="0" w:type="dxa"/>
-          <w:left w:w="108" w:type="dxa"/>
-          <w:bottom w:w="0" w:type="dxa"/>
-          <w:right w:w="108" w:type="dxa"/>
-        </w:tblCellMar>
+        <w:tblLook w:val="04A0" w:firstRow="1" w:lastRow="0" w:firstColumn="1" w:lastColumn="0" w:noHBand="0" w:noVBand="1"/>
       </w:tblPr>
       <w:tblGrid>
         <w:gridCol w:w="3005"/>
@@ -219,22 +417,6 @@
         <w:gridCol w:w="3006"/>
       </w:tblGrid>
       <w:tr>
-        <w:tblPrEx>
-          <w:tblBorders>
-            <w:top w:val="single" w:color="auto" w:sz="4" w:space="0"/>
-            <w:left w:val="single" w:color="auto" w:sz="4" w:space="0"/>
-            <w:bottom w:val="single" w:color="auto" w:sz="4" w:space="0"/>
-            <w:right w:val="single" w:color="auto" w:sz="4" w:space="0"/>
-            <w:insideH w:val="single" w:color="auto" w:sz="4" w:space="0"/>
-            <w:insideV w:val="single" w:color="auto" w:sz="4" w:space="0"/>
-          </w:tblBorders>
-          <w:tblCellMar>
-            <w:top w:w="0" w:type="dxa"/>
-            <w:left w:w="108" w:type="dxa"/>
-            <w:bottom w:w="0" w:type="dxa"/>
-            <w:right w:w="108" w:type="dxa"/>
-          </w:tblCellMar>
-        </w:tblPrEx>
         <w:tc>
           <w:tcPr>
             <w:tcW w:w="3005" w:type="dxa"/>
@@ -273,28 +455,18 @@
               <w:jc w:val="center"/>
             </w:pPr>
             <w:r>
-              <w:t>Họ và Tên</w:t>
+              <w:t>H</w:t>
+            </w:r>
+            <w:r>
+              <w:t>ọ</w:t>
+            </w:r>
+            <w:r>
+              <w:t xml:space="preserve"> và Tên</w:t>
             </w:r>
           </w:p>
         </w:tc>
       </w:tr>
       <w:tr>
-        <w:tblPrEx>
-          <w:tblBorders>
-            <w:top w:val="single" w:color="auto" w:sz="4" w:space="0"/>
-            <w:left w:val="single" w:color="auto" w:sz="4" w:space="0"/>
-            <w:bottom w:val="single" w:color="auto" w:sz="4" w:space="0"/>
-            <w:right w:val="single" w:color="auto" w:sz="4" w:space="0"/>
-            <w:insideH w:val="single" w:color="auto" w:sz="4" w:space="0"/>
-            <w:insideV w:val="single" w:color="auto" w:sz="4" w:space="0"/>
-          </w:tblBorders>
-          <w:tblCellMar>
-            <w:top w:w="0" w:type="dxa"/>
-            <w:left w:w="108" w:type="dxa"/>
-            <w:bottom w:w="0" w:type="dxa"/>
-            <w:right w:w="108" w:type="dxa"/>
-          </w:tblCellMar>
-        </w:tblPrEx>
         <w:tc>
           <w:tcPr>
             <w:tcW w:w="3005" w:type="dxa"/>
@@ -339,22 +511,6 @@
         </w:tc>
       </w:tr>
       <w:tr>
-        <w:tblPrEx>
-          <w:tblBorders>
-            <w:top w:val="single" w:color="auto" w:sz="4" w:space="0"/>
-            <w:left w:val="single" w:color="auto" w:sz="4" w:space="0"/>
-            <w:bottom w:val="single" w:color="auto" w:sz="4" w:space="0"/>
-            <w:right w:val="single" w:color="auto" w:sz="4" w:space="0"/>
-            <w:insideH w:val="single" w:color="auto" w:sz="4" w:space="0"/>
-            <w:insideV w:val="single" w:color="auto" w:sz="4" w:space="0"/>
-          </w:tblBorders>
-          <w:tblCellMar>
-            <w:top w:w="0" w:type="dxa"/>
-            <w:left w:w="108" w:type="dxa"/>
-            <w:bottom w:w="0" w:type="dxa"/>
-            <w:right w:w="108" w:type="dxa"/>
-          </w:tblCellMar>
-        </w:tblPrEx>
         <w:tc>
           <w:tcPr>
             <w:tcW w:w="3005" w:type="dxa"/>
@@ -393,7 +549,13 @@
               <w:jc w:val="center"/>
             </w:pPr>
             <w:r>
-              <w:t>Lê Hồng Quang</w:t>
+              <w:t>Lê H</w:t>
+            </w:r>
+            <w:r>
+              <w:t>ồ</w:t>
+            </w:r>
+            <w:r>
+              <w:t>ng Quang</w:t>
             </w:r>
           </w:p>
         </w:tc>
@@ -401,14 +563,20 @@
     </w:tbl>
     <w:p>
       <w:pPr>
-        <w:pStyle w:val="2"/>
+        <w:pStyle w:val="u1"/>
         <w:numPr>
           <w:ilvl w:val="0"/>
           <w:numId w:val="0"/>
         </w:numPr>
         <w:spacing w:after="0"/>
+        <w:rPr>
+          <w:color w:val="548DD4" w:themeColor="text2" w:themeTint="99"/>
+        </w:rPr>
       </w:pPr>
       <w:r>
+        <w:rPr>
+          <w:color w:val="548DD4" w:themeColor="text2" w:themeTint="99"/>
+        </w:rPr>
         <w:br w:type="page"/>
       </w:r>
     </w:p>
@@ -422,34 +590,37 @@
     </w:p>
     <w:p>
       <w:pPr>
-        <w:pStyle w:val="2"/>
+        <w:pStyle w:val="u1"/>
         <w:spacing w:after="0"/>
         <w:jc w:val="both"/>
+        <w:rPr>
+          <w:color w:val="548DD4" w:themeColor="text2" w:themeTint="99"/>
+        </w:rPr>
       </w:pPr>
       <w:r>
-        <w:t>Bảng báo cáo:</w:t>
+        <w:rPr>
+          <w:color w:val="548DD4" w:themeColor="text2" w:themeTint="99"/>
+        </w:rPr>
+        <w:t>B</w:t>
+      </w:r>
+      <w:r>
+        <w:rPr>
+          <w:color w:val="548DD4" w:themeColor="text2" w:themeTint="99"/>
+        </w:rPr>
+        <w:t>ả</w:t>
+      </w:r>
+      <w:r>
+        <w:rPr>
+          <w:color w:val="548DD4" w:themeColor="text2" w:themeTint="99"/>
+        </w:rPr>
+        <w:t>ng báo cáo:</w:t>
       </w:r>
     </w:p>
     <w:tbl>
       <w:tblPr>
-        <w:tblStyle w:val="14"/>
+        <w:tblStyle w:val="LiBang"/>
         <w:tblW w:w="0" w:type="auto"/>
-        <w:tblInd w:w="0" w:type="dxa"/>
-        <w:tblBorders>
-          <w:top w:val="single" w:color="auto" w:sz="4" w:space="0"/>
-          <w:left w:val="single" w:color="auto" w:sz="4" w:space="0"/>
-          <w:bottom w:val="single" w:color="auto" w:sz="4" w:space="0"/>
-          <w:right w:val="single" w:color="auto" w:sz="4" w:space="0"/>
-          <w:insideH w:val="single" w:color="auto" w:sz="4" w:space="0"/>
-          <w:insideV w:val="single" w:color="auto" w:sz="4" w:space="0"/>
-        </w:tblBorders>
-        <w:tblLayout w:type="autofit"/>
-        <w:tblCellMar>
-          <w:top w:w="0" w:type="dxa"/>
-          <w:left w:w="108" w:type="dxa"/>
-          <w:bottom w:w="0" w:type="dxa"/>
-          <w:right w:w="108" w:type="dxa"/>
-        </w:tblCellMar>
+        <w:tblLook w:val="04A0" w:firstRow="1" w:lastRow="0" w:firstColumn="1" w:lastColumn="0" w:noHBand="0" w:noVBand="1"/>
       </w:tblPr>
       <w:tblGrid>
         <w:gridCol w:w="1598"/>
@@ -457,16 +628,6 @@
         <w:gridCol w:w="4166"/>
       </w:tblGrid>
       <w:tr>
-        <w:tblPrEx>
-          <w:tblBorders>
-            <w:top w:val="single" w:color="auto" w:sz="4" w:space="0"/>
-            <w:left w:val="single" w:color="auto" w:sz="4" w:space="0"/>
-            <w:bottom w:val="single" w:color="auto" w:sz="4" w:space="0"/>
-            <w:right w:val="single" w:color="auto" w:sz="4" w:space="0"/>
-            <w:insideH w:val="single" w:color="auto" w:sz="4" w:space="0"/>
-            <w:insideV w:val="single" w:color="auto" w:sz="4" w:space="0"/>
-          </w:tblBorders>
-        </w:tblPrEx>
         <w:tc>
           <w:tcPr>
             <w:tcW w:w="1598" w:type="dxa"/>
@@ -476,7 +637,22 @@
               <w:spacing w:after="0" w:line="240" w:lineRule="auto"/>
             </w:pPr>
             <w:r>
-              <w:t>Các mốc thời gian</w:t>
+              <w:t xml:space="preserve">Các </w:t>
+            </w:r>
+            <w:r>
+              <w:t>m</w:t>
+            </w:r>
+            <w:r>
+              <w:t>ố</w:t>
+            </w:r>
+            <w:r>
+              <w:t>c th</w:t>
+            </w:r>
+            <w:r>
+              <w:t>ờ</w:t>
+            </w:r>
+            <w:r>
+              <w:t>i gian</w:t>
             </w:r>
           </w:p>
         </w:tc>
@@ -502,22 +678,18 @@
               <w:spacing w:after="0" w:line="240" w:lineRule="auto"/>
             </w:pPr>
             <w:r>
-              <w:t>18127190-Hồng Quang</w:t>
+              <w:t>18127190-H</w:t>
+            </w:r>
+            <w:r>
+              <w:t>ồ</w:t>
+            </w:r>
+            <w:r>
+              <w:t>ng Quang</w:t>
             </w:r>
           </w:p>
         </w:tc>
       </w:tr>
       <w:tr>
-        <w:tblPrEx>
-          <w:tblBorders>
-            <w:top w:val="single" w:color="auto" w:sz="4" w:space="0"/>
-            <w:left w:val="single" w:color="auto" w:sz="4" w:space="0"/>
-            <w:bottom w:val="single" w:color="auto" w:sz="4" w:space="0"/>
-            <w:right w:val="single" w:color="auto" w:sz="4" w:space="0"/>
-            <w:insideH w:val="single" w:color="auto" w:sz="4" w:space="0"/>
-            <w:insideV w:val="single" w:color="auto" w:sz="4" w:space="0"/>
-          </w:tblBorders>
-        </w:tblPrEx>
         <w:tc>
           <w:tcPr>
             <w:tcW w:w="1598" w:type="dxa"/>
@@ -542,26 +714,34 @@
               <w:spacing w:after="0" w:line="240" w:lineRule="auto"/>
             </w:pPr>
             <w:r>
-              <w:t>Tham khảo các trang web cung cấp API tại https://github.com/public-apis/public-apis</w:t>
+              <w:t>Tham kh</w:t>
+            </w:r>
+            <w:r>
+              <w:t>ả</w:t>
+            </w:r>
+            <w:r>
+              <w:t>o các trang web cung c</w:t>
+            </w:r>
+            <w:r>
+              <w:t>ấ</w:t>
+            </w:r>
+            <w:r>
+              <w:t>p API t</w:t>
+            </w:r>
+            <w:r>
+              <w:t>ạ</w:t>
+            </w:r>
+            <w:r>
+              <w:t>i https://github.com/public-apis/public-apis</w:t>
             </w:r>
           </w:p>
         </w:tc>
       </w:tr>
       <w:tr>
-        <w:tblPrEx>
-          <w:tblBorders>
-            <w:top w:val="single" w:color="auto" w:sz="4" w:space="0"/>
-            <w:left w:val="single" w:color="auto" w:sz="4" w:space="0"/>
-            <w:bottom w:val="single" w:color="auto" w:sz="4" w:space="0"/>
-            <w:right w:val="single" w:color="auto" w:sz="4" w:space="0"/>
-            <w:insideH w:val="single" w:color="auto" w:sz="4" w:space="0"/>
-            <w:insideV w:val="single" w:color="auto" w:sz="4" w:space="0"/>
-          </w:tblBorders>
-        </w:tblPrEx>
         <w:tc>
           <w:tcPr>
             <w:tcW w:w="1598" w:type="dxa"/>
-            <w:vMerge w:val="continue"/>
+            <w:vMerge/>
           </w:tcPr>
           <w:p>
             <w:pPr>
@@ -578,29 +758,34 @@
               <w:spacing w:after="0" w:line="240" w:lineRule="auto"/>
             </w:pPr>
             <w:r>
-              <w:t xml:space="preserve">Lên ý tưởng lấy API tại trang </w:t>
-            </w:r>
-            <w:r>
-              <w:fldChar w:fldCharType="begin"/>
-            </w:r>
-            <w:r>
-              <w:instrText xml:space="preserve"> HYPERLINK "https://www.coindesk.com/api/" </w:instrText>
-            </w:r>
-            <w:r>
-              <w:fldChar w:fldCharType="separate"/>
-            </w:r>
-            <w:r>
-              <w:rPr>
-                <w:rStyle w:val="13"/>
-              </w:rPr>
-              <w:t>https://www.coindesk.com/api/</w:t>
-            </w:r>
-            <w:r>
-              <w:rPr>
-                <w:rStyle w:val="13"/>
-              </w:rPr>
-              <w:fldChar w:fldCharType="end"/>
-            </w:r>
+              <w:t>Lên ý tư</w:t>
+            </w:r>
+            <w:r>
+              <w:t>ở</w:t>
+            </w:r>
+            <w:r>
+              <w:t>ng l</w:t>
+            </w:r>
+            <w:r>
+              <w:t>ấ</w:t>
+            </w:r>
+            <w:r>
+              <w:t>y API t</w:t>
+            </w:r>
+            <w:r>
+              <w:t>ạ</w:t>
+            </w:r>
+            <w:r>
+              <w:t xml:space="preserve">i trang </w:t>
+            </w:r>
+            <w:hyperlink r:id="rId9" w:history="1">
+              <w:r>
+                <w:rPr>
+                  <w:rStyle w:val="Siuktni"/>
+                </w:rPr>
+                <w:t>https://www.coindesk.com/api/</w:t>
+              </w:r>
+            </w:hyperlink>
             <w:r>
               <w:t xml:space="preserve"> </w:t>
             </w:r>
@@ -615,32 +800,58 @@
               <w:spacing w:after="0" w:line="240" w:lineRule="auto"/>
             </w:pPr>
             <w:r>
-              <w:t>Không thể đặt câu hỏi có ý nghĩa thực tế cho dữ liệu này</w:t>
+              <w:t>Không th</w:t>
+            </w:r>
+            <w:r>
+              <w:t>ể</w:t>
+            </w:r>
+            <w:r>
+              <w:t xml:space="preserve"> đ</w:t>
+            </w:r>
+            <w:r>
+              <w:t>ặ</w:t>
+            </w:r>
+            <w:r>
+              <w:t>t câu h</w:t>
+            </w:r>
+            <w:r>
+              <w:t>ỏ</w:t>
+            </w:r>
+            <w:r>
+              <w:t>i có ý nghĩa th</w:t>
+            </w:r>
+            <w:r>
+              <w:t>ự</w:t>
+            </w:r>
+            <w:r>
+              <w:t>c t</w:t>
+            </w:r>
+            <w:r>
+              <w:t>ế</w:t>
+            </w:r>
+            <w:r>
+              <w:t xml:space="preserve"> cho d</w:t>
+            </w:r>
+            <w:r>
+              <w:t>ữ</w:t>
+            </w:r>
+            <w:r>
+              <w:t xml:space="preserve"> li</w:t>
+            </w:r>
+            <w:r>
+              <w:t>ệ</w:t>
+            </w:r>
+            <w:r>
+              <w:t>u này</w:t>
             </w:r>
           </w:p>
         </w:tc>
       </w:tr>
       <w:tr>
-        <w:tblPrEx>
-          <w:tblBorders>
-            <w:top w:val="single" w:color="auto" w:sz="4" w:space="0"/>
-            <w:left w:val="single" w:color="auto" w:sz="4" w:space="0"/>
-            <w:bottom w:val="single" w:color="auto" w:sz="4" w:space="0"/>
-            <w:right w:val="single" w:color="auto" w:sz="4" w:space="0"/>
-            <w:insideH w:val="single" w:color="auto" w:sz="4" w:space="0"/>
-            <w:insideV w:val="single" w:color="auto" w:sz="4" w:space="0"/>
-          </w:tblBorders>
-          <w:tblCellMar>
-            <w:top w:w="0" w:type="dxa"/>
-            <w:left w:w="108" w:type="dxa"/>
-            <w:bottom w:w="0" w:type="dxa"/>
-            <w:right w:w="108" w:type="dxa"/>
-          </w:tblCellMar>
-        </w:tblPrEx>
         <w:tc>
           <w:tcPr>
             <w:tcW w:w="1598" w:type="dxa"/>
-            <w:vMerge w:val="continue"/>
+            <w:vMerge/>
           </w:tcPr>
           <w:p>
             <w:pPr>
@@ -667,32 +878,43 @@
               <w:spacing w:after="0" w:line="240" w:lineRule="auto"/>
             </w:pPr>
             <w:r>
-              <w:t xml:space="preserve">Đề xuất lấy data từ </w:t>
+              <w:t>Đ</w:t>
+            </w:r>
+            <w:r>
+              <w:t>ề</w:t>
+            </w:r>
+            <w:r>
+              <w:t xml:space="preserve"> xu</w:t>
+            </w:r>
+            <w:r>
+              <w:t>ấ</w:t>
+            </w:r>
+            <w:r>
+              <w:t>t l</w:t>
+            </w:r>
+            <w:r>
+              <w:t>ấ</w:t>
+            </w:r>
+            <w:r>
+              <w:t>y data t</w:t>
+            </w:r>
+            <w:r>
+              <w:t>ừ</w:t>
+            </w:r>
+            <w:r>
+              <w:t xml:space="preserve"> </w:t>
             </w:r>
             <w:r>
               <w:tab/>
             </w:r>
-            <w:r>
-              <w:fldChar w:fldCharType="begin"/>
-            </w:r>
-            <w:r>
-              <w:instrText xml:space="preserve"> HYPERLINK "https://openweathermap.org/api/road-risk" </w:instrText>
-            </w:r>
-            <w:r>
-              <w:fldChar w:fldCharType="separate"/>
-            </w:r>
-            <w:r>
-              <w:rPr>
-                <w:rStyle w:val="13"/>
-              </w:rPr>
-              <w:t>https://openweathermap.org/api/road-risk</w:t>
-            </w:r>
-            <w:r>
-              <w:rPr>
-                <w:rStyle w:val="13"/>
-              </w:rPr>
-              <w:fldChar w:fldCharType="end"/>
-            </w:r>
+            <w:hyperlink r:id="rId10" w:history="1">
+              <w:r>
+                <w:rPr>
+                  <w:rStyle w:val="Siuktni"/>
+                </w:rPr>
+                <w:t>https://openweathermap.org/api/road-risk</w:t>
+              </w:r>
+            </w:hyperlink>
             <w:r>
               <w:t xml:space="preserve"> </w:t>
             </w:r>
@@ -700,26 +922,10 @@
         </w:tc>
       </w:tr>
       <w:tr>
-        <w:tblPrEx>
-          <w:tblBorders>
-            <w:top w:val="single" w:color="auto" w:sz="4" w:space="0"/>
-            <w:left w:val="single" w:color="auto" w:sz="4" w:space="0"/>
-            <w:bottom w:val="single" w:color="auto" w:sz="4" w:space="0"/>
-            <w:right w:val="single" w:color="auto" w:sz="4" w:space="0"/>
-            <w:insideH w:val="single" w:color="auto" w:sz="4" w:space="0"/>
-            <w:insideV w:val="single" w:color="auto" w:sz="4" w:space="0"/>
-          </w:tblBorders>
-          <w:tblCellMar>
-            <w:top w:w="0" w:type="dxa"/>
-            <w:left w:w="108" w:type="dxa"/>
-            <w:bottom w:w="0" w:type="dxa"/>
-            <w:right w:w="108" w:type="dxa"/>
-          </w:tblCellMar>
-        </w:tblPrEx>
         <w:tc>
           <w:tcPr>
             <w:tcW w:w="1598" w:type="dxa"/>
-            <w:vMerge w:val="continue"/>
+            <w:vMerge/>
           </w:tcPr>
           <w:p>
             <w:pPr>
@@ -746,26 +952,88 @@
               <w:spacing w:after="0" w:line="240" w:lineRule="auto"/>
             </w:pPr>
             <w:r>
-              <w:t>Kiểm tra thấy api chỉ được tiếp cận khi gửi email xin cấp quyền và xác nhận mục đích sử dung</w:t>
+              <w:t>Ki</w:t>
+            </w:r>
+            <w:r>
+              <w:t>ể</w:t>
+            </w:r>
+            <w:r>
+              <w:t>m tra th</w:t>
+            </w:r>
+            <w:r>
+              <w:t>ấ</w:t>
+            </w:r>
+            <w:r>
+              <w:t>y api ch</w:t>
+            </w:r>
+            <w:r>
+              <w:t>ỉ</w:t>
+            </w:r>
+            <w:r>
+              <w:t xml:space="preserve"> đư</w:t>
+            </w:r>
+            <w:r>
+              <w:t>ợ</w:t>
+            </w:r>
+            <w:r>
+              <w:t>c ti</w:t>
+            </w:r>
+            <w:r>
+              <w:t>ế</w:t>
+            </w:r>
+            <w:r>
+              <w:t>p c</w:t>
+            </w:r>
+            <w:r>
+              <w:t>ậ</w:t>
+            </w:r>
+            <w:r>
+              <w:t>n khi g</w:t>
+            </w:r>
+            <w:r>
+              <w:t>ử</w:t>
+            </w:r>
+            <w:r>
+              <w:t>i email xin c</w:t>
+            </w:r>
+            <w:r>
+              <w:t>ấ</w:t>
+            </w:r>
+            <w:r>
+              <w:t>p quy</w:t>
+            </w:r>
+            <w:r>
+              <w:t>ề</w:t>
+            </w:r>
+            <w:r>
+              <w:t>n và xác nh</w:t>
+            </w:r>
+            <w:r>
+              <w:t>ậ</w:t>
+            </w:r>
+            <w:r>
+              <w:t>n m</w:t>
+            </w:r>
+            <w:r>
+              <w:t>ụ</w:t>
+            </w:r>
+            <w:r>
+              <w:t>c đích s</w:t>
+            </w:r>
+            <w:r>
+              <w:t>ử</w:t>
+            </w:r>
+            <w:r>
+              <w:t xml:space="preserve"> dung</w:t>
             </w:r>
           </w:p>
         </w:tc>
       </w:tr>
       <w:tr>
-        <w:tblPrEx>
-          <w:tblBorders>
-            <w:top w:val="single" w:color="auto" w:sz="4" w:space="0"/>
-            <w:left w:val="single" w:color="auto" w:sz="4" w:space="0"/>
-            <w:bottom w:val="single" w:color="auto" w:sz="4" w:space="0"/>
-            <w:right w:val="single" w:color="auto" w:sz="4" w:space="0"/>
-            <w:insideH w:val="single" w:color="auto" w:sz="4" w:space="0"/>
-            <w:insideV w:val="single" w:color="auto" w:sz="4" w:space="0"/>
-          </w:tblBorders>
-        </w:tblPrEx>
         <w:tc>
           <w:tcPr>
             <w:tcW w:w="1598" w:type="dxa"/>
-            <w:vMerge w:val="continue"/>
+            <w:vMerge/>
           </w:tcPr>
           <w:p>
             <w:pPr>
@@ -782,29 +1050,58 @@
               <w:spacing w:after="0" w:line="240" w:lineRule="auto"/>
             </w:pPr>
             <w:r>
-              <w:t xml:space="preserve">Đề xuất láy dữ liệu thời tiết từ trang </w:t>
-            </w:r>
-            <w:r>
-              <w:fldChar w:fldCharType="begin"/>
-            </w:r>
-            <w:r>
-              <w:instrText xml:space="preserve"> HYPERLINK "https://weatherstack.com/" </w:instrText>
-            </w:r>
-            <w:r>
-              <w:fldChar w:fldCharType="separate"/>
-            </w:r>
-            <w:r>
-              <w:rPr>
-                <w:rStyle w:val="13"/>
-              </w:rPr>
-              <w:t>https://weatherstack.com/</w:t>
-            </w:r>
-            <w:r>
-              <w:rPr>
-                <w:rStyle w:val="13"/>
-              </w:rPr>
-              <w:fldChar w:fldCharType="end"/>
-            </w:r>
+              <w:t>Đ</w:t>
+            </w:r>
+            <w:r>
+              <w:t>ề</w:t>
+            </w:r>
+            <w:r>
+              <w:t xml:space="preserve"> xu</w:t>
+            </w:r>
+            <w:r>
+              <w:t>ấ</w:t>
+            </w:r>
+            <w:r>
+              <w:t>t láy d</w:t>
+            </w:r>
+            <w:r>
+              <w:t>ữ</w:t>
+            </w:r>
+            <w:r>
+              <w:t xml:space="preserve"> li</w:t>
+            </w:r>
+            <w:r>
+              <w:t>ệ</w:t>
+            </w:r>
+            <w:r>
+              <w:t>u th</w:t>
+            </w:r>
+            <w:r>
+              <w:t>ờ</w:t>
+            </w:r>
+            <w:r>
+              <w:t>i ti</w:t>
+            </w:r>
+            <w:r>
+              <w:t>ế</w:t>
+            </w:r>
+            <w:r>
+              <w:t>t t</w:t>
+            </w:r>
+            <w:r>
+              <w:t>ừ</w:t>
+            </w:r>
+            <w:r>
+              <w:t xml:space="preserve"> trang </w:t>
+            </w:r>
+            <w:hyperlink r:id="rId11" w:history="1">
+              <w:r>
+                <w:rPr>
+                  <w:rStyle w:val="Siuktni"/>
+                </w:rPr>
+                <w:t>https://weatherstack.com/</w:t>
+              </w:r>
+            </w:hyperlink>
             <w:r>
               <w:t xml:space="preserve"> </w:t>
             </w:r>
@@ -822,26 +1119,10 @@
         </w:tc>
       </w:tr>
       <w:tr>
-        <w:tblPrEx>
-          <w:tblBorders>
-            <w:top w:val="single" w:color="auto" w:sz="4" w:space="0"/>
-            <w:left w:val="single" w:color="auto" w:sz="4" w:space="0"/>
-            <w:bottom w:val="single" w:color="auto" w:sz="4" w:space="0"/>
-            <w:right w:val="single" w:color="auto" w:sz="4" w:space="0"/>
-            <w:insideH w:val="single" w:color="auto" w:sz="4" w:space="0"/>
-            <w:insideV w:val="single" w:color="auto" w:sz="4" w:space="0"/>
-          </w:tblBorders>
-          <w:tblCellMar>
-            <w:top w:w="0" w:type="dxa"/>
-            <w:left w:w="108" w:type="dxa"/>
-            <w:bottom w:w="0" w:type="dxa"/>
-            <w:right w:w="108" w:type="dxa"/>
-          </w:tblCellMar>
-        </w:tblPrEx>
         <w:tc>
           <w:tcPr>
             <w:tcW w:w="1598" w:type="dxa"/>
-            <w:vMerge w:val="continue"/>
+            <w:vMerge/>
           </w:tcPr>
           <w:p>
             <w:pPr>
@@ -858,7 +1139,88 @@
               <w:spacing w:after="0" w:line="240" w:lineRule="auto"/>
             </w:pPr>
             <w:r>
-              <w:t>Kiểm tra thì phát hiện nếu dùng gói miễn phí chỉ giới hạn 250 calls/ tháng muốn dữ liệu nhiều hơn phải trả phí</w:t>
+              <w:t>Ki</w:t>
+            </w:r>
+            <w:r>
+              <w:t>ể</w:t>
+            </w:r>
+            <w:r>
+              <w:t>m tra thì phát hi</w:t>
+            </w:r>
+            <w:r>
+              <w:t>ệ</w:t>
+            </w:r>
+            <w:r>
+              <w:t>n n</w:t>
+            </w:r>
+            <w:r>
+              <w:t>ế</w:t>
+            </w:r>
+            <w:r>
+              <w:t>u dùng gói mi</w:t>
+            </w:r>
+            <w:r>
+              <w:t>ễ</w:t>
+            </w:r>
+            <w:r>
+              <w:t xml:space="preserve">n </w:t>
+            </w:r>
+            <w:r>
+              <w:t>phí ch</w:t>
+            </w:r>
+            <w:r>
+              <w:t>ỉ</w:t>
+            </w:r>
+            <w:r>
+              <w:t xml:space="preserve"> gi</w:t>
+            </w:r>
+            <w:r>
+              <w:t>ớ</w:t>
+            </w:r>
+            <w:r>
+              <w:t>i h</w:t>
+            </w:r>
+            <w:r>
+              <w:t>ạ</w:t>
+            </w:r>
+            <w:r>
+              <w:t>n 250 calls/ tháng mu</w:t>
+            </w:r>
+            <w:r>
+              <w:t>ố</w:t>
+            </w:r>
+            <w:r>
+              <w:t>n d</w:t>
+            </w:r>
+            <w:r>
+              <w:t>ữ</w:t>
+            </w:r>
+            <w:r>
+              <w:t xml:space="preserve"> li</w:t>
+            </w:r>
+            <w:r>
+              <w:t>ệ</w:t>
+            </w:r>
+            <w:r>
+              <w:t>u nhi</w:t>
+            </w:r>
+            <w:r>
+              <w:t>ề</w:t>
+            </w:r>
+            <w:r>
+              <w:t>u hơn ph</w:t>
+            </w:r>
+            <w:r>
+              <w:t>ả</w:t>
+            </w:r>
+            <w:r>
+              <w:t>i tr</w:t>
+            </w:r>
+            <w:r>
+              <w:t>ả</w:t>
+            </w:r>
+            <w:r>
+              <w:t xml:space="preserve"> phí</w:t>
             </w:r>
           </w:p>
         </w:tc>
@@ -874,26 +1236,10 @@
         </w:tc>
       </w:tr>
       <w:tr>
-        <w:tblPrEx>
-          <w:tblBorders>
-            <w:top w:val="single" w:color="auto" w:sz="4" w:space="0"/>
-            <w:left w:val="single" w:color="auto" w:sz="4" w:space="0"/>
-            <w:bottom w:val="single" w:color="auto" w:sz="4" w:space="0"/>
-            <w:right w:val="single" w:color="auto" w:sz="4" w:space="0"/>
-            <w:insideH w:val="single" w:color="auto" w:sz="4" w:space="0"/>
-            <w:insideV w:val="single" w:color="auto" w:sz="4" w:space="0"/>
-          </w:tblBorders>
-          <w:tblCellMar>
-            <w:top w:w="0" w:type="dxa"/>
-            <w:left w:w="108" w:type="dxa"/>
-            <w:bottom w:w="0" w:type="dxa"/>
-            <w:right w:w="108" w:type="dxa"/>
-          </w:tblCellMar>
-        </w:tblPrEx>
         <w:tc>
           <w:tcPr>
             <w:tcW w:w="1598" w:type="dxa"/>
-            <w:vMerge w:val="continue"/>
+            <w:vMerge/>
           </w:tcPr>
           <w:p>
             <w:pPr>
@@ -920,32 +1266,43 @@
               <w:spacing w:after="0" w:line="240" w:lineRule="auto"/>
             </w:pPr>
             <w:r>
-              <w:t>Đề xuất lấy data từ trang</w:t>
+              <w:t>Đ</w:t>
+            </w:r>
+            <w:r>
+              <w:t>ề</w:t>
+            </w:r>
+            <w:r>
+              <w:t xml:space="preserve"> xu</w:t>
+            </w:r>
+            <w:r>
+              <w:t>ấ</w:t>
+            </w:r>
+            <w:r>
+              <w:t>t l</w:t>
+            </w:r>
+            <w:r>
+              <w:t>ấ</w:t>
+            </w:r>
+            <w:r>
+              <w:t>y data t</w:t>
+            </w:r>
+            <w:r>
+              <w:t>ừ</w:t>
+            </w:r>
+            <w:r>
+              <w:t xml:space="preserve"> trang</w:t>
             </w:r>
             <w:r>
               <w:tab/>
             </w:r>
-            <w:r>
-              <w:fldChar w:fldCharType="begin"/>
-            </w:r>
-            <w:r>
-              <w:instrText xml:space="preserve"> HYPERLINK "https://openweathermap.org/api/air-pollution" </w:instrText>
-            </w:r>
-            <w:r>
-              <w:fldChar w:fldCharType="separate"/>
-            </w:r>
-            <w:r>
-              <w:rPr>
-                <w:rStyle w:val="13"/>
-              </w:rPr>
-              <w:t>https://openweathermap.org/api/air-pollution</w:t>
-            </w:r>
-            <w:r>
-              <w:rPr>
-                <w:rStyle w:val="13"/>
-              </w:rPr>
-              <w:fldChar w:fldCharType="end"/>
-            </w:r>
+            <w:hyperlink r:id="rId12" w:history="1">
+              <w:r>
+                <w:rPr>
+                  <w:rStyle w:val="Siuktni"/>
+                </w:rPr>
+                <w:t>https://openweathermap.org/api/air-pollution</w:t>
+              </w:r>
+            </w:hyperlink>
             <w:r>
               <w:t xml:space="preserve"> </w:t>
             </w:r>
@@ -953,26 +1310,10 @@
         </w:tc>
       </w:tr>
       <w:tr>
-        <w:tblPrEx>
-          <w:tblBorders>
-            <w:top w:val="single" w:color="auto" w:sz="4" w:space="0"/>
-            <w:left w:val="single" w:color="auto" w:sz="4" w:space="0"/>
-            <w:bottom w:val="single" w:color="auto" w:sz="4" w:space="0"/>
-            <w:right w:val="single" w:color="auto" w:sz="4" w:space="0"/>
-            <w:insideH w:val="single" w:color="auto" w:sz="4" w:space="0"/>
-            <w:insideV w:val="single" w:color="auto" w:sz="4" w:space="0"/>
-          </w:tblBorders>
-          <w:tblCellMar>
-            <w:top w:w="0" w:type="dxa"/>
-            <w:left w:w="108" w:type="dxa"/>
-            <w:bottom w:w="0" w:type="dxa"/>
-            <w:right w:w="108" w:type="dxa"/>
-          </w:tblCellMar>
-        </w:tblPrEx>
         <w:tc>
           <w:tcPr>
             <w:tcW w:w="1598" w:type="dxa"/>
-            <w:vMerge w:val="continue"/>
+            <w:vMerge/>
           </w:tcPr>
           <w:p>
             <w:pPr>
@@ -990,22 +1331,177 @@
               <w:spacing w:after="0" w:line="240" w:lineRule="auto"/>
             </w:pPr>
             <w:r>
-              <w:t>Kiểm tra và thấy có thể thu thập dữ liệu khá nhiều , hoàn toàn miễn phí chỉ bằng cách đăng ký tài khoản mà nhận api-key và có thể đặt được câu hỏi có ý nghãi trong thực tế. Quyết định sẽ xử lý trên tập dữ liệu từ API của trang web này.</w:t>
+              <w:t>Ki</w:t>
+            </w:r>
+            <w:r>
+              <w:t>ể</w:t>
+            </w:r>
+            <w:r>
+              <w:t>m tra và th</w:t>
+            </w:r>
+            <w:r>
+              <w:t>ấ</w:t>
+            </w:r>
+            <w:r>
+              <w:t>y có th</w:t>
+            </w:r>
+            <w:r>
+              <w:t>ể</w:t>
+            </w:r>
+            <w:r>
+              <w:t xml:space="preserve"> thu th</w:t>
+            </w:r>
+            <w:r>
+              <w:t>ậ</w:t>
+            </w:r>
+            <w:r>
+              <w:t>p d</w:t>
+            </w:r>
+            <w:r>
+              <w:t>ữ</w:t>
+            </w:r>
+            <w:r>
+              <w:t xml:space="preserve"> li</w:t>
+            </w:r>
+            <w:r>
+              <w:t>ệ</w:t>
+            </w:r>
+            <w:r>
+              <w:t>u khá nh</w:t>
+            </w:r>
+            <w:r>
+              <w:t>i</w:t>
+            </w:r>
+            <w:r>
+              <w:t>ề</w:t>
+            </w:r>
+            <w:r>
+              <w:t>u , hoàn toàn mi</w:t>
+            </w:r>
+            <w:r>
+              <w:t>ễ</w:t>
+            </w:r>
+            <w:r>
+              <w:t>n phí ch</w:t>
+            </w:r>
+            <w:r>
+              <w:t>ỉ</w:t>
+            </w:r>
+            <w:r>
+              <w:t xml:space="preserve"> b</w:t>
+            </w:r>
+            <w:r>
+              <w:t>ằ</w:t>
+            </w:r>
+            <w:r>
+              <w:t>ng cách đăng ký tài kho</w:t>
+            </w:r>
+            <w:r>
+              <w:t>ả</w:t>
+            </w:r>
+            <w:r>
+              <w:t>n mà nh</w:t>
+            </w:r>
+            <w:r>
+              <w:t>ậ</w:t>
+            </w:r>
+            <w:r>
+              <w:t>n api-key và có th</w:t>
+            </w:r>
+            <w:r>
+              <w:t>ể</w:t>
+            </w:r>
+            <w:r>
+              <w:t xml:space="preserve"> đ</w:t>
+            </w:r>
+            <w:r>
+              <w:t>ặ</w:t>
+            </w:r>
+            <w:r>
+              <w:t>t đư</w:t>
+            </w:r>
+            <w:r>
+              <w:t>ợ</w:t>
+            </w:r>
+            <w:r>
+              <w:t>c câu h</w:t>
+            </w:r>
+            <w:r>
+              <w:t>ỏ</w:t>
+            </w:r>
+            <w:r>
+              <w:t>i có ý nghãi trong th</w:t>
+            </w:r>
+            <w:r>
+              <w:t>ự</w:t>
+            </w:r>
+            <w:r>
+              <w:t>c t</w:t>
+            </w:r>
+            <w:r>
+              <w:t>ế</w:t>
+            </w:r>
+            <w:r>
+              <w:t>. Quy</w:t>
+            </w:r>
+            <w:r>
+              <w:t>ế</w:t>
+            </w:r>
+            <w:r>
+              <w:t>t đ</w:t>
+            </w:r>
+            <w:r>
+              <w:t>ị</w:t>
+            </w:r>
+            <w:r>
+              <w:t>nh s</w:t>
+            </w:r>
+            <w:r>
+              <w:t>ẽ</w:t>
+            </w:r>
+            <w:r>
+              <w:t xml:space="preserve"> x</w:t>
+            </w:r>
+            <w:r>
+              <w:t>ử</w:t>
+            </w:r>
+            <w:r>
+              <w:t xml:space="preserve"> lý trên t</w:t>
+            </w:r>
+            <w:r>
+              <w:t>ậ</w:t>
+            </w:r>
+            <w:r>
+              <w:t>p d</w:t>
+            </w:r>
+            <w:r>
+              <w:t>ữ</w:t>
+            </w:r>
+            <w:r>
+              <w:t xml:space="preserve"> li</w:t>
+            </w:r>
+            <w:r>
+              <w:t>ệ</w:t>
+            </w:r>
+            <w:r>
+              <w:t>u t</w:t>
+            </w:r>
+            <w:r>
+              <w:t>ừ</w:t>
+            </w:r>
+            <w:r>
+              <w:t xml:space="preserve"> API c</w:t>
+            </w:r>
+            <w:r>
+              <w:t>ủ</w:t>
+            </w:r>
+            <w:r>
+              <w:t>a trang web này.</w:t>
             </w:r>
           </w:p>
         </w:tc>
       </w:tr>
       <w:tr>
-        <w:tblPrEx>
-          <w:tblBorders>
-            <w:top w:val="single" w:color="auto" w:sz="4" w:space="0"/>
-            <w:left w:val="single" w:color="auto" w:sz="4" w:space="0"/>
-            <w:bottom w:val="single" w:color="auto" w:sz="4" w:space="0"/>
-            <w:right w:val="single" w:color="auto" w:sz="4" w:space="0"/>
-            <w:insideH w:val="single" w:color="auto" w:sz="4" w:space="0"/>
-            <w:insideV w:val="single" w:color="auto" w:sz="4" w:space="0"/>
-          </w:tblBorders>
-        </w:tblPrEx>
         <w:tc>
           <w:tcPr>
             <w:tcW w:w="1598" w:type="dxa"/>
@@ -1028,7 +1524,70 @@
               <w:spacing w:after="0" w:line="240" w:lineRule="auto"/>
             </w:pPr>
             <w:r>
-              <w:t>Tiến hành quá trình thu thập dữ liệu từ web API và xuất ra file csv (lấy dữ liệu ở TPHCM)</w:t>
+              <w:t>Ti</w:t>
+            </w:r>
+            <w:r>
+              <w:t>ế</w:t>
+            </w:r>
+            <w:r>
+              <w:t>n hành quá trình thu th</w:t>
+            </w:r>
+            <w:r>
+              <w:t>ậ</w:t>
+            </w:r>
+            <w:r>
+              <w:t>p d</w:t>
+            </w:r>
+            <w:r>
+              <w:t>ữ</w:t>
+            </w:r>
+            <w:r>
+              <w:t xml:space="preserve"> li</w:t>
+            </w:r>
+            <w:r>
+              <w:t>ệ</w:t>
+            </w:r>
+            <w:r>
+              <w:t>u t</w:t>
+            </w:r>
+            <w:r>
+              <w:t>ừ</w:t>
+            </w:r>
+            <w:r>
+              <w:t xml:space="preserve"> web API và </w:t>
+            </w:r>
+            <w:r>
+              <w:t>xu</w:t>
+            </w:r>
+            <w:r>
+              <w:t>ấ</w:t>
+            </w:r>
+            <w:r>
+              <w:t>t ra file csv (l</w:t>
+            </w:r>
+            <w:r>
+              <w:t>ấ</w:t>
+            </w:r>
+            <w:r>
+              <w:t>y d</w:t>
+            </w:r>
+            <w:r>
+              <w:t>ữ</w:t>
+            </w:r>
+            <w:r>
+              <w:t xml:space="preserve"> li</w:t>
+            </w:r>
+            <w:r>
+              <w:t>ệ</w:t>
+            </w:r>
+            <w:r>
+              <w:t xml:space="preserve">u </w:t>
+            </w:r>
+            <w:r>
+              <w:t>ở</w:t>
+            </w:r>
+            <w:r>
+              <w:t xml:space="preserve"> TPHCM)</w:t>
             </w:r>
           </w:p>
         </w:tc>
@@ -1041,28 +1600,66 @@
               <w:spacing w:after="0" w:line="240" w:lineRule="auto"/>
             </w:pPr>
             <w:r>
-              <w:t>Xác định các tham số để gọi các câu lệnh lấy dữ liệu từ web API</w:t>
+              <w:t>Xác đ</w:t>
+            </w:r>
+            <w:r>
+              <w:t>ị</w:t>
+            </w:r>
+            <w:r>
+              <w:t>nh các tham s</w:t>
+            </w:r>
+            <w:r>
+              <w:t>ố</w:t>
+            </w:r>
+            <w:r>
+              <w:t xml:space="preserve"> đ</w:t>
+            </w:r>
+            <w:r>
+              <w:t>ể</w:t>
+            </w:r>
+            <w:r>
+              <w:t xml:space="preserve"> g</w:t>
+            </w:r>
+            <w:r>
+              <w:t>ọ</w:t>
+            </w:r>
+            <w:r>
+              <w:t>i các câu l</w:t>
+            </w:r>
+            <w:r>
+              <w:t>ệ</w:t>
+            </w:r>
+            <w:r>
+              <w:t>nh l</w:t>
+            </w:r>
+            <w:r>
+              <w:t>ấ</w:t>
+            </w:r>
+            <w:r>
+              <w:t>y d</w:t>
+            </w:r>
+            <w:r>
+              <w:t>ữ</w:t>
+            </w:r>
+            <w:r>
+              <w:t xml:space="preserve"> li</w:t>
+            </w:r>
+            <w:r>
+              <w:t>ệ</w:t>
+            </w:r>
+            <w:r>
+              <w:t>u t</w:t>
+            </w:r>
+            <w:r>
+              <w:t>ừ</w:t>
+            </w:r>
+            <w:r>
+              <w:t xml:space="preserve"> web API</w:t>
             </w:r>
           </w:p>
         </w:tc>
       </w:tr>
       <w:tr>
-        <w:tblPrEx>
-          <w:tblBorders>
-            <w:top w:val="single" w:color="auto" w:sz="4" w:space="0"/>
-            <w:left w:val="single" w:color="auto" w:sz="4" w:space="0"/>
-            <w:bottom w:val="single" w:color="auto" w:sz="4" w:space="0"/>
-            <w:right w:val="single" w:color="auto" w:sz="4" w:space="0"/>
-            <w:insideH w:val="single" w:color="auto" w:sz="4" w:space="0"/>
-            <w:insideV w:val="single" w:color="auto" w:sz="4" w:space="0"/>
-          </w:tblBorders>
-          <w:tblCellMar>
-            <w:top w:w="0" w:type="dxa"/>
-            <w:left w:w="108" w:type="dxa"/>
-            <w:bottom w:w="0" w:type="dxa"/>
-            <w:right w:w="108" w:type="dxa"/>
-          </w:tblCellMar>
-        </w:tblPrEx>
         <w:tc>
           <w:tcPr>
             <w:tcW w:w="1598" w:type="dxa"/>
@@ -1092,22 +1689,6 @@
         </w:tc>
       </w:tr>
       <w:tr>
-        <w:tblPrEx>
-          <w:tblBorders>
-            <w:top w:val="single" w:color="auto" w:sz="4" w:space="0"/>
-            <w:left w:val="single" w:color="auto" w:sz="4" w:space="0"/>
-            <w:bottom w:val="single" w:color="auto" w:sz="4" w:space="0"/>
-            <w:right w:val="single" w:color="auto" w:sz="4" w:space="0"/>
-            <w:insideH w:val="single" w:color="auto" w:sz="4" w:space="0"/>
-            <w:insideV w:val="single" w:color="auto" w:sz="4" w:space="0"/>
-          </w:tblBorders>
-          <w:tblCellMar>
-            <w:top w:w="0" w:type="dxa"/>
-            <w:left w:w="108" w:type="dxa"/>
-            <w:bottom w:w="0" w:type="dxa"/>
-            <w:right w:w="108" w:type="dxa"/>
-          </w:tblCellMar>
-        </w:tblPrEx>
         <w:tc>
           <w:tcPr>
             <w:tcW w:w="1598" w:type="dxa"/>
@@ -1140,28 +1721,78 @@
               <w:spacing w:after="0" w:line="240" w:lineRule="auto"/>
             </w:pPr>
             <w:r>
-              <w:t>Khám phá dữ liệu và phát hiện tỉ lệ các lớp tại cột output chưa được phân bố đều</w:t>
+              <w:t>Khám phá d</w:t>
+            </w:r>
+            <w:r>
+              <w:t>ữ</w:t>
+            </w:r>
+            <w:r>
+              <w:t xml:space="preserve"> li</w:t>
+            </w:r>
+            <w:r>
+              <w:t>ệ</w:t>
+            </w:r>
+            <w:r>
+              <w:t>u và phát hi</w:t>
+            </w:r>
+            <w:r>
+              <w:t>ệ</w:t>
+            </w:r>
+            <w:r>
+              <w:t>n t</w:t>
+            </w:r>
+            <w:r>
+              <w:t>ỉ</w:t>
+            </w:r>
+            <w:r>
+              <w:t xml:space="preserve"> l</w:t>
+            </w:r>
+            <w:r>
+              <w:t>ệ</w:t>
+            </w:r>
+            <w:r>
+              <w:t xml:space="preserve"> các l</w:t>
+            </w:r>
+            <w:r>
+              <w:t>ớ</w:t>
+            </w:r>
+            <w:r>
+              <w:t>p t</w:t>
+            </w:r>
+            <w:r>
+              <w:t>ạ</w:t>
+            </w:r>
+            <w:r>
+              <w:t>i c</w:t>
+            </w:r>
+            <w:r>
+              <w:t>ộ</w:t>
+            </w:r>
+            <w:r>
+              <w:t>t output chưa đư</w:t>
+            </w:r>
+            <w:r>
+              <w:t>ợ</w:t>
+            </w:r>
+            <w:r>
+              <w:t>c phân b</w:t>
+            </w:r>
+            <w:r>
+              <w:t>ố</w:t>
+            </w:r>
+            <w:r>
+              <w:t xml:space="preserve"> đ</w:t>
+            </w:r>
+            <w:r>
+              <w:t>ề</w:t>
+            </w:r>
+            <w:r>
+              <w:t>u</w:t>
             </w:r>
           </w:p>
         </w:tc>
       </w:tr>
       <w:tr>
-        <w:tblPrEx>
-          <w:tblBorders>
-            <w:top w:val="single" w:color="auto" w:sz="4" w:space="0"/>
-            <w:left w:val="single" w:color="auto" w:sz="4" w:space="0"/>
-            <w:bottom w:val="single" w:color="auto" w:sz="4" w:space="0"/>
-            <w:right w:val="single" w:color="auto" w:sz="4" w:space="0"/>
-            <w:insideH w:val="single" w:color="auto" w:sz="4" w:space="0"/>
-            <w:insideV w:val="single" w:color="auto" w:sz="4" w:space="0"/>
-          </w:tblBorders>
-          <w:tblCellMar>
-            <w:top w:w="0" w:type="dxa"/>
-            <w:left w:w="108" w:type="dxa"/>
-            <w:bottom w:w="0" w:type="dxa"/>
-            <w:right w:w="108" w:type="dxa"/>
-          </w:tblCellMar>
-        </w:tblPrEx>
         <w:tc>
           <w:tcPr>
             <w:tcW w:w="1598" w:type="dxa"/>
@@ -1184,7 +1815,61 @@
               <w:spacing w:after="0" w:line="240" w:lineRule="auto"/>
             </w:pPr>
             <w:r>
-              <w:t xml:space="preserve">Tiến hành thu thập thêm dữ liệu tại một số tỉnh/thành phố </w:t>
+              <w:t>Ti</w:t>
+            </w:r>
+            <w:r>
+              <w:t>ế</w:t>
+            </w:r>
+            <w:r>
+              <w:t>n hành thu th</w:t>
+            </w:r>
+            <w:r>
+              <w:t>ậ</w:t>
+            </w:r>
+            <w:r>
+              <w:t>p thêm d</w:t>
+            </w:r>
+            <w:r>
+              <w:t>ữ</w:t>
+            </w:r>
+            <w:r>
+              <w:t xml:space="preserve"> li</w:t>
+            </w:r>
+            <w:r>
+              <w:t>ệ</w:t>
+            </w:r>
+            <w:r>
+              <w:t>u t</w:t>
+            </w:r>
+            <w:r>
+              <w:t>ạ</w:t>
+            </w:r>
+            <w:r>
+              <w:t>i m</w:t>
+            </w:r>
+            <w:r>
+              <w:t>ộ</w:t>
+            </w:r>
+            <w:r>
+              <w:t>t s</w:t>
+            </w:r>
+            <w:r>
+              <w:t>ố</w:t>
+            </w:r>
+            <w:r>
+              <w:t xml:space="preserve"> t</w:t>
+            </w:r>
+            <w:r>
+              <w:t>ỉ</w:t>
+            </w:r>
+            <w:r>
+              <w:t>nh/thành ph</w:t>
+            </w:r>
+            <w:r>
+              <w:t>ố</w:t>
+            </w:r>
+            <w:r>
+              <w:t xml:space="preserve"> </w:t>
             </w:r>
           </w:p>
         </w:tc>
@@ -1200,16 +1885,6 @@
         </w:tc>
       </w:tr>
       <w:tr>
-        <w:tblPrEx>
-          <w:tblBorders>
-            <w:top w:val="single" w:color="auto" w:sz="4" w:space="0"/>
-            <w:left w:val="single" w:color="auto" w:sz="4" w:space="0"/>
-            <w:bottom w:val="single" w:color="auto" w:sz="4" w:space="0"/>
-            <w:right w:val="single" w:color="auto" w:sz="4" w:space="0"/>
-            <w:insideH w:val="single" w:color="auto" w:sz="4" w:space="0"/>
-            <w:insideV w:val="single" w:color="auto" w:sz="4" w:space="0"/>
-          </w:tblBorders>
-        </w:tblPrEx>
         <w:tc>
           <w:tcPr>
             <w:tcW w:w="1598" w:type="dxa"/>
@@ -1242,28 +1917,33 @@
               <w:spacing w:after="0" w:line="240" w:lineRule="auto"/>
             </w:pPr>
             <w:r>
-              <w:t>Đặt câu hỏi và đưa ra ý nghĩa thực tế</w:t>
+              <w:t>Đ</w:t>
+            </w:r>
+            <w:r>
+              <w:t>ặ</w:t>
+            </w:r>
+            <w:r>
+              <w:t>t câu h</w:t>
+            </w:r>
+            <w:r>
+              <w:t>ỏ</w:t>
+            </w:r>
+            <w:r>
+              <w:t>i và đưa ra ý nghĩa th</w:t>
+            </w:r>
+            <w:r>
+              <w:t>ự</w:t>
+            </w:r>
+            <w:r>
+              <w:t>c t</w:t>
+            </w:r>
+            <w:r>
+              <w:t>ế</w:t>
             </w:r>
           </w:p>
         </w:tc>
       </w:tr>
       <w:tr>
-        <w:tblPrEx>
-          <w:tblBorders>
-            <w:top w:val="single" w:color="auto" w:sz="4" w:space="0"/>
-            <w:left w:val="single" w:color="auto" w:sz="4" w:space="0"/>
-            <w:bottom w:val="single" w:color="auto" w:sz="4" w:space="0"/>
-            <w:right w:val="single" w:color="auto" w:sz="4" w:space="0"/>
-            <w:insideH w:val="single" w:color="auto" w:sz="4" w:space="0"/>
-            <w:insideV w:val="single" w:color="auto" w:sz="4" w:space="0"/>
-          </w:tblBorders>
-          <w:tblCellMar>
-            <w:top w:w="0" w:type="dxa"/>
-            <w:left w:w="108" w:type="dxa"/>
-            <w:bottom w:w="0" w:type="dxa"/>
-            <w:right w:w="108" w:type="dxa"/>
-          </w:tblCellMar>
-        </w:tblPrEx>
         <w:tc>
           <w:tcPr>
             <w:tcW w:w="1598" w:type="dxa"/>
@@ -1287,28 +1967,60 @@
               <w:spacing w:after="0" w:line="240" w:lineRule="auto"/>
             </w:pPr>
             <w:r>
-              <w:t>Tìm hiểu một số  thuật toán phân lớp từ slide bài giảng và trên doc của sklearn</w:t>
+              <w:t>Tìm hi</w:t>
+            </w:r>
+            <w:r>
+              <w:t>ể</w:t>
+            </w:r>
+            <w:r>
+              <w:t>u m</w:t>
+            </w:r>
+            <w:r>
+              <w:t>ộ</w:t>
+            </w:r>
+            <w:r>
+              <w:t>t s</w:t>
+            </w:r>
+            <w:r>
+              <w:t>ố</w:t>
+            </w:r>
+            <w:r>
+              <w:t xml:space="preserve">  thu</w:t>
+            </w:r>
+            <w:r>
+              <w:t>ậ</w:t>
+            </w:r>
+            <w:r>
+              <w:t>t toán phân l</w:t>
+            </w:r>
+            <w:r>
+              <w:t>ớ</w:t>
+            </w:r>
+            <w:r>
+              <w:t>p t</w:t>
+            </w:r>
+            <w:r>
+              <w:t>ừ</w:t>
+            </w:r>
+            <w:r>
+              <w:t xml:space="preserve"> slide bài gi</w:t>
+            </w:r>
+            <w:r>
+              <w:t>ả</w:t>
+            </w:r>
+            <w:r>
+              <w:t>ng và trên doc c</w:t>
+            </w:r>
+            <w:r>
+              <w:t>ủ</w:t>
+            </w:r>
+            <w:r>
+              <w:t>a sklearn</w:t>
             </w:r>
           </w:p>
         </w:tc>
       </w:tr>
       <w:tr>
-        <w:tblPrEx>
-          <w:tblBorders>
-            <w:top w:val="single" w:color="auto" w:sz="4" w:space="0"/>
-            <w:left w:val="single" w:color="auto" w:sz="4" w:space="0"/>
-            <w:bottom w:val="single" w:color="auto" w:sz="4" w:space="0"/>
-            <w:right w:val="single" w:color="auto" w:sz="4" w:space="0"/>
-            <w:insideH w:val="single" w:color="auto" w:sz="4" w:space="0"/>
-            <w:insideV w:val="single" w:color="auto" w:sz="4" w:space="0"/>
-          </w:tblBorders>
-          <w:tblCellMar>
-            <w:top w:w="0" w:type="dxa"/>
-            <w:left w:w="108" w:type="dxa"/>
-            <w:bottom w:w="0" w:type="dxa"/>
-            <w:right w:w="108" w:type="dxa"/>
-          </w:tblCellMar>
-        </w:tblPrEx>
         <w:tc>
           <w:tcPr>
             <w:tcW w:w="1598" w:type="dxa"/>
@@ -1331,7 +2043,25 @@
               <w:spacing w:after="0" w:line="240" w:lineRule="auto"/>
             </w:pPr>
             <w:r>
-              <w:t>Kiểm tra và chỉnh sửa</w:t>
+              <w:t>Ki</w:t>
+            </w:r>
+            <w:r>
+              <w:t>ể</w:t>
+            </w:r>
+            <w:r>
+              <w:t>m tra và ch</w:t>
+            </w:r>
+            <w:r>
+              <w:t>ỉ</w:t>
+            </w:r>
+            <w:r>
+              <w:t>nh s</w:t>
+            </w:r>
+            <w:r>
+              <w:t>ử</w:t>
+            </w:r>
+            <w:r>
+              <w:t>a</w:t>
             </w:r>
           </w:p>
         </w:tc>
@@ -1344,28 +2074,51 @@
               <w:spacing w:after="0" w:line="240" w:lineRule="auto"/>
             </w:pPr>
             <w:r>
-              <w:t>Mô hình hóa dữ liệu bằng mô hình neural network sử dụng thuật toán MLP Classifier</w:t>
+              <w:t>Mô hình hóa d</w:t>
+            </w:r>
+            <w:r>
+              <w:t>ữ</w:t>
+            </w:r>
+            <w:r>
+              <w:t xml:space="preserve"> li</w:t>
+            </w:r>
+            <w:r>
+              <w:t>ệ</w:t>
+            </w:r>
+            <w:r>
+              <w:t>u b</w:t>
+            </w:r>
+            <w:r>
+              <w:t>ằ</w:t>
+            </w:r>
+            <w:r>
+              <w:t xml:space="preserve">ng </w:t>
+            </w:r>
+            <w:r>
+              <w:t>mô hình neural network s</w:t>
+            </w:r>
+            <w:r>
+              <w:t>ử</w:t>
+            </w:r>
+            <w:r>
+              <w:t xml:space="preserve"> d</w:t>
+            </w:r>
+            <w:r>
+              <w:t>ụ</w:t>
+            </w:r>
+            <w:r>
+              <w:t>ng thu</w:t>
+            </w:r>
+            <w:r>
+              <w:t>ậ</w:t>
+            </w:r>
+            <w:r>
+              <w:t>t toán MLP Classifier</w:t>
             </w:r>
           </w:p>
         </w:tc>
       </w:tr>
       <w:tr>
-        <w:tblPrEx>
-          <w:tblBorders>
-            <w:top w:val="single" w:color="auto" w:sz="4" w:space="0"/>
-            <w:left w:val="single" w:color="auto" w:sz="4" w:space="0"/>
-            <w:bottom w:val="single" w:color="auto" w:sz="4" w:space="0"/>
-            <w:right w:val="single" w:color="auto" w:sz="4" w:space="0"/>
-            <w:insideH w:val="single" w:color="auto" w:sz="4" w:space="0"/>
-            <w:insideV w:val="single" w:color="auto" w:sz="4" w:space="0"/>
-          </w:tblBorders>
-          <w:tblCellMar>
-            <w:top w:w="0" w:type="dxa"/>
-            <w:left w:w="108" w:type="dxa"/>
-            <w:bottom w:w="0" w:type="dxa"/>
-            <w:right w:w="108" w:type="dxa"/>
-          </w:tblCellMar>
-        </w:tblPrEx>
         <w:tc>
           <w:tcPr>
             <w:tcW w:w="1598" w:type="dxa"/>
@@ -1388,7 +2141,43 @@
               <w:spacing w:after="0" w:line="240" w:lineRule="auto"/>
             </w:pPr>
             <w:r>
-              <w:t>Mô hình hóa dữ liệu bằng mô hình neural network sử dụng thuật toán Softmax Regression</w:t>
+              <w:t>Mô hình hóa d</w:t>
+            </w:r>
+            <w:r>
+              <w:t>ữ</w:t>
+            </w:r>
+            <w:r>
+              <w:t xml:space="preserve"> li</w:t>
+            </w:r>
+            <w:r>
+              <w:t>ệ</w:t>
+            </w:r>
+            <w:r>
+              <w:t>u b</w:t>
+            </w:r>
+            <w:r>
+              <w:t>ằ</w:t>
+            </w:r>
+            <w:r>
+              <w:t>ng mô hình neural network s</w:t>
+            </w:r>
+            <w:r>
+              <w:t>ử</w:t>
+            </w:r>
+            <w:r>
+              <w:t xml:space="preserve"> d</w:t>
+            </w:r>
+            <w:r>
+              <w:t>ụ</w:t>
+            </w:r>
+            <w:r>
+              <w:t>ng thu</w:t>
+            </w:r>
+            <w:r>
+              <w:t>ậ</w:t>
+            </w:r>
+            <w:r>
+              <w:t>t toán Softmax Regression</w:t>
             </w:r>
           </w:p>
         </w:tc>
@@ -1401,22 +2190,81 @@
               <w:spacing w:after="0" w:line="240" w:lineRule="auto"/>
             </w:pPr>
             <w:r>
-              <w:t>Sửa lại danh sách siêu tham số alpha trong mô hình MLP Classifier do chọn alpha quá nhỏ dẫn đến độ lỗi lý tưởng (bằng 0%)</w:t>
+              <w:t>S</w:t>
+            </w:r>
+            <w:r>
+              <w:t>ử</w:t>
+            </w:r>
+            <w:r>
+              <w:t>a l</w:t>
+            </w:r>
+            <w:r>
+              <w:t>ạ</w:t>
+            </w:r>
+            <w:r>
+              <w:t>i danh sách siêu tham s</w:t>
+            </w:r>
+            <w:r>
+              <w:t>ố</w:t>
+            </w:r>
+            <w:r>
+              <w:t xml:space="preserve"> alpha trong mô hình MLP Classifier do ch</w:t>
+            </w:r>
+            <w:r>
+              <w:t>ọ</w:t>
+            </w:r>
+            <w:r>
+              <w:t>n alpha quá nh</w:t>
+            </w:r>
+            <w:r>
+              <w:t>ỏ</w:t>
+            </w:r>
+            <w:r>
+              <w:t xml:space="preserve"> d</w:t>
+            </w:r>
+            <w:r>
+              <w:t>ẫ</w:t>
+            </w:r>
+            <w:r>
+              <w:t>n đ</w:t>
+            </w:r>
+            <w:r>
+              <w:t>ế</w:t>
+            </w:r>
+            <w:r>
+              <w:t>n đ</w:t>
+            </w:r>
+            <w:r>
+              <w:t>ộ</w:t>
+            </w:r>
+            <w:r>
+              <w:t xml:space="preserve"> l</w:t>
+            </w:r>
+            <w:r>
+              <w:t>ỗ</w:t>
+            </w:r>
+            <w:r>
+              <w:t xml:space="preserve">i </w:t>
+            </w:r>
+            <w:r>
+              <w:t>lý tư</w:t>
+            </w:r>
+            <w:r>
+              <w:t>ở</w:t>
+            </w:r>
+            <w:r>
+              <w:t>ng (b</w:t>
+            </w:r>
+            <w:r>
+              <w:t>ằ</w:t>
+            </w:r>
+            <w:r>
+              <w:t>ng 0%)</w:t>
             </w:r>
           </w:p>
         </w:tc>
       </w:tr>
       <w:tr>
-        <w:tblPrEx>
-          <w:tblBorders>
-            <w:top w:val="single" w:color="auto" w:sz="4" w:space="0"/>
-            <w:left w:val="single" w:color="auto" w:sz="4" w:space="0"/>
-            <w:bottom w:val="single" w:color="auto" w:sz="4" w:space="0"/>
-            <w:right w:val="single" w:color="auto" w:sz="4" w:space="0"/>
-            <w:insideH w:val="single" w:color="auto" w:sz="4" w:space="0"/>
-            <w:insideV w:val="single" w:color="auto" w:sz="4" w:space="0"/>
-          </w:tblBorders>
-        </w:tblPrEx>
         <w:tc>
           <w:tcPr>
             <w:tcW w:w="1598" w:type="dxa"/>
@@ -1436,7 +2284,31 @@
               <w:spacing w:after="0" w:line="240" w:lineRule="auto"/>
             </w:pPr>
             <w:r>
-              <w:t>Kiểm tra và sửa lỗi ở hai mô hình Softmax và Kneighbors</w:t>
+              <w:t>Ki</w:t>
+            </w:r>
+            <w:r>
+              <w:t>ể</w:t>
+            </w:r>
+            <w:r>
+              <w:t>m tra và s</w:t>
+            </w:r>
+            <w:r>
+              <w:t>ử</w:t>
+            </w:r>
+            <w:r>
+              <w:t>a l</w:t>
+            </w:r>
+            <w:r>
+              <w:t>ỗ</w:t>
+            </w:r>
+            <w:r>
+              <w:t xml:space="preserve">i </w:t>
+            </w:r>
+            <w:r>
+              <w:t>ở</w:t>
+            </w:r>
+            <w:r>
+              <w:t xml:space="preserve"> hai mô hình Softmax và Kneighbors</w:t>
             </w:r>
           </w:p>
         </w:tc>
@@ -1449,28 +2321,48 @@
               <w:spacing w:after="0" w:line="240" w:lineRule="auto"/>
             </w:pPr>
             <w:r>
-              <w:t>Mô hình hóa dữ liệu bằng mô hình neural network sử dụng thuật toán Kneighbors Classifier</w:t>
+              <w:t>Mô hình hóa d</w:t>
+            </w:r>
+            <w:r>
+              <w:t>ữ</w:t>
+            </w:r>
+            <w:r>
+              <w:t xml:space="preserve"> li</w:t>
+            </w:r>
+            <w:r>
+              <w:t>ệ</w:t>
+            </w:r>
+            <w:r>
+              <w:t>u b</w:t>
+            </w:r>
+            <w:r>
+              <w:t>ằ</w:t>
+            </w:r>
+            <w:r>
+              <w:t>ng mô hình neural network s</w:t>
+            </w:r>
+            <w:r>
+              <w:t>ử</w:t>
+            </w:r>
+            <w:r>
+              <w:t xml:space="preserve"> d</w:t>
+            </w:r>
+            <w:r>
+              <w:t>ụ</w:t>
+            </w:r>
+            <w:r>
+              <w:t>ng thu</w:t>
+            </w:r>
+            <w:r>
+              <w:t>ậ</w:t>
+            </w:r>
+            <w:r>
+              <w:t>t toán Kneighbors Classifier</w:t>
             </w:r>
           </w:p>
         </w:tc>
       </w:tr>
       <w:tr>
-        <w:tblPrEx>
-          <w:tblBorders>
-            <w:top w:val="single" w:color="auto" w:sz="4" w:space="0"/>
-            <w:left w:val="single" w:color="auto" w:sz="4" w:space="0"/>
-            <w:bottom w:val="single" w:color="auto" w:sz="4" w:space="0"/>
-            <w:right w:val="single" w:color="auto" w:sz="4" w:space="0"/>
-            <w:insideH w:val="single" w:color="auto" w:sz="4" w:space="0"/>
-            <w:insideV w:val="single" w:color="auto" w:sz="4" w:space="0"/>
-          </w:tblBorders>
-          <w:tblCellMar>
-            <w:top w:w="0" w:type="dxa"/>
-            <w:left w:w="108" w:type="dxa"/>
-            <w:bottom w:w="0" w:type="dxa"/>
-            <w:right w:w="108" w:type="dxa"/>
-          </w:tblCellMar>
-        </w:tblPrEx>
         <w:tc>
           <w:tcPr>
             <w:tcW w:w="1598" w:type="dxa"/>
@@ -1493,7 +2385,25 @@
               <w:spacing w:after="0" w:line="240" w:lineRule="auto"/>
             </w:pPr>
             <w:r>
-              <w:t>Trực quan hóa dữ liệu</w:t>
+              <w:t>Tr</w:t>
+            </w:r>
+            <w:r>
+              <w:t>ự</w:t>
+            </w:r>
+            <w:r>
+              <w:t>c quan hóa d</w:t>
+            </w:r>
+            <w:r>
+              <w:t>ữ</w:t>
+            </w:r>
+            <w:r>
+              <w:t xml:space="preserve"> li</w:t>
+            </w:r>
+            <w:r>
+              <w:t>ệ</w:t>
+            </w:r>
+            <w:r>
+              <w:t>u</w:t>
             </w:r>
           </w:p>
         </w:tc>
@@ -1506,28 +2416,36 @@
               <w:spacing w:after="0" w:line="240" w:lineRule="auto"/>
             </w:pPr>
             <w:r>
-              <w:t>Nêu nhận xét và chọn mô hình tốt nhất</w:t>
+              <w:t>Nêu nh</w:t>
+            </w:r>
+            <w:r>
+              <w:t>ậ</w:t>
+            </w:r>
+            <w:r>
+              <w:t>n xét và ch</w:t>
+            </w:r>
+            <w:r>
+              <w:t>ọ</w:t>
+            </w:r>
+            <w:r>
+              <w:t>n mô hình t</w:t>
+            </w:r>
+            <w:r>
+              <w:t>ố</w:t>
+            </w:r>
+            <w:r>
+              <w:t>t nh</w:t>
+            </w:r>
+            <w:r>
+              <w:t>ấ</w:t>
+            </w:r>
+            <w:r>
+              <w:t>t</w:t>
             </w:r>
           </w:p>
         </w:tc>
       </w:tr>
       <w:tr>
-        <w:tblPrEx>
-          <w:tblBorders>
-            <w:top w:val="single" w:color="auto" w:sz="4" w:space="0"/>
-            <w:left w:val="single" w:color="auto" w:sz="4" w:space="0"/>
-            <w:bottom w:val="single" w:color="auto" w:sz="4" w:space="0"/>
-            <w:right w:val="single" w:color="auto" w:sz="4" w:space="0"/>
-            <w:insideH w:val="single" w:color="auto" w:sz="4" w:space="0"/>
-            <w:insideV w:val="single" w:color="auto" w:sz="4" w:space="0"/>
-          </w:tblBorders>
-          <w:tblCellMar>
-            <w:top w:w="0" w:type="dxa"/>
-            <w:left w:w="108" w:type="dxa"/>
-            <w:bottom w:w="0" w:type="dxa"/>
-            <w:right w:w="108" w:type="dxa"/>
-          </w:tblCellMar>
-        </w:tblPrEx>
         <w:tc>
           <w:tcPr>
             <w:tcW w:w="1598" w:type="dxa"/>
@@ -1548,28 +2466,30 @@
               <w:spacing w:after="0" w:line="240" w:lineRule="auto"/>
             </w:pPr>
             <w:r>
-              <w:t xml:space="preserve"> Làm mục Reflection trong slide FinalProject và tài liệu tham khảo</w:t>
+              <w:t xml:space="preserve"> Làm m</w:t>
+            </w:r>
+            <w:r>
+              <w:t>ụ</w:t>
+            </w:r>
+            <w:r>
+              <w:t>c Reflection trong slide FinalProject và tài li</w:t>
+            </w:r>
+            <w:r>
+              <w:t>ệ</w:t>
+            </w:r>
+            <w:r>
+              <w:t>u tham kh</w:t>
+            </w:r>
+            <w:r>
+              <w:t>ả</w:t>
+            </w:r>
+            <w:r>
+              <w:t>o</w:t>
             </w:r>
           </w:p>
         </w:tc>
       </w:tr>
       <w:tr>
-        <w:tblPrEx>
-          <w:tblBorders>
-            <w:top w:val="single" w:color="auto" w:sz="4" w:space="0"/>
-            <w:left w:val="single" w:color="auto" w:sz="4" w:space="0"/>
-            <w:bottom w:val="single" w:color="auto" w:sz="4" w:space="0"/>
-            <w:right w:val="single" w:color="auto" w:sz="4" w:space="0"/>
-            <w:insideH w:val="single" w:color="auto" w:sz="4" w:space="0"/>
-            <w:insideV w:val="single" w:color="auto" w:sz="4" w:space="0"/>
-          </w:tblBorders>
-          <w:tblCellMar>
-            <w:top w:w="0" w:type="dxa"/>
-            <w:left w:w="108" w:type="dxa"/>
-            <w:bottom w:w="0" w:type="dxa"/>
-            <w:right w:w="108" w:type="dxa"/>
-          </w:tblCellMar>
-        </w:tblPrEx>
         <w:tc>
           <w:tcPr>
             <w:tcW w:w="1598" w:type="dxa"/>
@@ -1589,7 +2509,19 @@
               <w:spacing w:after="0" w:line="240" w:lineRule="auto"/>
             </w:pPr>
             <w:r>
-              <w:t xml:space="preserve">Làm file thuyết trình đồ án </w:t>
+              <w:t>Làm file thuy</w:t>
+            </w:r>
+            <w:r>
+              <w:t>ế</w:t>
+            </w:r>
+            <w:r>
+              <w:t>t trình đ</w:t>
+            </w:r>
+            <w:r>
+              <w:t>ồ</w:t>
+            </w:r>
+            <w:r>
+              <w:t xml:space="preserve"> án </w:t>
             </w:r>
           </w:p>
         </w:tc>
@@ -1602,22 +2534,24 @@
               <w:spacing w:after="0" w:line="240" w:lineRule="auto"/>
             </w:pPr>
             <w:r>
-              <w:t>Làm slide (tóm tắt file notebook) và báo cáo công việc nhóm</w:t>
+              <w:t>Làm slide (tóm t</w:t>
+            </w:r>
+            <w:r>
+              <w:t>ắ</w:t>
+            </w:r>
+            <w:r>
+              <w:t>t file notebook) và báo cáo công vi</w:t>
+            </w:r>
+            <w:r>
+              <w:t>ệ</w:t>
+            </w:r>
+            <w:r>
+              <w:t>c nhóm</w:t>
             </w:r>
           </w:p>
         </w:tc>
       </w:tr>
       <w:tr>
-        <w:tblPrEx>
-          <w:tblBorders>
-            <w:top w:val="single" w:color="auto" w:sz="4" w:space="0"/>
-            <w:left w:val="single" w:color="auto" w:sz="4" w:space="0"/>
-            <w:bottom w:val="single" w:color="auto" w:sz="4" w:space="0"/>
-            <w:right w:val="single" w:color="auto" w:sz="4" w:space="0"/>
-            <w:insideH w:val="single" w:color="auto" w:sz="4" w:space="0"/>
-            <w:insideV w:val="single" w:color="auto" w:sz="4" w:space="0"/>
-          </w:tblBorders>
-        </w:tblPrEx>
         <w:tc>
           <w:tcPr>
             <w:tcW w:w="1598" w:type="dxa"/>
@@ -1626,26 +2560,23 @@
             <w:pPr>
               <w:spacing w:after="0" w:line="240" w:lineRule="auto"/>
             </w:pPr>
-          </w:p>
-        </w:tc>
-        <w:tc>
-          <w:tcPr>
-            <w:tcW w:w="4692" w:type="dxa"/>
-          </w:tcPr>
-          <w:p>
-            <w:pPr>
-              <w:spacing w:after="0" w:line="240" w:lineRule="auto"/>
-            </w:pPr>
-          </w:p>
-        </w:tc>
-        <w:tc>
-          <w:tcPr>
-            <w:tcW w:w="4166" w:type="dxa"/>
-          </w:tcPr>
-          <w:p>
-            <w:pPr>
-              <w:spacing w:after="0" w:line="240" w:lineRule="auto"/>
-            </w:pPr>
+            <w:r>
+              <w:t>12/9/2021</w:t>
+            </w:r>
+          </w:p>
+        </w:tc>
+        <w:tc>
+          <w:tcPr>
+            <w:tcW w:w="8858" w:type="dxa"/>
+            <w:gridSpan w:val="2"/>
+          </w:tcPr>
+          <w:p>
+            <w:pPr>
+              <w:spacing w:after="0" w:line="240" w:lineRule="auto"/>
+            </w:pPr>
+            <w:r>
+              <w:t>Chỉnh sửa đồ án theo góp ý của nhóm 15</w:t>
+            </w:r>
           </w:p>
         </w:tc>
       </w:tr>
@@ -1653,26 +2584,88 @@
     <w:p/>
     <w:p>
       <w:r>
-        <w:t>Ghi chú: Trong quá trình làm đồ án nhóm có sử dụng hai phương tiện là Facebook-Messenger và Github để trao đổi, liên lạc , bàn bạc và chỉnh sửa code</w:t>
-      </w:r>
-      <w:bookmarkStart w:id="1" w:name="_GoBack"/>
-      <w:bookmarkEnd w:id="1"/>
+        <w:lastRenderedPageBreak/>
+        <w:t>Ghi chú: Trong quá trình làm đ</w:t>
+      </w:r>
+      <w:r>
+        <w:t>ồ</w:t>
+      </w:r>
+      <w:r>
+        <w:t xml:space="preserve"> án nhóm có s</w:t>
+      </w:r>
+      <w:r>
+        <w:t>ử</w:t>
+      </w:r>
+      <w:r>
+        <w:t xml:space="preserve"> d</w:t>
+      </w:r>
+      <w:r>
+        <w:t>ụ</w:t>
+      </w:r>
+      <w:r>
+        <w:t>ng hai phương ti</w:t>
+      </w:r>
+      <w:r>
+        <w:t>ệ</w:t>
+      </w:r>
+      <w:r>
+        <w:t xml:space="preserve">n là </w:t>
+      </w:r>
+      <w:r>
+        <w:t>Facebook-Messenger và Github đ</w:t>
+      </w:r>
+      <w:r>
+        <w:t>ể</w:t>
+      </w:r>
+      <w:r>
+        <w:t xml:space="preserve"> trao đ</w:t>
+      </w:r>
+      <w:r>
+        <w:t>ổ</w:t>
+      </w:r>
+      <w:r>
+        <w:t>i, liên l</w:t>
+      </w:r>
+      <w:r>
+        <w:t>ạ</w:t>
+      </w:r>
+      <w:r>
+        <w:t>c , bàn b</w:t>
+      </w:r>
+      <w:r>
+        <w:t>ạ</w:t>
+      </w:r>
+      <w:r>
+        <w:t>c và ch</w:t>
+      </w:r>
+      <w:r>
+        <w:t>ỉ</w:t>
+      </w:r>
+      <w:r>
+        <w:t>nh s</w:t>
+      </w:r>
+      <w:r>
+        <w:t>ử</w:t>
+      </w:r>
+      <w:r>
+        <w:t>a code</w:t>
+      </w:r>
     </w:p>
     <w:sectPr>
-      <w:headerReference r:id="rId5" w:type="default"/>
-      <w:footerReference r:id="rId6" w:type="default"/>
+      <w:headerReference w:type="default" r:id="rId13"/>
+      <w:footerReference w:type="default" r:id="rId14"/>
       <w:pgSz w:w="11906" w:h="16838"/>
       <w:pgMar w:top="720" w:right="720" w:bottom="720" w:left="720" w:header="720" w:footer="720" w:gutter="0"/>
-      <w:cols w:space="720" w:num="1"/>
-      <w:docGrid w:linePitch="360" w:charSpace="0"/>
+      <w:cols w:space="720"/>
+      <w:docGrid w:linePitch="360"/>
     </w:sectPr>
   </w:body>
 </w:document>
 </file>
 
 <file path=word/endnotes.xml><?xml version="1.0" encoding="utf-8"?>
-<w:endnotes xmlns:wpc="http://schemas.microsoft.com/office/word/2010/wordprocessingCanvas" xmlns:mc="http://schemas.openxmlformats.org/markup-compatibility/2006" xmlns:o="urn:schemas-microsoft-com:office:office" xmlns:r="http://schemas.openxmlformats.org/officeDocument/2006/relationships" xmlns:m="http://schemas.openxmlformats.org/officeDocument/2006/math" xmlns:v="urn:schemas-microsoft-com:vml" xmlns:wp14="http://schemas.microsoft.com/office/word/2010/wordprocessingDrawing" xmlns:wp="http://schemas.openxmlformats.org/drawingml/2006/wordprocessingDrawing" xmlns:w="http://schemas.openxmlformats.org/wordprocessingml/2006/main" xmlns:w14="http://schemas.microsoft.com/office/word/2010/wordml" xmlns:w15="http://schemas.microsoft.com/office/word/2012/wordml" xmlns:w10="urn:schemas-microsoft-com:office:word" xmlns:wpg="http://schemas.microsoft.com/office/word/2010/wordprocessingGroup" xmlns:wpi="http://schemas.microsoft.com/office/word/2010/wordprocessingInk" xmlns:wne="http://schemas.microsoft.com/office/word/2006/wordml" xmlns:wps="http://schemas.microsoft.com/office/word/2010/wordprocessingShape" xmlns:wpsCustomData="http://www.wps.cn/officeDocument/2013/wpsCustomData" mc:Ignorable="w14 w15 wp14">
-  <w:endnote w:type="separator" w:id="0">
+<w:endnotes xmlns:wpc="http://schemas.microsoft.com/office/word/2010/wordprocessingCanvas" xmlns:cx="http://schemas.microsoft.com/office/drawing/2014/chartex" xmlns:cx1="http://schemas.microsoft.com/office/drawing/2015/9/8/chartex" xmlns:cx2="http://schemas.microsoft.com/office/drawing/2015/10/21/chartex" xmlns:cx3="http://schemas.microsoft.com/office/drawing/2016/5/9/chartex" xmlns:cx4="http://schemas.microsoft.com/office/drawing/2016/5/10/chartex" xmlns:cx5="http://schemas.microsoft.com/office/drawing/2016/5/11/chartex" xmlns:cx6="http://schemas.microsoft.com/office/drawing/2016/5/12/chartex" xmlns:cx7="http://schemas.microsoft.com/office/drawing/2016/5/13/chartex" xmlns:cx8="http://schemas.microsoft.com/office/drawing/2016/5/14/chartex" xmlns:mc="http://schemas.openxmlformats.org/markup-compatibility/2006" xmlns:aink="http://schemas.microsoft.com/office/drawing/2016/ink" xmlns:am3d="http://schemas.microsoft.com/office/drawing/2017/model3d" xmlns:o="urn:schemas-microsoft-com:office:office" xmlns:r="http://schemas.openxmlformats.org/officeDocument/2006/relationships" xmlns:m="http://schemas.openxmlformats.org/officeDocument/2006/math" xmlns:v="urn:schemas-microsoft-com:vml" xmlns:wp14="http://schemas.microsoft.com/office/word/2010/wordprocessingDrawing" xmlns:wp="http://schemas.openxmlformats.org/drawingml/2006/wordprocessingDrawing" xmlns:w10="urn:schemas-microsoft-com:office:word" xmlns:w="http://schemas.openxmlformats.org/wordprocessingml/2006/main" xmlns:w14="http://schemas.microsoft.com/office/word/2010/wordml" xmlns:w15="http://schemas.microsoft.com/office/word/2012/wordml" xmlns:w16cex="http://schemas.microsoft.com/office/word/2018/wordml/cex" xmlns:w16cid="http://schemas.microsoft.com/office/word/2016/wordml/cid" xmlns:w16="http://schemas.microsoft.com/office/word/2018/wordml" xmlns:w16sdtdh="http://schemas.microsoft.com/office/word/2020/wordml/sdtdatahash" xmlns:w16se="http://schemas.microsoft.com/office/word/2015/wordml/symex" xmlns:wpg="http://schemas.microsoft.com/office/word/2010/wordprocessingGroup" xmlns:wpi="http://schemas.microsoft.com/office/word/2010/wordprocessingInk" xmlns:wne="http://schemas.microsoft.com/office/word/2006/wordml" xmlns:wps="http://schemas.microsoft.com/office/word/2010/wordprocessingShape" mc:Ignorable="w14 w15 w16se w16cid w16 w16cex w16sdtdh wp14">
+  <w:endnote w:type="separator" w:id="-1">
     <w:p>
       <w:pPr>
         <w:spacing w:line="240" w:lineRule="auto"/>
@@ -1682,7 +2675,7 @@
       </w:r>
     </w:p>
   </w:endnote>
-  <w:endnote w:type="continuationSeparator" w:id="1">
+  <w:endnote w:type="continuationSeparator" w:id="0">
     <w:p>
       <w:pPr>
         <w:spacing w:line="240" w:lineRule="auto"/>
@@ -1696,14 +2689,17 @@
 </file>
 
 <file path=word/footer1.xml><?xml version="1.0" encoding="utf-8"?>
-<w:ftr xmlns:wpc="http://schemas.microsoft.com/office/word/2010/wordprocessingCanvas" xmlns:mc="http://schemas.openxmlformats.org/markup-compatibility/2006" xmlns:o="urn:schemas-microsoft-com:office:office" xmlns:r="http://schemas.openxmlformats.org/officeDocument/2006/relationships" xmlns:m="http://schemas.openxmlformats.org/officeDocument/2006/math" xmlns:v="urn:schemas-microsoft-com:vml" xmlns:wp14="http://schemas.microsoft.com/office/word/2010/wordprocessingDrawing" xmlns:wp="http://schemas.openxmlformats.org/drawingml/2006/wordprocessingDrawing" xmlns:w10="urn:schemas-microsoft-com:office:word" xmlns:w="http://schemas.openxmlformats.org/wordprocessingml/2006/main" xmlns:w14="http://schemas.microsoft.com/office/word/2010/wordml" xmlns:w15="http://schemas.microsoft.com/office/word/2012/wordml" xmlns:wpg="http://schemas.microsoft.com/office/word/2010/wordprocessingGroup" xmlns:wpi="http://schemas.microsoft.com/office/word/2010/wordprocessingInk" xmlns:wne="http://schemas.microsoft.com/office/word/2006/wordml" xmlns:wps="http://schemas.microsoft.com/office/word/2010/wordprocessingShape" xmlns:wpsCustomData="http://www.wps.cn/officeDocument/2013/wpsCustomData" mc:Ignorable="w14 w15 wp14">
+<w:ftr xmlns:wpc="http://schemas.microsoft.com/office/word/2010/wordprocessingCanvas" xmlns:cx="http://schemas.microsoft.com/office/drawing/2014/chartex" xmlns:cx1="http://schemas.microsoft.com/office/drawing/2015/9/8/chartex" xmlns:cx2="http://schemas.microsoft.com/office/drawing/2015/10/21/chartex" xmlns:cx3="http://schemas.microsoft.com/office/drawing/2016/5/9/chartex" xmlns:cx4="http://schemas.microsoft.com/office/drawing/2016/5/10/chartex" xmlns:cx5="http://schemas.microsoft.com/office/drawing/2016/5/11/chartex" xmlns:cx6="http://schemas.microsoft.com/office/drawing/2016/5/12/chartex" xmlns:cx7="http://schemas.microsoft.com/office/drawing/2016/5/13/chartex" xmlns:cx8="http://schemas.microsoft.com/office/drawing/2016/5/14/chartex" xmlns:mc="http://schemas.openxmlformats.org/markup-compatibility/2006" xmlns:aink="http://schemas.microsoft.com/office/drawing/2016/ink" xmlns:am3d="http://schemas.microsoft.com/office/drawing/2017/model3d" xmlns:o="urn:schemas-microsoft-com:office:office" xmlns:r="http://schemas.openxmlformats.org/officeDocument/2006/relationships" xmlns:m="http://schemas.openxmlformats.org/officeDocument/2006/math" xmlns:v="urn:schemas-microsoft-com:vml" xmlns:wp14="http://schemas.microsoft.com/office/word/2010/wordprocessingDrawing" xmlns:wp="http://schemas.openxmlformats.org/drawingml/2006/wordprocessingDrawing" xmlns:w10="urn:schemas-microsoft-com:office:word" xmlns:w="http://schemas.openxmlformats.org/wordprocessingml/2006/main" xmlns:w14="http://schemas.microsoft.com/office/word/2010/wordml" xmlns:w15="http://schemas.microsoft.com/office/word/2012/wordml" xmlns:w16cex="http://schemas.microsoft.com/office/word/2018/wordml/cex" xmlns:w16cid="http://schemas.microsoft.com/office/word/2016/wordml/cid" xmlns:w16="http://schemas.microsoft.com/office/word/2018/wordml" xmlns:w16sdtdh="http://schemas.microsoft.com/office/word/2020/wordml/sdtdatahash" xmlns:w16se="http://schemas.microsoft.com/office/word/2015/wordml/symex" xmlns:wpg="http://schemas.microsoft.com/office/word/2010/wordprocessingGroup" xmlns:wpi="http://schemas.microsoft.com/office/word/2010/wordprocessingInk" xmlns:wne="http://schemas.microsoft.com/office/word/2006/wordml" xmlns:wps="http://schemas.microsoft.com/office/word/2010/wordprocessingShape" mc:Ignorable="w14 w15 w16se w16cid w16 w16cex w16sdtdh wp14">
   <w:p>
     <w:pPr>
-      <w:pStyle w:val="11"/>
+      <w:pStyle w:val="Chntrang"/>
     </w:pPr>
     <w:r>
+      <w:rPr>
+        <w:noProof/>
+      </w:rPr>
       <w:drawing>
-        <wp:anchor distT="0" distB="0" distL="114300" distR="114300" simplePos="0" relativeHeight="251661312" behindDoc="0" locked="0" layoutInCell="1" allowOverlap="1">
+        <wp:anchor distT="0" distB="0" distL="114300" distR="114300" simplePos="0" relativeHeight="251661312" behindDoc="0" locked="0" layoutInCell="1" allowOverlap="1" wp14:anchorId="4C31920A" wp14:editId="24BC5B28">
           <wp:simplePos x="0" y="0"/>
           <wp:positionH relativeFrom="column">
             <wp:posOffset>-918845</wp:posOffset>
@@ -1757,8 +2753,8 @@
 </file>
 
 <file path=word/footnotes.xml><?xml version="1.0" encoding="utf-8"?>
-<w:footnotes xmlns:wpc="http://schemas.microsoft.com/office/word/2010/wordprocessingCanvas" xmlns:mc="http://schemas.openxmlformats.org/markup-compatibility/2006" xmlns:o="urn:schemas-microsoft-com:office:office" xmlns:r="http://schemas.openxmlformats.org/officeDocument/2006/relationships" xmlns:m="http://schemas.openxmlformats.org/officeDocument/2006/math" xmlns:v="urn:schemas-microsoft-com:vml" xmlns:wp14="http://schemas.microsoft.com/office/word/2010/wordprocessingDrawing" xmlns:wp="http://schemas.openxmlformats.org/drawingml/2006/wordprocessingDrawing" xmlns:w="http://schemas.openxmlformats.org/wordprocessingml/2006/main" xmlns:w14="http://schemas.microsoft.com/office/word/2010/wordml" xmlns:w15="http://schemas.microsoft.com/office/word/2012/wordml" xmlns:w10="urn:schemas-microsoft-com:office:word" xmlns:wpg="http://schemas.microsoft.com/office/word/2010/wordprocessingGroup" xmlns:wpi="http://schemas.microsoft.com/office/word/2010/wordprocessingInk" xmlns:wne="http://schemas.microsoft.com/office/word/2006/wordml" xmlns:wps="http://schemas.microsoft.com/office/word/2010/wordprocessingShape" xmlns:wpsCustomData="http://www.wps.cn/officeDocument/2013/wpsCustomData" mc:Ignorable="w14 w15 wp14">
-  <w:footnote w:type="separator" w:id="0">
+<w:footnotes xmlns:wpc="http://schemas.microsoft.com/office/word/2010/wordprocessingCanvas" xmlns:cx="http://schemas.microsoft.com/office/drawing/2014/chartex" xmlns:cx1="http://schemas.microsoft.com/office/drawing/2015/9/8/chartex" xmlns:cx2="http://schemas.microsoft.com/office/drawing/2015/10/21/chartex" xmlns:cx3="http://schemas.microsoft.com/office/drawing/2016/5/9/chartex" xmlns:cx4="http://schemas.microsoft.com/office/drawing/2016/5/10/chartex" xmlns:cx5="http://schemas.microsoft.com/office/drawing/2016/5/11/chartex" xmlns:cx6="http://schemas.microsoft.com/office/drawing/2016/5/12/chartex" xmlns:cx7="http://schemas.microsoft.com/office/drawing/2016/5/13/chartex" xmlns:cx8="http://schemas.microsoft.com/office/drawing/2016/5/14/chartex" xmlns:mc="http://schemas.openxmlformats.org/markup-compatibility/2006" xmlns:aink="http://schemas.microsoft.com/office/drawing/2016/ink" xmlns:am3d="http://schemas.microsoft.com/office/drawing/2017/model3d" xmlns:o="urn:schemas-microsoft-com:office:office" xmlns:r="http://schemas.openxmlformats.org/officeDocument/2006/relationships" xmlns:m="http://schemas.openxmlformats.org/officeDocument/2006/math" xmlns:v="urn:schemas-microsoft-com:vml" xmlns:wp14="http://schemas.microsoft.com/office/word/2010/wordprocessingDrawing" xmlns:wp="http://schemas.openxmlformats.org/drawingml/2006/wordprocessingDrawing" xmlns:w10="urn:schemas-microsoft-com:office:word" xmlns:w="http://schemas.openxmlformats.org/wordprocessingml/2006/main" xmlns:w14="http://schemas.microsoft.com/office/word/2010/wordml" xmlns:w15="http://schemas.microsoft.com/office/word/2012/wordml" xmlns:w16cex="http://schemas.microsoft.com/office/word/2018/wordml/cex" xmlns:w16cid="http://schemas.microsoft.com/office/word/2016/wordml/cid" xmlns:w16="http://schemas.microsoft.com/office/word/2018/wordml" xmlns:w16sdtdh="http://schemas.microsoft.com/office/word/2020/wordml/sdtdatahash" xmlns:w16se="http://schemas.microsoft.com/office/word/2015/wordml/symex" xmlns:wpg="http://schemas.microsoft.com/office/word/2010/wordprocessingGroup" xmlns:wpi="http://schemas.microsoft.com/office/word/2010/wordprocessingInk" xmlns:wne="http://schemas.microsoft.com/office/word/2006/wordml" xmlns:wps="http://schemas.microsoft.com/office/word/2010/wordprocessingShape" mc:Ignorable="w14 w15 w16se w16cid w16 w16cex w16sdtdh wp14">
+  <w:footnote w:type="separator" w:id="-1">
     <w:p>
       <w:pPr>
         <w:spacing w:line="240" w:lineRule="auto"/>
@@ -1768,7 +2764,7 @@
       </w:r>
     </w:p>
   </w:footnote>
-  <w:footnote w:type="continuationSeparator" w:id="1">
+  <w:footnote w:type="continuationSeparator" w:id="0">
     <w:p>
       <w:pPr>
         <w:spacing w:line="240" w:lineRule="auto"/>
@@ -1782,14 +2778,17 @@
 </file>
 
 <file path=word/header1.xml><?xml version="1.0" encoding="utf-8"?>
-<w:hdr xmlns:wpc="http://schemas.microsoft.com/office/word/2010/wordprocessingCanvas" xmlns:mc="http://schemas.openxmlformats.org/markup-compatibility/2006" xmlns:o="urn:schemas-microsoft-com:office:office" xmlns:r="http://schemas.openxmlformats.org/officeDocument/2006/relationships" xmlns:m="http://schemas.openxmlformats.org/officeDocument/2006/math" xmlns:v="urn:schemas-microsoft-com:vml" xmlns:wp14="http://schemas.microsoft.com/office/word/2010/wordprocessingDrawing" xmlns:wp="http://schemas.openxmlformats.org/drawingml/2006/wordprocessingDrawing" xmlns:w10="urn:schemas-microsoft-com:office:word" xmlns:w="http://schemas.openxmlformats.org/wordprocessingml/2006/main" xmlns:w14="http://schemas.microsoft.com/office/word/2010/wordml" xmlns:w15="http://schemas.microsoft.com/office/word/2012/wordml" xmlns:wpg="http://schemas.microsoft.com/office/word/2010/wordprocessingGroup" xmlns:wpi="http://schemas.microsoft.com/office/word/2010/wordprocessingInk" xmlns:wne="http://schemas.microsoft.com/office/word/2006/wordml" xmlns:wps="http://schemas.microsoft.com/office/word/2010/wordprocessingShape" xmlns:wpsCustomData="http://www.wps.cn/officeDocument/2013/wpsCustomData" mc:Ignorable="w14 w15 wp14">
+<w:hdr xmlns:wpc="http://schemas.microsoft.com/office/word/2010/wordprocessingCanvas" xmlns:cx="http://schemas.microsoft.com/office/drawing/2014/chartex" xmlns:cx1="http://schemas.microsoft.com/office/drawing/2015/9/8/chartex" xmlns:cx2="http://schemas.microsoft.com/office/drawing/2015/10/21/chartex" xmlns:cx3="http://schemas.microsoft.com/office/drawing/2016/5/9/chartex" xmlns:cx4="http://schemas.microsoft.com/office/drawing/2016/5/10/chartex" xmlns:cx5="http://schemas.microsoft.com/office/drawing/2016/5/11/chartex" xmlns:cx6="http://schemas.microsoft.com/office/drawing/2016/5/12/chartex" xmlns:cx7="http://schemas.microsoft.com/office/drawing/2016/5/13/chartex" xmlns:cx8="http://schemas.microsoft.com/office/drawing/2016/5/14/chartex" xmlns:mc="http://schemas.openxmlformats.org/markup-compatibility/2006" xmlns:aink="http://schemas.microsoft.com/office/drawing/2016/ink" xmlns:am3d="http://schemas.microsoft.com/office/drawing/2017/model3d" xmlns:o="urn:schemas-microsoft-com:office:office" xmlns:r="http://schemas.openxmlformats.org/officeDocument/2006/relationships" xmlns:m="http://schemas.openxmlformats.org/officeDocument/2006/math" xmlns:v="urn:schemas-microsoft-com:vml" xmlns:wp14="http://schemas.microsoft.com/office/word/2010/wordprocessingDrawing" xmlns:wp="http://schemas.openxmlformats.org/drawingml/2006/wordprocessingDrawing" xmlns:w10="urn:schemas-microsoft-com:office:word" xmlns:w="http://schemas.openxmlformats.org/wordprocessingml/2006/main" xmlns:w14="http://schemas.microsoft.com/office/word/2010/wordml" xmlns:w15="http://schemas.microsoft.com/office/word/2012/wordml" xmlns:w16cex="http://schemas.microsoft.com/office/word/2018/wordml/cex" xmlns:w16cid="http://schemas.microsoft.com/office/word/2016/wordml/cid" xmlns:w16="http://schemas.microsoft.com/office/word/2018/wordml" xmlns:w16sdtdh="http://schemas.microsoft.com/office/word/2020/wordml/sdtdatahash" xmlns:w16se="http://schemas.microsoft.com/office/word/2015/wordml/symex" xmlns:wpg="http://schemas.microsoft.com/office/word/2010/wordprocessingGroup" xmlns:wpi="http://schemas.microsoft.com/office/word/2010/wordprocessingInk" xmlns:wne="http://schemas.microsoft.com/office/word/2006/wordml" xmlns:wps="http://schemas.microsoft.com/office/word/2010/wordprocessingShape" mc:Ignorable="w14 w15 w16se w16cid w16 w16cex w16sdtdh wp14">
   <w:p>
     <w:pPr>
-      <w:pStyle w:val="12"/>
+      <w:pStyle w:val="utrang"/>
     </w:pPr>
     <w:r>
+      <w:rPr>
+        <w:noProof/>
+      </w:rPr>
       <w:drawing>
-        <wp:anchor distT="0" distB="0" distL="114300" distR="114300" simplePos="0" relativeHeight="251659264" behindDoc="0" locked="0" layoutInCell="1" allowOverlap="1">
+        <wp:anchor distT="0" distB="0" distL="114300" distR="114300" simplePos="0" relativeHeight="251659264" behindDoc="0" locked="0" layoutInCell="1" allowOverlap="1" wp14:anchorId="6CF0883D" wp14:editId="62A76DF1">
           <wp:simplePos x="0" y="0"/>
           <wp:positionH relativeFrom="column">
             <wp:posOffset>-668020</wp:posOffset>
@@ -1845,42 +2844,42 @@
 </file>
 
 <file path=word/numbering.xml><?xml version="1.0" encoding="utf-8"?>
-<w:numbering xmlns:wpc="http://schemas.microsoft.com/office/word/2010/wordprocessingCanvas" xmlns:mc="http://schemas.openxmlformats.org/markup-compatibility/2006" xmlns:o="urn:schemas-microsoft-com:office:office" xmlns:r="http://schemas.openxmlformats.org/officeDocument/2006/relationships" xmlns:m="http://schemas.openxmlformats.org/officeDocument/2006/math" xmlns:v="urn:schemas-microsoft-com:vml" xmlns:wp14="http://schemas.microsoft.com/office/word/2010/wordprocessingDrawing" xmlns:wp="http://schemas.openxmlformats.org/drawingml/2006/wordprocessingDrawing" xmlns:w10="urn:schemas-microsoft-com:office:word" xmlns:w="http://schemas.openxmlformats.org/wordprocessingml/2006/main" xmlns:w14="http://schemas.microsoft.com/office/word/2010/wordml" xmlns:wpg="http://schemas.microsoft.com/office/word/2010/wordprocessingGroup" xmlns:wpi="http://schemas.microsoft.com/office/word/2010/wordprocessingInk" xmlns:wne="http://schemas.microsoft.com/office/word/2006/wordml" xmlns:wps="http://schemas.microsoft.com/office/word/2010/wordprocessingShape" mc:Ignorable="w14 wp14">
-  <w:abstractNum w:abstractNumId="0">
+<w:numbering xmlns:wpc="http://schemas.microsoft.com/office/word/2010/wordprocessingCanvas" xmlns:cx="http://schemas.microsoft.com/office/drawing/2014/chartex" xmlns:cx1="http://schemas.microsoft.com/office/drawing/2015/9/8/chartex" xmlns:cx2="http://schemas.microsoft.com/office/drawing/2015/10/21/chartex" xmlns:cx3="http://schemas.microsoft.com/office/drawing/2016/5/9/chartex" xmlns:cx4="http://schemas.microsoft.com/office/drawing/2016/5/10/chartex" xmlns:cx5="http://schemas.microsoft.com/office/drawing/2016/5/11/chartex" xmlns:cx6="http://schemas.microsoft.com/office/drawing/2016/5/12/chartex" xmlns:cx7="http://schemas.microsoft.com/office/drawing/2016/5/13/chartex" xmlns:cx8="http://schemas.microsoft.com/office/drawing/2016/5/14/chartex" xmlns:mc="http://schemas.openxmlformats.org/markup-compatibility/2006" xmlns:aink="http://schemas.microsoft.com/office/drawing/2016/ink" xmlns:am3d="http://schemas.microsoft.com/office/drawing/2017/model3d" xmlns:o="urn:schemas-microsoft-com:office:office" xmlns:r="http://schemas.openxmlformats.org/officeDocument/2006/relationships" xmlns:m="http://schemas.openxmlformats.org/officeDocument/2006/math" xmlns:v="urn:schemas-microsoft-com:vml" xmlns:wp14="http://schemas.microsoft.com/office/word/2010/wordprocessingDrawing" xmlns:wp="http://schemas.openxmlformats.org/drawingml/2006/wordprocessingDrawing" xmlns:w10="urn:schemas-microsoft-com:office:word" xmlns:w="http://schemas.openxmlformats.org/wordprocessingml/2006/main" xmlns:w14="http://schemas.microsoft.com/office/word/2010/wordml" xmlns:w15="http://schemas.microsoft.com/office/word/2012/wordml" xmlns:w16cex="http://schemas.microsoft.com/office/word/2018/wordml/cex" xmlns:w16cid="http://schemas.microsoft.com/office/word/2016/wordml/cid" xmlns:w16="http://schemas.microsoft.com/office/word/2018/wordml" xmlns:w16sdtdh="http://schemas.microsoft.com/office/word/2020/wordml/sdtdatahash" xmlns:w16se="http://schemas.microsoft.com/office/word/2015/wordml/symex" xmlns:wpg="http://schemas.microsoft.com/office/word/2010/wordprocessingGroup" xmlns:wpi="http://schemas.microsoft.com/office/word/2010/wordprocessingInk" xmlns:wne="http://schemas.microsoft.com/office/word/2006/wordml" xmlns:wps="http://schemas.microsoft.com/office/word/2010/wordprocessingShape" mc:Ignorable="w14 w15 w16se w16cid w16 w16cex w16sdtdh wp14">
+  <w:abstractNum w:abstractNumId="0" w15:restartNumberingAfterBreak="0">
     <w:nsid w:val="17961D87"/>
     <w:multiLevelType w:val="multilevel"/>
     <w:tmpl w:val="17961D87"/>
-    <w:lvl w:ilvl="0" w:tentative="0">
+    <w:lvl w:ilvl="0">
       <w:start w:val="1"/>
       <w:numFmt w:val="decimal"/>
-      <w:pStyle w:val="2"/>
+      <w:pStyle w:val="u1"/>
       <w:lvlText w:val="%1."/>
       <w:lvlJc w:val="left"/>
       <w:pPr>
         <w:ind w:left="1800" w:hanging="360"/>
       </w:pPr>
     </w:lvl>
-    <w:lvl w:ilvl="1" w:tentative="0">
+    <w:lvl w:ilvl="1">
       <w:start w:val="1"/>
       <w:numFmt w:val="decimal"/>
-      <w:pStyle w:val="4"/>
+      <w:pStyle w:val="u2"/>
       <w:lvlText w:val="%1.%2."/>
       <w:lvlJc w:val="left"/>
       <w:pPr>
         <w:ind w:left="792" w:hanging="432"/>
       </w:pPr>
     </w:lvl>
-    <w:lvl w:ilvl="2" w:tentative="0">
+    <w:lvl w:ilvl="2">
       <w:start w:val="1"/>
       <w:numFmt w:val="decimal"/>
-      <w:pStyle w:val="5"/>
+      <w:pStyle w:val="u3"/>
       <w:lvlText w:val="%1.%2.%3."/>
       <w:lvlJc w:val="left"/>
       <w:pPr>
         <w:ind w:left="1224" w:hanging="504"/>
       </w:pPr>
     </w:lvl>
-    <w:lvl w:ilvl="3" w:tentative="0">
+    <w:lvl w:ilvl="3">
       <w:start w:val="1"/>
       <w:numFmt w:val="decimal"/>
       <w:lvlText w:val="%1.%2.%3.%4."/>
@@ -1889,7 +2888,7 @@
         <w:ind w:left="1728" w:hanging="648"/>
       </w:pPr>
     </w:lvl>
-    <w:lvl w:ilvl="4" w:tentative="0">
+    <w:lvl w:ilvl="4">
       <w:start w:val="1"/>
       <w:numFmt w:val="decimal"/>
       <w:lvlText w:val="%1.%2.%3.%4.%5."/>
@@ -1898,7 +2897,7 @@
         <w:ind w:left="2232" w:hanging="792"/>
       </w:pPr>
     </w:lvl>
-    <w:lvl w:ilvl="5" w:tentative="0">
+    <w:lvl w:ilvl="5">
       <w:start w:val="1"/>
       <w:numFmt w:val="decimal"/>
       <w:lvlText w:val="%1.%2.%3.%4.%5.%6."/>
@@ -1907,7 +2906,7 @@
         <w:ind w:left="2736" w:hanging="936"/>
       </w:pPr>
     </w:lvl>
-    <w:lvl w:ilvl="6" w:tentative="0">
+    <w:lvl w:ilvl="6">
       <w:start w:val="1"/>
       <w:numFmt w:val="decimal"/>
       <w:lvlText w:val="%1.%2.%3.%4.%5.%6.%7."/>
@@ -1916,7 +2915,7 @@
         <w:ind w:left="3240" w:hanging="1080"/>
       </w:pPr>
     </w:lvl>
-    <w:lvl w:ilvl="7" w:tentative="0">
+    <w:lvl w:ilvl="7">
       <w:start w:val="1"/>
       <w:numFmt w:val="decimal"/>
       <w:lvlText w:val="%1.%2.%3.%4.%5.%6.%7.%8."/>
@@ -1925,7 +2924,7 @@
         <w:ind w:left="3744" w:hanging="1224"/>
       </w:pPr>
     </w:lvl>
-    <w:lvl w:ilvl="8" w:tentative="0">
+    <w:lvl w:ilvl="8">
       <w:start w:val="1"/>
       <w:numFmt w:val="decimal"/>
       <w:lvlText w:val="%1.%2.%3.%4.%5.%6.%7.%8.%9."/>
@@ -1935,25 +2934,24 @@
       </w:pPr>
     </w:lvl>
   </w:abstractNum>
-  <w:abstractNum w:abstractNumId="1">
+  <w:abstractNum w:abstractNumId="1" w15:restartNumberingAfterBreak="0">
     <w:nsid w:val="6C0F4ED9"/>
     <w:multiLevelType w:val="multilevel"/>
     <w:tmpl w:val="6C0F4ED9"/>
-    <w:lvl w:ilvl="0" w:tentative="0">
+    <w:lvl w:ilvl="0">
       <w:start w:val="1"/>
       <w:numFmt w:val="bullet"/>
-      <w:pStyle w:val="29"/>
+      <w:pStyle w:val="ST1"/>
       <w:lvlText w:val=""/>
       <w:lvlJc w:val="left"/>
       <w:pPr>
         <w:ind w:left="720" w:hanging="360"/>
       </w:pPr>
       <w:rPr>
-        <w:rFonts w:hint="default" w:ascii="Wingdings" w:hAnsi="Wingdings"/>
+        <w:rFonts w:ascii="Wingdings" w:hAnsi="Wingdings" w:hint="default"/>
       </w:rPr>
     </w:lvl>
-    <w:lvl w:ilvl="1" w:tentative="0">
-      <w:start w:val="0"/>
+    <w:lvl w:ilvl="1">
       <w:numFmt w:val="bullet"/>
       <w:lvlText w:val="-"/>
       <w:lvlJc w:val="left"/>
@@ -1961,12 +2959,12 @@
         <w:ind w:left="1440" w:hanging="360"/>
       </w:pPr>
       <w:rPr>
-        <w:rFonts w:hint="default" w:ascii="Arial" w:hAnsi="Arial" w:cs="Arial" w:eastAsiaTheme="minorHAnsi"/>
+        <w:rFonts w:ascii="Arial" w:eastAsiaTheme="minorHAnsi" w:hAnsi="Arial" w:cs="Arial" w:hint="default"/>
         <w:color w:val="222222"/>
         <w:sz w:val="22"/>
       </w:rPr>
     </w:lvl>
-    <w:lvl w:ilvl="2" w:tentative="0">
+    <w:lvl w:ilvl="2">
       <w:start w:val="1"/>
       <w:numFmt w:val="bullet"/>
       <w:lvlText w:val=""/>
@@ -1975,10 +2973,10 @@
         <w:ind w:left="2160" w:hanging="360"/>
       </w:pPr>
       <w:rPr>
-        <w:rFonts w:hint="default" w:ascii="Wingdings" w:hAnsi="Wingdings"/>
+        <w:rFonts w:ascii="Wingdings" w:hAnsi="Wingdings" w:hint="default"/>
       </w:rPr>
     </w:lvl>
-    <w:lvl w:ilvl="3" w:tentative="0">
+    <w:lvl w:ilvl="3">
       <w:start w:val="1"/>
       <w:numFmt w:val="bullet"/>
       <w:lvlText w:val=""/>
@@ -1987,10 +2985,10 @@
         <w:ind w:left="2880" w:hanging="360"/>
       </w:pPr>
       <w:rPr>
-        <w:rFonts w:hint="default" w:ascii="Symbol" w:hAnsi="Symbol"/>
+        <w:rFonts w:ascii="Symbol" w:hAnsi="Symbol" w:hint="default"/>
       </w:rPr>
     </w:lvl>
-    <w:lvl w:ilvl="4" w:tentative="0">
+    <w:lvl w:ilvl="4">
       <w:start w:val="1"/>
       <w:numFmt w:val="bullet"/>
       <w:lvlText w:val="o"/>
@@ -1999,10 +2997,10 @@
         <w:ind w:left="3600" w:hanging="360"/>
       </w:pPr>
       <w:rPr>
-        <w:rFonts w:hint="default" w:ascii="Courier New" w:hAnsi="Courier New" w:cs="Courier New"/>
+        <w:rFonts w:ascii="Courier New" w:hAnsi="Courier New" w:cs="Courier New" w:hint="default"/>
       </w:rPr>
     </w:lvl>
-    <w:lvl w:ilvl="5" w:tentative="0">
+    <w:lvl w:ilvl="5">
       <w:start w:val="1"/>
       <w:numFmt w:val="bullet"/>
       <w:lvlText w:val=""/>
@@ -2011,10 +3009,10 @@
         <w:ind w:left="4320" w:hanging="360"/>
       </w:pPr>
       <w:rPr>
-        <w:rFonts w:hint="default" w:ascii="Wingdings" w:hAnsi="Wingdings"/>
+        <w:rFonts w:ascii="Wingdings" w:hAnsi="Wingdings" w:hint="default"/>
       </w:rPr>
     </w:lvl>
-    <w:lvl w:ilvl="6" w:tentative="0">
+    <w:lvl w:ilvl="6">
       <w:start w:val="1"/>
       <w:numFmt w:val="bullet"/>
       <w:lvlText w:val=""/>
@@ -2023,10 +3021,10 @@
         <w:ind w:left="5040" w:hanging="360"/>
       </w:pPr>
       <w:rPr>
-        <w:rFonts w:hint="default" w:ascii="Symbol" w:hAnsi="Symbol"/>
+        <w:rFonts w:ascii="Symbol" w:hAnsi="Symbol" w:hint="default"/>
       </w:rPr>
     </w:lvl>
-    <w:lvl w:ilvl="7" w:tentative="0">
+    <w:lvl w:ilvl="7">
       <w:start w:val="1"/>
       <w:numFmt w:val="bullet"/>
       <w:lvlText w:val="o"/>
@@ -2035,10 +3033,10 @@
         <w:ind w:left="5760" w:hanging="360"/>
       </w:pPr>
       <w:rPr>
-        <w:rFonts w:hint="default" w:ascii="Courier New" w:hAnsi="Courier New" w:cs="Courier New"/>
+        <w:rFonts w:ascii="Courier New" w:hAnsi="Courier New" w:cs="Courier New" w:hint="default"/>
       </w:rPr>
     </w:lvl>
-    <w:lvl w:ilvl="8" w:tentative="0">
+    <w:lvl w:ilvl="8">
       <w:start w:val="1"/>
       <w:numFmt w:val="bullet"/>
       <w:lvlText w:val=""/>
@@ -2047,7 +3045,7 @@
         <w:ind w:left="6480" w:hanging="360"/>
       </w:pPr>
       <w:rPr>
-        <w:rFonts w:hint="default" w:ascii="Wingdings" w:hAnsi="Wingdings"/>
+        <w:rFonts w:ascii="Wingdings" w:hAnsi="Wingdings" w:hint="default"/>
       </w:rPr>
     </w:lvl>
   </w:abstractNum>
@@ -2061,289 +3059,416 @@
 </file>
 
 <file path=word/styles.xml><?xml version="1.0" encoding="utf-8"?>
-<w:styles xmlns:mc="http://schemas.openxmlformats.org/markup-compatibility/2006" xmlns:o="urn:schemas-microsoft-com:office:office" xmlns:r="http://schemas.openxmlformats.org/officeDocument/2006/relationships" xmlns:m="http://schemas.openxmlformats.org/officeDocument/2006/math" xmlns:v="urn:schemas-microsoft-com:vml" xmlns:w="http://schemas.openxmlformats.org/wordprocessingml/2006/main" xmlns:w14="http://schemas.microsoft.com/office/word/2010/wordml" xmlns:w10="urn:schemas-microsoft-com:office:word" xmlns:sl="http://schemas.openxmlformats.org/schemaLibrary/2006/main" mc:Ignorable="w14">
+<w:styles xmlns:mc="http://schemas.openxmlformats.org/markup-compatibility/2006" xmlns:r="http://schemas.openxmlformats.org/officeDocument/2006/relationships" xmlns:w="http://schemas.openxmlformats.org/wordprocessingml/2006/main" xmlns:w14="http://schemas.microsoft.com/office/word/2010/wordml" xmlns:w15="http://schemas.microsoft.com/office/word/2012/wordml" xmlns:w16cex="http://schemas.microsoft.com/office/word/2018/wordml/cex" xmlns:w16cid="http://schemas.microsoft.com/office/word/2016/wordml/cid" xmlns:w16="http://schemas.microsoft.com/office/word/2018/wordml" xmlns:w16sdtdh="http://schemas.microsoft.com/office/word/2020/wordml/sdtdatahash" xmlns:w16se="http://schemas.microsoft.com/office/word/2015/wordml/symex" mc:Ignorable="w14 w15 w16se w16cid w16 w16cex w16sdtdh">
   <w:docDefaults>
     <w:rPrDefault>
       <w:rPr>
-        <w:rFonts w:asciiTheme="minorHAnsi" w:hAnsiTheme="minorHAnsi" w:eastAsiaTheme="minorHAnsi" w:cstheme="minorBidi"/>
+        <w:rFonts w:asciiTheme="minorHAnsi" w:eastAsiaTheme="minorHAnsi" w:hAnsiTheme="minorHAnsi" w:cstheme="minorBidi"/>
+        <w:lang w:val="en-US" w:eastAsia="en-US" w:bidi="ar-SA"/>
       </w:rPr>
     </w:rPrDefault>
+    <w:pPrDefault>
+      <w:pPr>
+        <w:spacing w:after="160" w:line="259" w:lineRule="auto"/>
+      </w:pPr>
+    </w:pPrDefault>
   </w:docDefaults>
-  <w:latentStyles w:count="260" w:defQFormat="0" w:defUnhideWhenUsed="1" w:defSemiHidden="1" w:defUIPriority="99" w:defLockedState="0">
-    <w:lsdException w:qFormat="1" w:unhideWhenUsed="0" w:uiPriority="0" w:semiHidden="0" w:name="Normal"/>
-    <w:lsdException w:qFormat="1" w:unhideWhenUsed="0" w:uiPriority="9" w:semiHidden="0" w:name="heading 1"/>
-    <w:lsdException w:qFormat="1" w:uiPriority="9" w:semiHidden="0" w:name="heading 2"/>
-    <w:lsdException w:qFormat="1" w:uiPriority="9" w:semiHidden="0" w:name="heading 3"/>
-    <w:lsdException w:qFormat="1" w:uiPriority="9" w:name="heading 4"/>
-    <w:lsdException w:qFormat="1" w:uiPriority="9" w:name="heading 5"/>
-    <w:lsdException w:qFormat="1" w:uiPriority="9" w:name="heading 6"/>
-    <w:lsdException w:qFormat="1" w:uiPriority="9" w:name="heading 7"/>
-    <w:lsdException w:qFormat="1" w:uiPriority="9" w:name="heading 8"/>
-    <w:lsdException w:qFormat="1" w:uiPriority="9" w:name="heading 9"/>
-    <w:lsdException w:uiPriority="99" w:name="index 1"/>
-    <w:lsdException w:uiPriority="99" w:name="index 2"/>
-    <w:lsdException w:uiPriority="99" w:name="index 3"/>
-    <w:lsdException w:uiPriority="99" w:name="index 4"/>
-    <w:lsdException w:uiPriority="99" w:name="index 5"/>
-    <w:lsdException w:uiPriority="99" w:name="index 6"/>
-    <w:lsdException w:uiPriority="99" w:name="index 7"/>
-    <w:lsdException w:uiPriority="99" w:name="index 8"/>
-    <w:lsdException w:uiPriority="99" w:name="index 9"/>
-    <w:lsdException w:uiPriority="39" w:semiHidden="0" w:name="toc 1"/>
-    <w:lsdException w:uiPriority="39" w:semiHidden="0" w:name="toc 2"/>
-    <w:lsdException w:uiPriority="39" w:semiHidden="0" w:name="toc 3"/>
-    <w:lsdException w:uiPriority="39" w:semiHidden="0" w:name="toc 4"/>
-    <w:lsdException w:uiPriority="39" w:semiHidden="0" w:name="toc 5"/>
-    <w:lsdException w:uiPriority="39" w:semiHidden="0" w:name="toc 6"/>
-    <w:lsdException w:uiPriority="39" w:semiHidden="0" w:name="toc 7"/>
-    <w:lsdException w:uiPriority="39" w:semiHidden="0" w:name="toc 8"/>
-    <w:lsdException w:uiPriority="39" w:semiHidden="0" w:name="toc 9"/>
-    <w:lsdException w:uiPriority="99" w:name="Normal Indent"/>
-    <w:lsdException w:uiPriority="99" w:name="footnote text"/>
-    <w:lsdException w:uiPriority="99" w:name="annotation text"/>
-    <w:lsdException w:uiPriority="99" w:name="header"/>
-    <w:lsdException w:uiPriority="99" w:name="footer"/>
-    <w:lsdException w:uiPriority="99" w:name="index heading"/>
-    <w:lsdException w:qFormat="1" w:uiPriority="35" w:name="caption"/>
-    <w:lsdException w:uiPriority="99" w:name="table of figures"/>
-    <w:lsdException w:uiPriority="99" w:name="envelope address"/>
-    <w:lsdException w:uiPriority="99" w:name="envelope return"/>
-    <w:lsdException w:uiPriority="99" w:name="footnote reference"/>
-    <w:lsdException w:uiPriority="99" w:name="annotation reference"/>
-    <w:lsdException w:uiPriority="99" w:name="line number"/>
-    <w:lsdException w:uiPriority="99" w:name="page number"/>
-    <w:lsdException w:uiPriority="99" w:name="endnote reference"/>
-    <w:lsdException w:uiPriority="99" w:name="endnote text"/>
-    <w:lsdException w:uiPriority="99" w:name="table of authorities"/>
-    <w:lsdException w:uiPriority="99" w:name="macro"/>
-    <w:lsdException w:uiPriority="99" w:name="toa heading"/>
-    <w:lsdException w:uiPriority="99" w:name="List"/>
-    <w:lsdException w:uiPriority="99" w:name="List Bullet"/>
-    <w:lsdException w:uiPriority="99" w:name="List Number"/>
-    <w:lsdException w:uiPriority="99" w:name="List 2"/>
-    <w:lsdException w:uiPriority="99" w:name="List 3"/>
-    <w:lsdException w:uiPriority="99" w:name="List 4"/>
-    <w:lsdException w:uiPriority="99" w:name="List 5"/>
-    <w:lsdException w:uiPriority="99" w:name="List Bullet 2"/>
-    <w:lsdException w:uiPriority="99" w:name="List Bullet 3"/>
-    <w:lsdException w:uiPriority="99" w:name="List Bullet 4"/>
-    <w:lsdException w:uiPriority="99" w:name="List Bullet 5"/>
-    <w:lsdException w:uiPriority="99" w:name="List Number 2"/>
-    <w:lsdException w:uiPriority="99" w:name="List Number 3"/>
-    <w:lsdException w:uiPriority="99" w:name="List Number 4"/>
-    <w:lsdException w:uiPriority="99" w:name="List Number 5"/>
-    <w:lsdException w:qFormat="1" w:unhideWhenUsed="0" w:uiPriority="10" w:semiHidden="0" w:name="Title"/>
-    <w:lsdException w:uiPriority="99" w:name="Closing"/>
-    <w:lsdException w:uiPriority="99" w:name="Signature"/>
-    <w:lsdException w:uiPriority="1" w:name="Default Paragraph Font"/>
-    <w:lsdException w:uiPriority="99" w:name="Body Text"/>
-    <w:lsdException w:uiPriority="99" w:name="Body Text Indent"/>
-    <w:lsdException w:uiPriority="99" w:name="List Continue"/>
-    <w:lsdException w:uiPriority="99" w:name="List Continue 2"/>
-    <w:lsdException w:uiPriority="99" w:name="List Continue 3"/>
-    <w:lsdException w:uiPriority="99" w:name="List Continue 4"/>
-    <w:lsdException w:uiPriority="99" w:name="List Continue 5"/>
-    <w:lsdException w:uiPriority="99" w:name="Message Header"/>
-    <w:lsdException w:qFormat="1" w:unhideWhenUsed="0" w:uiPriority="11" w:semiHidden="0" w:name="Subtitle"/>
-    <w:lsdException w:uiPriority="99" w:name="Salutation"/>
-    <w:lsdException w:uiPriority="99" w:name="Date"/>
-    <w:lsdException w:uiPriority="99" w:name="Body Text First Indent"/>
-    <w:lsdException w:uiPriority="99" w:name="Body Text First Indent 2"/>
-    <w:lsdException w:uiPriority="99" w:name="Note Heading"/>
-    <w:lsdException w:uiPriority="99" w:name="Body Text 2"/>
-    <w:lsdException w:uiPriority="99" w:name="Body Text 3"/>
-    <w:lsdException w:uiPriority="99" w:name="Body Text Indent 2"/>
-    <w:lsdException w:uiPriority="99" w:name="Body Text Indent 3"/>
-    <w:lsdException w:uiPriority="99" w:name="Block Text"/>
-    <w:lsdException w:uiPriority="99" w:semiHidden="0" w:name="Hyperlink"/>
-    <w:lsdException w:uiPriority="99" w:name="FollowedHyperlink"/>
-    <w:lsdException w:qFormat="1" w:unhideWhenUsed="0" w:uiPriority="22" w:semiHidden="0" w:name="Strong"/>
-    <w:lsdException w:qFormat="1" w:unhideWhenUsed="0" w:uiPriority="20" w:semiHidden="0" w:name="Emphasis"/>
-    <w:lsdException w:uiPriority="99" w:name="Document Map"/>
-    <w:lsdException w:uiPriority="99" w:name="Plain Text"/>
-    <w:lsdException w:uiPriority="99" w:name="E-mail Signature"/>
-    <w:lsdException w:uiPriority="99" w:name="Normal (Web)"/>
-    <w:lsdException w:uiPriority="99" w:name="HTML Acronym"/>
-    <w:lsdException w:uiPriority="99" w:name="HTML Address"/>
-    <w:lsdException w:uiPriority="99" w:name="HTML Cite"/>
-    <w:lsdException w:uiPriority="99" w:name="HTML Code"/>
-    <w:lsdException w:uiPriority="99" w:name="HTML Definition"/>
-    <w:lsdException w:uiPriority="99" w:name="HTML Keyboard"/>
-    <w:lsdException w:uiPriority="99" w:name="HTML Preformatted"/>
-    <w:lsdException w:uiPriority="99" w:name="HTML Sample"/>
-    <w:lsdException w:uiPriority="99" w:name="HTML Typewriter"/>
-    <w:lsdException w:uiPriority="99" w:name="HTML Variable"/>
-    <w:lsdException w:uiPriority="99" w:name="Normal Table"/>
-    <w:lsdException w:uiPriority="99" w:name="annotation subject"/>
-    <w:lsdException w:uiPriority="99" w:name="Table Simple 1"/>
-    <w:lsdException w:uiPriority="99" w:name="Table Simple 2"/>
-    <w:lsdException w:uiPriority="99" w:name="Table Simple 3"/>
-    <w:lsdException w:uiPriority="99" w:name="Table Classic 1"/>
-    <w:lsdException w:uiPriority="99" w:name="Table Classic 2"/>
-    <w:lsdException w:uiPriority="99" w:name="Table Classic 3"/>
-    <w:lsdException w:uiPriority="99" w:name="Table Classic 4"/>
-    <w:lsdException w:uiPriority="99" w:name="Table Colorful 1"/>
-    <w:lsdException w:uiPriority="99" w:name="Table Colorful 2"/>
-    <w:lsdException w:uiPriority="99" w:name="Table Colorful 3"/>
-    <w:lsdException w:uiPriority="99" w:name="Table Columns 1"/>
-    <w:lsdException w:uiPriority="99" w:name="Table Columns 2"/>
-    <w:lsdException w:uiPriority="99" w:name="Table Columns 3"/>
-    <w:lsdException w:uiPriority="99" w:name="Table Columns 4"/>
-    <w:lsdException w:uiPriority="99" w:name="Table Columns 5"/>
-    <w:lsdException w:uiPriority="99" w:name="Table Grid 1"/>
-    <w:lsdException w:uiPriority="99" w:name="Table Grid 2"/>
-    <w:lsdException w:uiPriority="99" w:name="Table Grid 3"/>
-    <w:lsdException w:uiPriority="99" w:name="Table Grid 4"/>
-    <w:lsdException w:uiPriority="99" w:name="Table Grid 5"/>
-    <w:lsdException w:uiPriority="99" w:name="Table Grid 6"/>
-    <w:lsdException w:uiPriority="99" w:name="Table Grid 7"/>
-    <w:lsdException w:uiPriority="99" w:name="Table Grid 8"/>
-    <w:lsdException w:uiPriority="99" w:name="Table List 1"/>
-    <w:lsdException w:uiPriority="99" w:name="Table List 2"/>
-    <w:lsdException w:uiPriority="99" w:name="Table List 3"/>
-    <w:lsdException w:uiPriority="99" w:name="Table List 4"/>
-    <w:lsdException w:uiPriority="99" w:name="Table List 5"/>
-    <w:lsdException w:uiPriority="99" w:name="Table List 6"/>
-    <w:lsdException w:uiPriority="99" w:name="Table List 7"/>
-    <w:lsdException w:uiPriority="99" w:name="Table List 8"/>
-    <w:lsdException w:uiPriority="99" w:name="Table 3D effects 1"/>
-    <w:lsdException w:uiPriority="99" w:name="Table 3D effects 2"/>
-    <w:lsdException w:uiPriority="99" w:name="Table 3D effects 3"/>
-    <w:lsdException w:uiPriority="99" w:name="Table Contemporary"/>
-    <w:lsdException w:uiPriority="99" w:name="Table Elegant"/>
-    <w:lsdException w:uiPriority="99" w:name="Table Professional"/>
-    <w:lsdException w:uiPriority="99" w:name="Table Subtle 1"/>
-    <w:lsdException w:uiPriority="99" w:name="Table Subtle 2"/>
-    <w:lsdException w:uiPriority="99" w:name="Table Web 1"/>
-    <w:lsdException w:uiPriority="99" w:name="Table Web 2"/>
-    <w:lsdException w:uiPriority="99" w:name="Table Web 3"/>
-    <w:lsdException w:uiPriority="99" w:name="Balloon Text"/>
-    <w:lsdException w:unhideWhenUsed="0" w:uiPriority="59" w:semiHidden="0" w:name="Table Grid"/>
-    <w:lsdException w:uiPriority="99" w:name="Table Theme"/>
-    <w:lsdException w:unhideWhenUsed="0" w:uiPriority="60" w:semiHidden="0" w:name="Light Shading"/>
-    <w:lsdException w:unhideWhenUsed="0" w:uiPriority="61" w:semiHidden="0" w:name="Light List"/>
-    <w:lsdException w:unhideWhenUsed="0" w:uiPriority="62" w:semiHidden="0" w:name="Light Grid"/>
-    <w:lsdException w:unhideWhenUsed="0" w:uiPriority="63" w:semiHidden="0" w:name="Medium Shading 1"/>
-    <w:lsdException w:unhideWhenUsed="0" w:uiPriority="64" w:semiHidden="0" w:name="Medium Shading 2"/>
-    <w:lsdException w:unhideWhenUsed="0" w:uiPriority="65" w:semiHidden="0" w:name="Medium List 1"/>
-    <w:lsdException w:unhideWhenUsed="0" w:uiPriority="66" w:semiHidden="0" w:name="Medium List 2"/>
-    <w:lsdException w:unhideWhenUsed="0" w:uiPriority="67" w:semiHidden="0" w:name="Medium Grid 1"/>
-    <w:lsdException w:unhideWhenUsed="0" w:uiPriority="68" w:semiHidden="0" w:name="Medium Grid 2"/>
-    <w:lsdException w:unhideWhenUsed="0" w:uiPriority="69" w:semiHidden="0" w:name="Medium Grid 3"/>
-    <w:lsdException w:unhideWhenUsed="0" w:uiPriority="70" w:semiHidden="0" w:name="Dark List"/>
-    <w:lsdException w:unhideWhenUsed="0" w:uiPriority="71" w:semiHidden="0" w:name="Colorful Shading"/>
-    <w:lsdException w:unhideWhenUsed="0" w:uiPriority="72" w:semiHidden="0" w:name="Colorful List"/>
-    <w:lsdException w:unhideWhenUsed="0" w:uiPriority="73" w:semiHidden="0" w:name="Colorful Grid"/>
-    <w:lsdException w:unhideWhenUsed="0" w:uiPriority="60" w:semiHidden="0" w:name="Light Shading Accent 1"/>
-    <w:lsdException w:unhideWhenUsed="0" w:uiPriority="61" w:semiHidden="0" w:name="Light List Accent 1"/>
-    <w:lsdException w:unhideWhenUsed="0" w:uiPriority="62" w:semiHidden="0" w:name="Light Grid Accent 1"/>
-    <w:lsdException w:unhideWhenUsed="0" w:uiPriority="63" w:semiHidden="0" w:name="Medium Shading 1 Accent 1"/>
-    <w:lsdException w:unhideWhenUsed="0" w:uiPriority="64" w:semiHidden="0" w:name="Medium Shading 2 Accent 1"/>
-    <w:lsdException w:unhideWhenUsed="0" w:uiPriority="65" w:semiHidden="0" w:name="Medium List 1 Accent 1"/>
-    <w:lsdException w:qFormat="1" w:unhideWhenUsed="0" w:uiPriority="34" w:semiHidden="0" w:name="List Paragraph"/>
-    <w:lsdException w:unhideWhenUsed="0" w:uiPriority="66" w:semiHidden="0" w:name="Medium List 2 Accent 1"/>
-    <w:lsdException w:unhideWhenUsed="0" w:uiPriority="67" w:semiHidden="0" w:name="Medium Grid 1 Accent 1"/>
-    <w:lsdException w:unhideWhenUsed="0" w:uiPriority="68" w:semiHidden="0" w:name="Medium Grid 2 Accent 1"/>
-    <w:lsdException w:unhideWhenUsed="0" w:uiPriority="69" w:semiHidden="0" w:name="Medium Grid 3 Accent 1"/>
-    <w:lsdException w:unhideWhenUsed="0" w:uiPriority="70" w:semiHidden="0" w:name="Dark List Accent 1"/>
-    <w:lsdException w:unhideWhenUsed="0" w:uiPriority="71" w:semiHidden="0" w:name="Colorful Shading Accent 1"/>
-    <w:lsdException w:unhideWhenUsed="0" w:uiPriority="72" w:semiHidden="0" w:name="Colorful List Accent 1"/>
-    <w:lsdException w:unhideWhenUsed="0" w:uiPriority="73" w:semiHidden="0" w:name="Colorful Grid Accent 1"/>
-    <w:lsdException w:unhideWhenUsed="0" w:uiPriority="60" w:semiHidden="0" w:name="Light Shading Accent 2"/>
-    <w:lsdException w:unhideWhenUsed="0" w:uiPriority="61" w:semiHidden="0" w:name="Light List Accent 2"/>
-    <w:lsdException w:unhideWhenUsed="0" w:uiPriority="62" w:semiHidden="0" w:name="Light Grid Accent 2"/>
-    <w:lsdException w:unhideWhenUsed="0" w:uiPriority="63" w:semiHidden="0" w:name="Medium Shading 1 Accent 2"/>
-    <w:lsdException w:unhideWhenUsed="0" w:uiPriority="64" w:semiHidden="0" w:name="Medium Shading 2 Accent 2"/>
-    <w:lsdException w:unhideWhenUsed="0" w:uiPriority="65" w:semiHidden="0" w:name="Medium List 1 Accent 2"/>
-    <w:lsdException w:unhideWhenUsed="0" w:uiPriority="66" w:semiHidden="0" w:name="Medium List 2 Accent 2"/>
-    <w:lsdException w:unhideWhenUsed="0" w:uiPriority="67" w:semiHidden="0" w:name="Medium Grid 1 Accent 2"/>
-    <w:lsdException w:unhideWhenUsed="0" w:uiPriority="68" w:semiHidden="0" w:name="Medium Grid 2 Accent 2"/>
-    <w:lsdException w:unhideWhenUsed="0" w:uiPriority="69" w:semiHidden="0" w:name="Medium Grid 3 Accent 2"/>
-    <w:lsdException w:unhideWhenUsed="0" w:uiPriority="70" w:semiHidden="0" w:name="Dark List Accent 2"/>
-    <w:lsdException w:unhideWhenUsed="0" w:uiPriority="71" w:semiHidden="0" w:name="Colorful Shading Accent 2"/>
-    <w:lsdException w:unhideWhenUsed="0" w:uiPriority="72" w:semiHidden="0" w:name="Colorful List Accent 2"/>
-    <w:lsdException w:unhideWhenUsed="0" w:uiPriority="73" w:semiHidden="0" w:name="Colorful Grid Accent 2"/>
-    <w:lsdException w:unhideWhenUsed="0" w:uiPriority="60" w:semiHidden="0" w:name="Light Shading Accent 3"/>
-    <w:lsdException w:unhideWhenUsed="0" w:uiPriority="61" w:semiHidden="0" w:name="Light List Accent 3"/>
-    <w:lsdException w:unhideWhenUsed="0" w:uiPriority="62" w:semiHidden="0" w:name="Light Grid Accent 3"/>
-    <w:lsdException w:unhideWhenUsed="0" w:uiPriority="63" w:semiHidden="0" w:name="Medium Shading 1 Accent 3"/>
-    <w:lsdException w:unhideWhenUsed="0" w:uiPriority="64" w:semiHidden="0" w:name="Medium Shading 2 Accent 3"/>
-    <w:lsdException w:unhideWhenUsed="0" w:uiPriority="65" w:semiHidden="0" w:name="Medium List 1 Accent 3"/>
-    <w:lsdException w:unhideWhenUsed="0" w:uiPriority="66" w:semiHidden="0" w:name="Medium List 2 Accent 3"/>
-    <w:lsdException w:unhideWhenUsed="0" w:uiPriority="67" w:semiHidden="0" w:name="Medium Grid 1 Accent 3"/>
-    <w:lsdException w:unhideWhenUsed="0" w:uiPriority="68" w:semiHidden="0" w:name="Medium Grid 2 Accent 3"/>
-    <w:lsdException w:unhideWhenUsed="0" w:uiPriority="69" w:semiHidden="0" w:name="Medium Grid 3 Accent 3"/>
-    <w:lsdException w:unhideWhenUsed="0" w:uiPriority="70" w:semiHidden="0" w:name="Dark List Accent 3"/>
-    <w:lsdException w:unhideWhenUsed="0" w:uiPriority="71" w:semiHidden="0" w:name="Colorful Shading Accent 3"/>
-    <w:lsdException w:unhideWhenUsed="0" w:uiPriority="72" w:semiHidden="0" w:name="Colorful List Accent 3"/>
-    <w:lsdException w:unhideWhenUsed="0" w:uiPriority="73" w:semiHidden="0" w:name="Colorful Grid Accent 3"/>
-    <w:lsdException w:unhideWhenUsed="0" w:uiPriority="60" w:semiHidden="0" w:name="Light Shading Accent 4"/>
-    <w:lsdException w:unhideWhenUsed="0" w:uiPriority="61" w:semiHidden="0" w:name="Light List Accent 4"/>
-    <w:lsdException w:unhideWhenUsed="0" w:uiPriority="62" w:semiHidden="0" w:name="Light Grid Accent 4"/>
-    <w:lsdException w:unhideWhenUsed="0" w:uiPriority="63" w:semiHidden="0" w:name="Medium Shading 1 Accent 4"/>
-    <w:lsdException w:unhideWhenUsed="0" w:uiPriority="64" w:semiHidden="0" w:name="Medium Shading 2 Accent 4"/>
-    <w:lsdException w:unhideWhenUsed="0" w:uiPriority="65" w:semiHidden="0" w:name="Medium List 1 Accent 4"/>
-    <w:lsdException w:unhideWhenUsed="0" w:uiPriority="66" w:semiHidden="0" w:name="Medium List 2 Accent 4"/>
-    <w:lsdException w:unhideWhenUsed="0" w:uiPriority="67" w:semiHidden="0" w:name="Medium Grid 1 Accent 4"/>
-    <w:lsdException w:unhideWhenUsed="0" w:uiPriority="68" w:semiHidden="0" w:name="Medium Grid 2 Accent 4"/>
-    <w:lsdException w:unhideWhenUsed="0" w:uiPriority="69" w:semiHidden="0" w:name="Medium Grid 3 Accent 4"/>
-    <w:lsdException w:unhideWhenUsed="0" w:uiPriority="70" w:semiHidden="0" w:name="Dark List Accent 4"/>
-    <w:lsdException w:unhideWhenUsed="0" w:uiPriority="71" w:semiHidden="0" w:name="Colorful Shading Accent 4"/>
-    <w:lsdException w:unhideWhenUsed="0" w:uiPriority="72" w:semiHidden="0" w:name="Colorful List Accent 4"/>
-    <w:lsdException w:unhideWhenUsed="0" w:uiPriority="73" w:semiHidden="0" w:name="Colorful Grid Accent 4"/>
-    <w:lsdException w:unhideWhenUsed="0" w:uiPriority="60" w:semiHidden="0" w:name="Light Shading Accent 5"/>
-    <w:lsdException w:unhideWhenUsed="0" w:uiPriority="61" w:semiHidden="0" w:name="Light List Accent 5"/>
-    <w:lsdException w:unhideWhenUsed="0" w:uiPriority="62" w:semiHidden="0" w:name="Light Grid Accent 5"/>
-    <w:lsdException w:unhideWhenUsed="0" w:uiPriority="63" w:semiHidden="0" w:name="Medium Shading 1 Accent 5"/>
-    <w:lsdException w:unhideWhenUsed="0" w:uiPriority="64" w:semiHidden="0" w:name="Medium Shading 2 Accent 5"/>
-    <w:lsdException w:unhideWhenUsed="0" w:uiPriority="65" w:semiHidden="0" w:name="Medium List 1 Accent 5"/>
-    <w:lsdException w:unhideWhenUsed="0" w:uiPriority="66" w:semiHidden="0" w:name="Medium List 2 Accent 5"/>
-    <w:lsdException w:unhideWhenUsed="0" w:uiPriority="67" w:semiHidden="0" w:name="Medium Grid 1 Accent 5"/>
-    <w:lsdException w:unhideWhenUsed="0" w:uiPriority="68" w:semiHidden="0" w:name="Medium Grid 2 Accent 5"/>
-    <w:lsdException w:unhideWhenUsed="0" w:uiPriority="69" w:semiHidden="0" w:name="Medium Grid 3 Accent 5"/>
-    <w:lsdException w:unhideWhenUsed="0" w:uiPriority="70" w:semiHidden="0" w:name="Dark List Accent 5"/>
-    <w:lsdException w:unhideWhenUsed="0" w:uiPriority="71" w:semiHidden="0" w:name="Colorful Shading Accent 5"/>
-    <w:lsdException w:unhideWhenUsed="0" w:uiPriority="72" w:semiHidden="0" w:name="Colorful List Accent 5"/>
-    <w:lsdException w:unhideWhenUsed="0" w:uiPriority="73" w:semiHidden="0" w:name="Colorful Grid Accent 5"/>
-    <w:lsdException w:unhideWhenUsed="0" w:uiPriority="60" w:semiHidden="0" w:name="Light Shading Accent 6"/>
-    <w:lsdException w:unhideWhenUsed="0" w:uiPriority="61" w:semiHidden="0" w:name="Light List Accent 6"/>
-    <w:lsdException w:unhideWhenUsed="0" w:uiPriority="62" w:semiHidden="0" w:name="Light Grid Accent 6"/>
-    <w:lsdException w:unhideWhenUsed="0" w:uiPriority="63" w:semiHidden="0" w:name="Medium Shading 1 Accent 6"/>
-    <w:lsdException w:unhideWhenUsed="0" w:uiPriority="64" w:semiHidden="0" w:name="Medium Shading 2 Accent 6"/>
-    <w:lsdException w:unhideWhenUsed="0" w:uiPriority="65" w:semiHidden="0" w:name="Medium List 1 Accent 6"/>
-    <w:lsdException w:unhideWhenUsed="0" w:uiPriority="66" w:semiHidden="0" w:name="Medium List 2 Accent 6"/>
-    <w:lsdException w:unhideWhenUsed="0" w:uiPriority="67" w:semiHidden="0" w:name="Medium Grid 1 Accent 6"/>
-    <w:lsdException w:unhideWhenUsed="0" w:uiPriority="68" w:semiHidden="0" w:name="Medium Grid 2 Accent 6"/>
-    <w:lsdException w:unhideWhenUsed="0" w:uiPriority="69" w:semiHidden="0" w:name="Medium Grid 3 Accent 6"/>
-    <w:lsdException w:unhideWhenUsed="0" w:uiPriority="70" w:semiHidden="0" w:name="Dark List Accent 6"/>
-    <w:lsdException w:unhideWhenUsed="0" w:uiPriority="71" w:semiHidden="0" w:name="Colorful Shading Accent 6"/>
-    <w:lsdException w:unhideWhenUsed="0" w:uiPriority="72" w:semiHidden="0" w:name="Colorful List Accent 6"/>
-    <w:lsdException w:unhideWhenUsed="0" w:uiPriority="73" w:semiHidden="0" w:name="Colorful Grid Accent 6"/>
+  <w:latentStyles w:defLockedState="0" w:defUIPriority="99" w:defSemiHidden="0" w:defUnhideWhenUsed="0" w:defQFormat="0" w:count="376">
+    <w:lsdException w:name="Normal" w:uiPriority="0" w:qFormat="1"/>
+    <w:lsdException w:name="heading 1" w:uiPriority="9" w:qFormat="1"/>
+    <w:lsdException w:name="heading 2" w:uiPriority="9" w:unhideWhenUsed="1" w:qFormat="1"/>
+    <w:lsdException w:name="heading 3" w:uiPriority="9" w:unhideWhenUsed="1" w:qFormat="1"/>
+    <w:lsdException w:name="heading 4" w:semiHidden="1" w:uiPriority="9" w:unhideWhenUsed="1" w:qFormat="1"/>
+    <w:lsdException w:name="heading 5" w:semiHidden="1" w:uiPriority="9" w:unhideWhenUsed="1" w:qFormat="1"/>
+    <w:lsdException w:name="heading 6" w:semiHidden="1" w:uiPriority="9" w:unhideWhenUsed="1" w:qFormat="1"/>
+    <w:lsdException w:name="heading 7" w:semiHidden="1" w:uiPriority="9" w:unhideWhenUsed="1" w:qFormat="1"/>
+    <w:lsdException w:name="heading 8" w:semiHidden="1" w:uiPriority="9" w:unhideWhenUsed="1" w:qFormat="1"/>
+    <w:lsdException w:name="heading 9" w:semiHidden="1" w:uiPriority="9" w:unhideWhenUsed="1" w:qFormat="1"/>
+    <w:lsdException w:name="index 1" w:semiHidden="1" w:unhideWhenUsed="1"/>
+    <w:lsdException w:name="index 2" w:semiHidden="1" w:unhideWhenUsed="1"/>
+    <w:lsdException w:name="index 3" w:semiHidden="1" w:unhideWhenUsed="1"/>
+    <w:lsdException w:name="index 4" w:semiHidden="1" w:unhideWhenUsed="1"/>
+    <w:lsdException w:name="index 5" w:semiHidden="1" w:unhideWhenUsed="1"/>
+    <w:lsdException w:name="index 6" w:semiHidden="1" w:unhideWhenUsed="1"/>
+    <w:lsdException w:name="index 7" w:semiHidden="1" w:unhideWhenUsed="1"/>
+    <w:lsdException w:name="index 8" w:semiHidden="1" w:unhideWhenUsed="1"/>
+    <w:lsdException w:name="index 9" w:semiHidden="1" w:unhideWhenUsed="1"/>
+    <w:lsdException w:name="toc 1" w:uiPriority="39" w:unhideWhenUsed="1"/>
+    <w:lsdException w:name="toc 2" w:uiPriority="39" w:unhideWhenUsed="1"/>
+    <w:lsdException w:name="toc 3" w:uiPriority="39" w:unhideWhenUsed="1"/>
+    <w:lsdException w:name="toc 4" w:uiPriority="39" w:unhideWhenUsed="1"/>
+    <w:lsdException w:name="toc 5" w:uiPriority="39" w:unhideWhenUsed="1"/>
+    <w:lsdException w:name="toc 6" w:uiPriority="39" w:unhideWhenUsed="1"/>
+    <w:lsdException w:name="toc 7" w:uiPriority="39" w:unhideWhenUsed="1"/>
+    <w:lsdException w:name="toc 8" w:uiPriority="39" w:unhideWhenUsed="1"/>
+    <w:lsdException w:name="toc 9" w:uiPriority="39" w:unhideWhenUsed="1"/>
+    <w:lsdException w:name="Normal Indent" w:semiHidden="1" w:unhideWhenUsed="1"/>
+    <w:lsdException w:name="footnote text" w:semiHidden="1" w:unhideWhenUsed="1"/>
+    <w:lsdException w:name="annotation text" w:semiHidden="1" w:unhideWhenUsed="1"/>
+    <w:lsdException w:name="header" w:semiHidden="1" w:unhideWhenUsed="1"/>
+    <w:lsdException w:name="footer" w:semiHidden="1" w:unhideWhenUsed="1"/>
+    <w:lsdException w:name="index heading" w:semiHidden="1" w:unhideWhenUsed="1"/>
+    <w:lsdException w:name="caption" w:semiHidden="1" w:uiPriority="35" w:unhideWhenUsed="1" w:qFormat="1"/>
+    <w:lsdException w:name="table of figures" w:semiHidden="1" w:unhideWhenUsed="1"/>
+    <w:lsdException w:name="envelope address" w:semiHidden="1" w:unhideWhenUsed="1"/>
+    <w:lsdException w:name="envelope return" w:semiHidden="1" w:unhideWhenUsed="1"/>
+    <w:lsdException w:name="footnote reference" w:semiHidden="1" w:unhideWhenUsed="1"/>
+    <w:lsdException w:name="annotation reference" w:semiHidden="1" w:unhideWhenUsed="1"/>
+    <w:lsdException w:name="line number" w:semiHidden="1" w:unhideWhenUsed="1"/>
+    <w:lsdException w:name="page number" w:semiHidden="1" w:unhideWhenUsed="1"/>
+    <w:lsdException w:name="endnote reference" w:semiHidden="1" w:unhideWhenUsed="1"/>
+    <w:lsdException w:name="endnote text" w:semiHidden="1" w:unhideWhenUsed="1"/>
+    <w:lsdException w:name="table of authorities" w:semiHidden="1" w:unhideWhenUsed="1"/>
+    <w:lsdException w:name="macro" w:semiHidden="1" w:unhideWhenUsed="1"/>
+    <w:lsdException w:name="toa heading" w:semiHidden="1" w:unhideWhenUsed="1"/>
+    <w:lsdException w:name="List" w:semiHidden="1" w:unhideWhenUsed="1"/>
+    <w:lsdException w:name="List Bullet" w:semiHidden="1" w:unhideWhenUsed="1"/>
+    <w:lsdException w:name="List Number" w:semiHidden="1" w:unhideWhenUsed="1"/>
+    <w:lsdException w:name="List 2" w:semiHidden="1" w:unhideWhenUsed="1"/>
+    <w:lsdException w:name="List 3" w:semiHidden="1" w:unhideWhenUsed="1"/>
+    <w:lsdException w:name="List 4" w:semiHidden="1" w:unhideWhenUsed="1"/>
+    <w:lsdException w:name="List 5" w:semiHidden="1" w:unhideWhenUsed="1"/>
+    <w:lsdException w:name="List Bullet 2" w:semiHidden="1" w:unhideWhenUsed="1"/>
+    <w:lsdException w:name="List Bullet 3" w:semiHidden="1" w:unhideWhenUsed="1"/>
+    <w:lsdException w:name="List Bullet 4" w:semiHidden="1" w:unhideWhenUsed="1"/>
+    <w:lsdException w:name="List Bullet 5" w:semiHidden="1" w:unhideWhenUsed="1"/>
+    <w:lsdException w:name="List Number 2" w:semiHidden="1" w:unhideWhenUsed="1"/>
+    <w:lsdException w:name="List Number 3" w:semiHidden="1" w:unhideWhenUsed="1"/>
+    <w:lsdException w:name="List Number 4" w:semiHidden="1" w:unhideWhenUsed="1"/>
+    <w:lsdException w:name="List Number 5" w:semiHidden="1" w:unhideWhenUsed="1"/>
+    <w:lsdException w:name="Title" w:uiPriority="10" w:qFormat="1"/>
+    <w:lsdException w:name="Closing" w:semiHidden="1" w:unhideWhenUsed="1"/>
+    <w:lsdException w:name="Signature" w:semiHidden="1" w:unhideWhenUsed="1"/>
+    <w:lsdException w:name="Default Paragraph Font" w:semiHidden="1" w:uiPriority="1" w:unhideWhenUsed="1"/>
+    <w:lsdException w:name="Body Text" w:semiHidden="1" w:unhideWhenUsed="1"/>
+    <w:lsdException w:name="Body Text Indent" w:semiHidden="1" w:unhideWhenUsed="1"/>
+    <w:lsdException w:name="List Continue" w:semiHidden="1" w:unhideWhenUsed="1"/>
+    <w:lsdException w:name="List Continue 2" w:semiHidden="1" w:unhideWhenUsed="1"/>
+    <w:lsdException w:name="List Continue 3" w:semiHidden="1" w:unhideWhenUsed="1"/>
+    <w:lsdException w:name="List Continue 4" w:semiHidden="1" w:unhideWhenUsed="1"/>
+    <w:lsdException w:name="List Continue 5" w:semiHidden="1" w:unhideWhenUsed="1"/>
+    <w:lsdException w:name="Message Header" w:semiHidden="1" w:unhideWhenUsed="1"/>
+    <w:lsdException w:name="Subtitle" w:uiPriority="11" w:qFormat="1"/>
+    <w:lsdException w:name="Salutation" w:semiHidden="1" w:unhideWhenUsed="1"/>
+    <w:lsdException w:name="Date" w:semiHidden="1" w:unhideWhenUsed="1"/>
+    <w:lsdException w:name="Body Text First Indent" w:semiHidden="1" w:unhideWhenUsed="1"/>
+    <w:lsdException w:name="Body Text First Indent 2" w:semiHidden="1" w:unhideWhenUsed="1"/>
+    <w:lsdException w:name="Note Heading" w:semiHidden="1" w:unhideWhenUsed="1"/>
+    <w:lsdException w:name="Body Text 2" w:semiHidden="1" w:unhideWhenUsed="1"/>
+    <w:lsdException w:name="Body Text 3" w:semiHidden="1" w:unhideWhenUsed="1"/>
+    <w:lsdException w:name="Body Text Indent 2" w:semiHidden="1" w:unhideWhenUsed="1"/>
+    <w:lsdException w:name="Body Text Indent 3" w:semiHidden="1" w:unhideWhenUsed="1"/>
+    <w:lsdException w:name="Block Text" w:semiHidden="1" w:unhideWhenUsed="1"/>
+    <w:lsdException w:name="Hyperlink" w:unhideWhenUsed="1"/>
+    <w:lsdException w:name="FollowedHyperlink" w:semiHidden="1" w:unhideWhenUsed="1"/>
+    <w:lsdException w:name="Strong" w:uiPriority="22" w:qFormat="1"/>
+    <w:lsdException w:name="Emphasis" w:uiPriority="20" w:qFormat="1"/>
+    <w:lsdException w:name="Document Map" w:semiHidden="1" w:unhideWhenUsed="1"/>
+    <w:lsdException w:name="Plain Text" w:semiHidden="1" w:unhideWhenUsed="1"/>
+    <w:lsdException w:name="E-mail Signature" w:semiHidden="1" w:unhideWhenUsed="1"/>
+    <w:lsdException w:name="HTML Top of Form" w:semiHidden="1" w:unhideWhenUsed="1"/>
+    <w:lsdException w:name="HTML Bottom of Form" w:semiHidden="1" w:unhideWhenUsed="1"/>
+    <w:lsdException w:name="Normal (Web)" w:semiHidden="1" w:unhideWhenUsed="1"/>
+    <w:lsdException w:name="HTML Acronym" w:semiHidden="1" w:unhideWhenUsed="1"/>
+    <w:lsdException w:name="HTML Address" w:semiHidden="1" w:unhideWhenUsed="1"/>
+    <w:lsdException w:name="HTML Cite" w:semiHidden="1" w:unhideWhenUsed="1"/>
+    <w:lsdException w:name="HTML Code" w:semiHidden="1" w:unhideWhenUsed="1"/>
+    <w:lsdException w:name="HTML Definition" w:semiHidden="1" w:unhideWhenUsed="1"/>
+    <w:lsdException w:name="HTML Keyboard" w:semiHidden="1" w:unhideWhenUsed="1"/>
+    <w:lsdException w:name="HTML Preformatted" w:semiHidden="1" w:unhideWhenUsed="1"/>
+    <w:lsdException w:name="HTML Sample" w:semiHidden="1" w:unhideWhenUsed="1"/>
+    <w:lsdException w:name="HTML Typewriter" w:semiHidden="1" w:unhideWhenUsed="1"/>
+    <w:lsdException w:name="HTML Variable" w:semiHidden="1" w:unhideWhenUsed="1"/>
+    <w:lsdException w:name="Normal Table" w:semiHidden="1" w:unhideWhenUsed="1"/>
+    <w:lsdException w:name="annotation subject" w:semiHidden="1" w:unhideWhenUsed="1"/>
+    <w:lsdException w:name="No List" w:semiHidden="1" w:unhideWhenUsed="1"/>
+    <w:lsdException w:name="Outline List 1" w:semiHidden="1" w:unhideWhenUsed="1"/>
+    <w:lsdException w:name="Outline List 2" w:semiHidden="1" w:unhideWhenUsed="1"/>
+    <w:lsdException w:name="Outline List 3" w:semiHidden="1" w:unhideWhenUsed="1"/>
+    <w:lsdException w:name="Table Simple 1" w:semiHidden="1" w:unhideWhenUsed="1"/>
+    <w:lsdException w:name="Table Simple 2" w:semiHidden="1" w:unhideWhenUsed="1"/>
+    <w:lsdException w:name="Table Simple 3" w:semiHidden="1" w:unhideWhenUsed="1"/>
+    <w:lsdException w:name="Table Classic 1" w:semiHidden="1" w:unhideWhenUsed="1"/>
+    <w:lsdException w:name="Table Classic 2" w:semiHidden="1" w:unhideWhenUsed="1"/>
+    <w:lsdException w:name="Table Classic 3" w:semiHidden="1" w:unhideWhenUsed="1"/>
+    <w:lsdException w:name="Table Classic 4" w:semiHidden="1" w:unhideWhenUsed="1"/>
+    <w:lsdException w:name="Table Colorful 1" w:semiHidden="1" w:unhideWhenUsed="1"/>
+    <w:lsdException w:name="Table Colorful 2" w:semiHidden="1" w:unhideWhenUsed="1"/>
+    <w:lsdException w:name="Table Colorful 3" w:semiHidden="1" w:unhideWhenUsed="1"/>
+    <w:lsdException w:name="Table Columns 1" w:semiHidden="1" w:unhideWhenUsed="1"/>
+    <w:lsdException w:name="Table Columns 2" w:semiHidden="1" w:unhideWhenUsed="1"/>
+    <w:lsdException w:name="Table Columns 3" w:semiHidden="1" w:unhideWhenUsed="1"/>
+    <w:lsdException w:name="Table Columns 4" w:semiHidden="1" w:unhideWhenUsed="1"/>
+    <w:lsdException w:name="Table Columns 5" w:semiHidden="1" w:unhideWhenUsed="1"/>
+    <w:lsdException w:name="Table Grid 1" w:semiHidden="1" w:unhideWhenUsed="1"/>
+    <w:lsdException w:name="Table Grid 2" w:semiHidden="1" w:unhideWhenUsed="1"/>
+    <w:lsdException w:name="Table Grid 3" w:semiHidden="1" w:unhideWhenUsed="1"/>
+    <w:lsdException w:name="Table Grid 4" w:semiHidden="1" w:unhideWhenUsed="1"/>
+    <w:lsdException w:name="Table Grid 5" w:semiHidden="1" w:unhideWhenUsed="1"/>
+    <w:lsdException w:name="Table Grid 6" w:semiHidden="1" w:unhideWhenUsed="1"/>
+    <w:lsdException w:name="Table Grid 7" w:semiHidden="1" w:unhideWhenUsed="1"/>
+    <w:lsdException w:name="Table Grid 8" w:semiHidden="1" w:unhideWhenUsed="1"/>
+    <w:lsdException w:name="Table List 1" w:semiHidden="1" w:unhideWhenUsed="1"/>
+    <w:lsdException w:name="Table List 2" w:semiHidden="1" w:unhideWhenUsed="1"/>
+    <w:lsdException w:name="Table List 3" w:semiHidden="1" w:unhideWhenUsed="1"/>
+    <w:lsdException w:name="Table List 4" w:semiHidden="1" w:unhideWhenUsed="1"/>
+    <w:lsdException w:name="Table List 5" w:semiHidden="1" w:unhideWhenUsed="1"/>
+    <w:lsdException w:name="Table List 6" w:semiHidden="1" w:unhideWhenUsed="1"/>
+    <w:lsdException w:name="Table List 7" w:semiHidden="1" w:unhideWhenUsed="1"/>
+    <w:lsdException w:name="Table List 8" w:semiHidden="1" w:unhideWhenUsed="1"/>
+    <w:lsdException w:name="Table 3D effects 1" w:semiHidden="1" w:unhideWhenUsed="1"/>
+    <w:lsdException w:name="Table 3D effects 2" w:semiHidden="1" w:unhideWhenUsed="1"/>
+    <w:lsdException w:name="Table 3D effects 3" w:semiHidden="1" w:unhideWhenUsed="1"/>
+    <w:lsdException w:name="Table Contemporary" w:semiHidden="1" w:unhideWhenUsed="1"/>
+    <w:lsdException w:name="Table Elegant" w:semiHidden="1" w:unhideWhenUsed="1"/>
+    <w:lsdException w:name="Table Professional" w:semiHidden="1" w:unhideWhenUsed="1"/>
+    <w:lsdException w:name="Table Subtle 1" w:semiHidden="1" w:unhideWhenUsed="1"/>
+    <w:lsdException w:name="Table Subtle 2" w:semiHidden="1" w:unhideWhenUsed="1"/>
+    <w:lsdException w:name="Table Web 1" w:semiHidden="1" w:unhideWhenUsed="1"/>
+    <w:lsdException w:name="Table Web 2" w:semiHidden="1" w:unhideWhenUsed="1"/>
+    <w:lsdException w:name="Table Web 3" w:semiHidden="1" w:unhideWhenUsed="1"/>
+    <w:lsdException w:name="Balloon Text" w:semiHidden="1" w:unhideWhenUsed="1"/>
+    <w:lsdException w:name="Table Grid" w:uiPriority="59"/>
+    <w:lsdException w:name="Table Theme" w:semiHidden="1" w:unhideWhenUsed="1"/>
+    <w:lsdException w:name="Placeholder Text" w:semiHidden="1"/>
+    <w:lsdException w:name="Light Shading" w:uiPriority="60"/>
+    <w:lsdException w:name="Light List" w:uiPriority="61"/>
+    <w:lsdException w:name="Light Grid" w:uiPriority="62"/>
+    <w:lsdException w:name="Medium Shading 1" w:uiPriority="63"/>
+    <w:lsdException w:name="Medium Shading 2" w:uiPriority="64"/>
+    <w:lsdException w:name="Medium List 1" w:uiPriority="65"/>
+    <w:lsdException w:name="Medium List 2" w:uiPriority="66"/>
+    <w:lsdException w:name="Medium Grid 1" w:uiPriority="67"/>
+    <w:lsdException w:name="Medium Grid 2" w:uiPriority="68"/>
+    <w:lsdException w:name="Medium Grid 3" w:uiPriority="69"/>
+    <w:lsdException w:name="Dark List" w:uiPriority="70"/>
+    <w:lsdException w:name="Colorful Shading" w:uiPriority="71"/>
+    <w:lsdException w:name="Colorful List" w:uiPriority="72"/>
+    <w:lsdException w:name="Colorful Grid" w:uiPriority="73"/>
+    <w:lsdException w:name="Light Shading Accent 1" w:uiPriority="60"/>
+    <w:lsdException w:name="Light List Accent 1" w:uiPriority="61"/>
+    <w:lsdException w:name="Light Grid Accent 1" w:uiPriority="62"/>
+    <w:lsdException w:name="Medium Shading 1 Accent 1" w:uiPriority="63"/>
+    <w:lsdException w:name="Medium Shading 2 Accent 1" w:uiPriority="64"/>
+    <w:lsdException w:name="Medium List 1 Accent 1" w:uiPriority="65"/>
+    <w:lsdException w:name="Revision" w:semiHidden="1"/>
+    <w:lsdException w:name="List Paragraph" w:uiPriority="34" w:qFormat="1"/>
+    <w:lsdException w:name="Medium List 2 Accent 1" w:uiPriority="66"/>
+    <w:lsdException w:name="Medium Grid 1 Accent 1" w:uiPriority="67"/>
+    <w:lsdException w:name="Medium Grid 2 Accent 1" w:uiPriority="68"/>
+    <w:lsdException w:name="Medium Grid 3 Accent 1" w:uiPriority="69"/>
+    <w:lsdException w:name="Dark List Accent 1" w:uiPriority="70"/>
+    <w:lsdException w:name="Colorful Shading Accent 1" w:uiPriority="71"/>
+    <w:lsdException w:name="Colorful List Accent 1" w:uiPriority="72"/>
+    <w:lsdException w:name="Colorful Grid Accent 1" w:uiPriority="73"/>
+    <w:lsdException w:name="Light Shading Accent 2" w:uiPriority="60"/>
+    <w:lsdException w:name="Light List Accent 2" w:uiPriority="61"/>
+    <w:lsdException w:name="Light Grid Accent 2" w:uiPriority="62"/>
+    <w:lsdException w:name="Medium Shading 1 Accent 2" w:uiPriority="63"/>
+    <w:lsdException w:name="Medium Shading 2 Accent 2" w:uiPriority="64"/>
+    <w:lsdException w:name="Medium List 1 Accent 2" w:uiPriority="65"/>
+    <w:lsdException w:name="Medium List 2 Accent 2" w:uiPriority="66"/>
+    <w:lsdException w:name="Medium Grid 1 Accent 2" w:uiPriority="67"/>
+    <w:lsdException w:name="Medium Grid 2 Accent 2" w:uiPriority="68"/>
+    <w:lsdException w:name="Medium Grid 3 Accent 2" w:uiPriority="69"/>
+    <w:lsdException w:name="Dark List Accent 2" w:uiPriority="70"/>
+    <w:lsdException w:name="Colorful Shading Accent 2" w:uiPriority="71"/>
+    <w:lsdException w:name="Colorful List Accent 2" w:uiPriority="72"/>
+    <w:lsdException w:name="Colorful Grid Accent 2" w:uiPriority="73"/>
+    <w:lsdException w:name="Light Shading Accent 3" w:uiPriority="60"/>
+    <w:lsdException w:name="Light List Accent 3" w:uiPriority="61"/>
+    <w:lsdException w:name="Light Grid Accent 3" w:uiPriority="62"/>
+    <w:lsdException w:name="Medium Shading 1 Accent 3" w:uiPriority="63"/>
+    <w:lsdException w:name="Medium Shading 2 Accent 3" w:uiPriority="64"/>
+    <w:lsdException w:name="Medium List 1 Accent 3" w:uiPriority="65"/>
+    <w:lsdException w:name="Medium List 2 Accent 3" w:uiPriority="66"/>
+    <w:lsdException w:name="Medium Grid 1 Accent 3" w:uiPriority="67"/>
+    <w:lsdException w:name="Medium Grid 2 Accent 3" w:uiPriority="68"/>
+    <w:lsdException w:name="Medium Grid 3 Accent 3" w:uiPriority="69"/>
+    <w:lsdException w:name="Dark List Accent 3" w:uiPriority="70"/>
+    <w:lsdException w:name="Colorful Shading Accent 3" w:uiPriority="71"/>
+    <w:lsdException w:name="Colorful List Accent 3" w:uiPriority="72"/>
+    <w:lsdException w:name="Colorful Grid Accent 3" w:uiPriority="73"/>
+    <w:lsdException w:name="Light Shading Accent 4" w:uiPriority="60"/>
+    <w:lsdException w:name="Light List Accent 4" w:uiPriority="61"/>
+    <w:lsdException w:name="Light Grid Accent 4" w:uiPriority="62"/>
+    <w:lsdException w:name="Medium Shading 1 Accent 4" w:uiPriority="63"/>
+    <w:lsdException w:name="Medium Shading 2 Accent 4" w:uiPriority="64"/>
+    <w:lsdException w:name="Medium List 1 Accent 4" w:uiPriority="65"/>
+    <w:lsdException w:name="Medium List 2 Accent 4" w:uiPriority="66"/>
+    <w:lsdException w:name="Medium Grid 1 Accent 4" w:uiPriority="67"/>
+    <w:lsdException w:name="Medium Grid 2 Accent 4" w:uiPriority="68"/>
+    <w:lsdException w:name="Medium Grid 3 Accent 4" w:uiPriority="69"/>
+    <w:lsdException w:name="Dark List Accent 4" w:uiPriority="70"/>
+    <w:lsdException w:name="Colorful Shading Accent 4" w:uiPriority="71"/>
+    <w:lsdException w:name="Colorful List Accent 4" w:uiPriority="72"/>
+    <w:lsdException w:name="Colorful Grid Accent 4" w:uiPriority="73"/>
+    <w:lsdException w:name="Light Shading Accent 5" w:uiPriority="60"/>
+    <w:lsdException w:name="Light List Accent 5" w:uiPriority="61"/>
+    <w:lsdException w:name="Light Grid Accent 5" w:uiPriority="62"/>
+    <w:lsdException w:name="Medium Shading 1 Accent 5" w:uiPriority="63"/>
+    <w:lsdException w:name="Medium Shading 2 Accent 5" w:uiPriority="64"/>
+    <w:lsdException w:name="Medium List 1 Accent 5" w:uiPriority="65"/>
+    <w:lsdException w:name="Medium List 2 Accent 5" w:uiPriority="66"/>
+    <w:lsdException w:name="Medium Grid 1 Accent 5" w:uiPriority="67"/>
+    <w:lsdException w:name="Medium Grid 2 Accent 5" w:uiPriority="68"/>
+    <w:lsdException w:name="Medium Grid 3 Accent 5" w:uiPriority="69"/>
+    <w:lsdException w:name="Dark List Accent 5" w:uiPriority="70"/>
+    <w:lsdException w:name="Colorful Shading Accent 5" w:uiPriority="71"/>
+    <w:lsdException w:name="Colorful List Accent 5" w:uiPriority="72"/>
+    <w:lsdException w:name="Colorful Grid Accent 5" w:uiPriority="73"/>
+    <w:lsdException w:name="Light Shading Accent 6" w:uiPriority="60"/>
+    <w:lsdException w:name="Light List Accent 6" w:uiPriority="61"/>
+    <w:lsdException w:name="Light Grid Accent 6" w:uiPriority="62"/>
+    <w:lsdException w:name="Medium Shading 1 Accent 6" w:uiPriority="63"/>
+    <w:lsdException w:name="Medium Shading 2 Accent 6" w:uiPriority="64"/>
+    <w:lsdException w:name="Medium List 1 Accent 6" w:uiPriority="65"/>
+    <w:lsdException w:name="Medium List 2 Accent 6" w:uiPriority="66"/>
+    <w:lsdException w:name="Medium Grid 1 Accent 6" w:uiPriority="67"/>
+    <w:lsdException w:name="Medium Grid 2 Accent 6" w:uiPriority="68"/>
+    <w:lsdException w:name="Medium Grid 3 Accent 6" w:uiPriority="69"/>
+    <w:lsdException w:name="Dark List Accent 6" w:uiPriority="70"/>
+    <w:lsdException w:name="Colorful Shading Accent 6" w:uiPriority="71"/>
+    <w:lsdException w:name="Colorful List Accent 6" w:uiPriority="72"/>
+    <w:lsdException w:name="Colorful Grid Accent 6" w:uiPriority="73"/>
+    <w:lsdException w:name="Subtle Emphasis" w:uiPriority="19" w:qFormat="1"/>
+    <w:lsdException w:name="Intense Emphasis" w:uiPriority="21" w:qFormat="1"/>
+    <w:lsdException w:name="Subtle Reference" w:uiPriority="31" w:qFormat="1"/>
+    <w:lsdException w:name="Intense Reference" w:uiPriority="32" w:qFormat="1"/>
+    <w:lsdException w:name="Book Title" w:uiPriority="33" w:qFormat="1"/>
+    <w:lsdException w:name="Bibliography" w:semiHidden="1" w:uiPriority="37" w:unhideWhenUsed="1"/>
+    <w:lsdException w:name="TOC Heading" w:semiHidden="1" w:uiPriority="39" w:unhideWhenUsed="1" w:qFormat="1"/>
+    <w:lsdException w:name="Plain Table 1" w:uiPriority="41"/>
+    <w:lsdException w:name="Plain Table 2" w:uiPriority="42"/>
+    <w:lsdException w:name="Plain Table 3" w:uiPriority="43"/>
+    <w:lsdException w:name="Plain Table 4" w:uiPriority="44"/>
+    <w:lsdException w:name="Plain Table 5" w:uiPriority="45"/>
+    <w:lsdException w:name="Grid Table Light" w:uiPriority="40"/>
+    <w:lsdException w:name="Grid Table 1 Light" w:uiPriority="46"/>
+    <w:lsdException w:name="Grid Table 2" w:uiPriority="47"/>
+    <w:lsdException w:name="Grid Table 3" w:uiPriority="48"/>
+    <w:lsdException w:name="Grid Table 4" w:uiPriority="49"/>
+    <w:lsdException w:name="Grid Table 5 Dark" w:uiPriority="50"/>
+    <w:lsdException w:name="Grid Table 6 Colorful" w:uiPriority="51"/>
+    <w:lsdException w:name="Grid Table 7 Colorful" w:uiPriority="52"/>
+    <w:lsdException w:name="Grid Table 1 Light Accent 1" w:uiPriority="46"/>
+    <w:lsdException w:name="Grid Table 2 Accent 1" w:uiPriority="47"/>
+    <w:lsdException w:name="Grid Table 3 Accent 1" w:uiPriority="48"/>
+    <w:lsdException w:name="Grid Table 4 Accent 1" w:uiPriority="49"/>
+    <w:lsdException w:name="Grid Table 5 Dark Accent 1" w:uiPriority="50"/>
+    <w:lsdException w:name="Grid Table 6 Colorful Accent 1" w:uiPriority="51"/>
+    <w:lsdException w:name="Grid Table 7 Colorful Accent 1" w:uiPriority="52"/>
+    <w:lsdException w:name="Grid Table 1 Light Accent 2" w:uiPriority="46"/>
+    <w:lsdException w:name="Grid Table 2 Accent 2" w:uiPriority="47"/>
+    <w:lsdException w:name="Grid Table 3 Accent 2" w:uiPriority="48"/>
+    <w:lsdException w:name="Grid Table 4 Accent 2" w:uiPriority="49"/>
+    <w:lsdException w:name="Grid Table 5 Dark Accent 2" w:uiPriority="50"/>
+    <w:lsdException w:name="Grid Table 6 Colorful Accent 2" w:uiPriority="51"/>
+    <w:lsdException w:name="Grid Table 7 Colorful Accent 2" w:uiPriority="52"/>
+    <w:lsdException w:name="Grid Table 1 Light Accent 3" w:uiPriority="46"/>
+    <w:lsdException w:name="Grid Table 2 Accent 3" w:uiPriority="47"/>
+    <w:lsdException w:name="Grid Table 3 Accent 3" w:uiPriority="48"/>
+    <w:lsdException w:name="Grid Table 4 Accent 3" w:uiPriority="49"/>
+    <w:lsdException w:name="Grid Table 5 Dark Accent 3" w:uiPriority="50"/>
+    <w:lsdException w:name="Grid Table 6 Colorful Accent 3" w:uiPriority="51"/>
+    <w:lsdException w:name="Grid Table 7 Colorful Accent 3" w:uiPriority="52"/>
+    <w:lsdException w:name="Grid Table 1 Light Accent 4" w:uiPriority="46"/>
+    <w:lsdException w:name="Grid Table 2 Accent 4" w:uiPriority="47"/>
+    <w:lsdException w:name="Grid Table 3 Accent 4" w:uiPriority="48"/>
+    <w:lsdException w:name="Grid Table 4 Accent 4" w:uiPriority="49"/>
+    <w:lsdException w:name="Grid Table 5 Dark Accent 4" w:uiPriority="50"/>
+    <w:lsdException w:name="Grid Table 6 Colorful Accent 4" w:uiPriority="51"/>
+    <w:lsdException w:name="Grid Table 7 Colorful Accent 4" w:uiPriority="52"/>
+    <w:lsdException w:name="Grid Table 1 Light Accent 5" w:uiPriority="46"/>
+    <w:lsdException w:name="Grid Table 2 Accent 5" w:uiPriority="47"/>
+    <w:lsdException w:name="Grid Table 3 Accent 5" w:uiPriority="48"/>
+    <w:lsdException w:name="Grid Table 4 Accent 5" w:uiPriority="49"/>
+    <w:lsdException w:name="Grid Table 5 Dark Accent 5" w:uiPriority="50"/>
+    <w:lsdException w:name="Grid Table 6 Colorful Accent 5" w:uiPriority="51"/>
+    <w:lsdException w:name="Grid Table 7 Colorful Accent 5" w:uiPriority="52"/>
+    <w:lsdException w:name="Grid Table 1 Light Accent 6" w:uiPriority="46"/>
+    <w:lsdException w:name="Grid Table 2 Accent 6" w:uiPriority="47"/>
+    <w:lsdException w:name="Grid Table 3 Accent 6" w:uiPriority="48"/>
+    <w:lsdException w:name="Grid Table 4 Accent 6" w:uiPriority="49"/>
+    <w:lsdException w:name="Grid Table 5 Dark Accent 6" w:uiPriority="50"/>
+    <w:lsdException w:name="Grid Table 6 Colorful Accent 6" w:uiPriority="51"/>
+    <w:lsdException w:name="Grid Table 7 Colorful Accent 6" w:uiPriority="52"/>
+    <w:lsdException w:name="List Table 1 Light" w:uiPriority="46"/>
+    <w:lsdException w:name="List Table 2" w:uiPriority="47"/>
+    <w:lsdException w:name="List Table 3" w:uiPriority="48"/>
+    <w:lsdException w:name="List Table 4" w:uiPriority="49"/>
+    <w:lsdException w:name="List Table 5 Dark" w:uiPriority="50"/>
+    <w:lsdException w:name="List Table 6 Colorful" w:uiPriority="51"/>
+    <w:lsdException w:name="List Table 7 Colorful" w:uiPriority="52"/>
+    <w:lsdException w:name="List Table 1 Light Accent 1" w:uiPriority="46"/>
+    <w:lsdException w:name="List Table 2 Accent 1" w:uiPriority="47"/>
+    <w:lsdException w:name="List Table 3 Accent 1" w:uiPriority="48"/>
+    <w:lsdException w:name="List Table 4 Accent 1" w:uiPriority="49"/>
+    <w:lsdException w:name="List Table 5 Dark Accent 1" w:uiPriority="50"/>
+    <w:lsdException w:name="List Table 6 Colorful Accent 1" w:uiPriority="51"/>
+    <w:lsdException w:name="List Table 7 Colorful Accent 1" w:uiPriority="52"/>
+    <w:lsdException w:name="List Table 1 Light Accent 2" w:uiPriority="46"/>
+    <w:lsdException w:name="List Table 2 Accent 2" w:uiPriority="47"/>
+    <w:lsdException w:name="List Table 3 Accent 2" w:uiPriority="48"/>
+    <w:lsdException w:name="List Table 4 Accent 2" w:uiPriority="49"/>
+    <w:lsdException w:name="List Table 5 Dark Accent 2" w:uiPriority="50"/>
+    <w:lsdException w:name="List Table 6 Colorful Accent 2" w:uiPriority="51"/>
+    <w:lsdException w:name="List Table 7 Colorful Accent 2" w:uiPriority="52"/>
+    <w:lsdException w:name="List Table 1 Light Accent 3" w:uiPriority="46"/>
+    <w:lsdException w:name="List Table 2 Accent 3" w:uiPriority="47"/>
+    <w:lsdException w:name="List Table 3 Accent 3" w:uiPriority="48"/>
+    <w:lsdException w:name="List Table 4 Accent 3" w:uiPriority="49"/>
+    <w:lsdException w:name="List Table 5 Dark Accent 3" w:uiPriority="50"/>
+    <w:lsdException w:name="List Table 6 Colorful Accent 3" w:uiPriority="51"/>
+    <w:lsdException w:name="List Table 7 Colorful Accent 3" w:uiPriority="52"/>
+    <w:lsdException w:name="List Table 1 Light Accent 4" w:uiPriority="46"/>
+    <w:lsdException w:name="List Table 2 Accent 4" w:uiPriority="47"/>
+    <w:lsdException w:name="List Table 3 Accent 4" w:uiPriority="48"/>
+    <w:lsdException w:name="List Table 4 Accent 4" w:uiPriority="49"/>
+    <w:lsdException w:name="List Table 5 Dark Accent 4" w:uiPriority="50"/>
+    <w:lsdException w:name="List Table 6 Colorful Accent 4" w:uiPriority="51"/>
+    <w:lsdException w:name="List Table 7 Colorful Accent 4" w:uiPriority="52"/>
+    <w:lsdException w:name="List Table 1 Light Accent 5" w:uiPriority="46"/>
+    <w:lsdException w:name="List Table 2 Accent 5" w:uiPriority="47"/>
+    <w:lsdException w:name="List Table 3 Accent 5" w:uiPriority="48"/>
+    <w:lsdException w:name="List Table 4 Accent 5" w:uiPriority="49"/>
+    <w:lsdException w:name="List Table 5 Dark Accent 5" w:uiPriority="50"/>
+    <w:lsdException w:name="List Table 6 Colorful Accent 5" w:uiPriority="51"/>
+    <w:lsdException w:name="List Table 7 Colorful Accent 5" w:uiPriority="52"/>
+    <w:lsdException w:name="List Table 1 Light Accent 6" w:uiPriority="46"/>
+    <w:lsdException w:name="List Table 2 Accent 6" w:uiPriority="47"/>
+    <w:lsdException w:name="List Table 3 Accent 6" w:uiPriority="48"/>
+    <w:lsdException w:name="List Table 4 Accent 6" w:uiPriority="49"/>
+    <w:lsdException w:name="List Table 5 Dark Accent 6" w:uiPriority="50"/>
+    <w:lsdException w:name="List Table 6 Colorful Accent 6" w:uiPriority="51"/>
+    <w:lsdException w:name="List Table 7 Colorful Accent 6" w:uiPriority="52"/>
+    <w:lsdException w:name="Mention" w:semiHidden="1" w:unhideWhenUsed="1"/>
+    <w:lsdException w:name="Smart Hyperlink" w:semiHidden="1" w:unhideWhenUsed="1"/>
+    <w:lsdException w:name="Hashtag" w:semiHidden="1" w:unhideWhenUsed="1"/>
+    <w:lsdException w:name="Unresolved Mention" w:semiHidden="1" w:unhideWhenUsed="1"/>
+    <w:lsdException w:name="Smart Link" w:semiHidden="1" w:unhideWhenUsed="1"/>
   </w:latentStyles>
-  <w:style w:type="paragraph" w:default="1" w:styleId="1">
+  <w:style w:type="paragraph" w:default="1" w:styleId="Binhthng">
     <w:name w:val="Normal"/>
     <w:qFormat/>
-    <w:uiPriority w:val="0"/>
     <w:pPr>
       <w:spacing w:after="200" w:line="276" w:lineRule="auto"/>
     </w:pPr>
     <w:rPr>
-      <w:rFonts w:ascii="Times New Roman" w:hAnsi="Times New Roman" w:cs="Times New Roman" w:eastAsiaTheme="minorHAnsi"/>
+      <w:rFonts w:ascii="Times New Roman" w:hAnsi="Times New Roman" w:cs="Times New Roman"/>
       <w:sz w:val="24"/>
       <w:szCs w:val="22"/>
-      <w:lang w:val="en-US" w:eastAsia="en-US" w:bidi="ar-SA"/>
     </w:rPr>
   </w:style>
-  <w:style w:type="paragraph" w:styleId="2">
+  <w:style w:type="paragraph" w:styleId="u1">
     <w:name w:val="heading 1"/>
-    <w:basedOn w:val="3"/>
-    <w:next w:val="1"/>
-    <w:link w:val="26"/>
+    <w:basedOn w:val="oancuaDanhsach"/>
+    <w:next w:val="Binhthng"/>
+    <w:link w:val="u1Char"/>
+    <w:uiPriority w:val="9"/>
     <w:qFormat/>
-    <w:uiPriority w:val="9"/>
     <w:pPr>
       <w:numPr>
-        <w:ilvl w:val="0"/>
         <w:numId w:val="1"/>
       </w:numPr>
       <w:ind w:left="990"/>
@@ -2351,26 +3476,18 @@
     </w:pPr>
     <w:rPr>
       <w:b/>
-      <w:color w:val="558ED5" w:themeColor="text2" w:themeTint="99"/>
+      <w:color w:val="548DD4" w:themeColor="text2" w:themeTint="99"/>
       <w:sz w:val="28"/>
-      <w14:textFill>
-        <w14:solidFill>
-          <w14:schemeClr w14:val="tx2">
-            <w14:lumMod w14:val="60000"/>
-            <w14:lumOff w14:val="40000"/>
-          </w14:schemeClr>
-        </w14:solidFill>
-      </w14:textFill>
     </w:rPr>
   </w:style>
-  <w:style w:type="paragraph" w:styleId="4">
+  <w:style w:type="paragraph" w:styleId="u2">
     <w:name w:val="heading 2"/>
-    <w:basedOn w:val="2"/>
-    <w:next w:val="1"/>
-    <w:link w:val="27"/>
+    <w:basedOn w:val="u1"/>
+    <w:next w:val="Binhthng"/>
+    <w:link w:val="u2Char"/>
+    <w:uiPriority w:val="9"/>
     <w:unhideWhenUsed/>
     <w:qFormat/>
-    <w:uiPriority w:val="9"/>
     <w:pPr>
       <w:numPr>
         <w:ilvl w:val="1"/>
@@ -2378,17 +3495,18 @@
       <w:outlineLvl w:val="1"/>
     </w:pPr>
     <w:rPr>
+      <w:color w:val="548DD4" w:themeColor="text2" w:themeTint="99"/>
       <w:sz w:val="24"/>
     </w:rPr>
   </w:style>
-  <w:style w:type="paragraph" w:styleId="5">
+  <w:style w:type="paragraph" w:styleId="u3">
     <w:name w:val="heading 3"/>
-    <w:basedOn w:val="4"/>
-    <w:next w:val="1"/>
-    <w:link w:val="28"/>
+    <w:basedOn w:val="u2"/>
+    <w:next w:val="Binhthng"/>
+    <w:link w:val="u3Char"/>
+    <w:uiPriority w:val="9"/>
     <w:unhideWhenUsed/>
     <w:qFormat/>
-    <w:uiPriority w:val="9"/>
     <w:pPr>
       <w:numPr>
         <w:ilvl w:val="2"/>
@@ -2399,17 +3517,18 @@
     <w:rPr>
       <w:b w:val="0"/>
       <w:i/>
+      <w:color w:val="548DD4" w:themeColor="text2" w:themeTint="99"/>
     </w:rPr>
   </w:style>
-  <w:style w:type="paragraph" w:styleId="6">
+  <w:style w:type="paragraph" w:styleId="u4">
     <w:name w:val="heading 4"/>
-    <w:basedOn w:val="1"/>
-    <w:next w:val="1"/>
-    <w:link w:val="35"/>
+    <w:basedOn w:val="Binhthng"/>
+    <w:next w:val="Binhthng"/>
+    <w:link w:val="u4Char"/>
+    <w:uiPriority w:val="9"/>
     <w:semiHidden/>
     <w:unhideWhenUsed/>
     <w:qFormat/>
-    <w:uiPriority w:val="9"/>
     <w:pPr>
       <w:keepNext/>
       <w:keepLines/>
@@ -2417,24 +3536,25 @@
       <w:outlineLvl w:val="3"/>
     </w:pPr>
     <w:rPr>
-      <w:rFonts w:asciiTheme="majorHAnsi" w:hAnsiTheme="majorHAnsi" w:eastAsiaTheme="majorEastAsia" w:cstheme="majorBidi"/>
+      <w:rFonts w:asciiTheme="majorHAnsi" w:eastAsiaTheme="majorEastAsia" w:hAnsiTheme="majorHAnsi" w:cstheme="majorBidi"/>
       <w:i/>
       <w:iCs/>
-      <w:color w:val="376092" w:themeColor="accent1" w:themeShade="BF"/>
+      <w:color w:val="365F91" w:themeColor="accent1" w:themeShade="BF"/>
     </w:rPr>
   </w:style>
-  <w:style w:type="character" w:default="1" w:styleId="7">
+  <w:style w:type="character" w:default="1" w:styleId="Phngmcinhcuaoanvn">
     <w:name w:val="Default Paragraph Font"/>
+    <w:uiPriority w:val="1"/>
     <w:semiHidden/>
     <w:unhideWhenUsed/>
-    <w:uiPriority w:val="1"/>
   </w:style>
-  <w:style w:type="table" w:default="1" w:styleId="8">
+  <w:style w:type="table" w:default="1" w:styleId="BangThngthng">
     <w:name w:val="Normal Table"/>
+    <w:uiPriority w:val="99"/>
     <w:semiHidden/>
     <w:unhideWhenUsed/>
-    <w:uiPriority w:val="99"/>
     <w:tblPr>
+      <w:tblInd w:w="0" w:type="dxa"/>
       <w:tblCellMar>
         <w:top w:w="0" w:type="dxa"/>
         <w:left w:w="108" w:type="dxa"/>
@@ -2443,23 +3563,29 @@
       </w:tblCellMar>
     </w:tblPr>
   </w:style>
-  <w:style w:type="paragraph" w:styleId="3">
+  <w:style w:type="numbering" w:default="1" w:styleId="Khngco">
+    <w:name w:val="No List"/>
+    <w:uiPriority w:val="99"/>
+    <w:semiHidden/>
+    <w:unhideWhenUsed/>
+  </w:style>
+  <w:style w:type="paragraph" w:styleId="oancuaDanhsach">
     <w:name w:val="List Paragraph"/>
-    <w:basedOn w:val="1"/>
+    <w:basedOn w:val="Binhthng"/>
+    <w:uiPriority w:val="34"/>
     <w:qFormat/>
-    <w:uiPriority w:val="34"/>
     <w:pPr>
       <w:ind w:left="720"/>
       <w:contextualSpacing/>
     </w:pPr>
   </w:style>
-  <w:style w:type="paragraph" w:styleId="9">
+  <w:style w:type="paragraph" w:styleId="Bongchuthich">
     <w:name w:val="Balloon Text"/>
-    <w:basedOn w:val="1"/>
-    <w:link w:val="32"/>
+    <w:basedOn w:val="Binhthng"/>
+    <w:link w:val="BongchuthichChar"/>
+    <w:uiPriority w:val="99"/>
     <w:semiHidden/>
     <w:unhideWhenUsed/>
-    <w:uiPriority w:val="99"/>
     <w:pPr>
       <w:spacing w:after="0" w:line="240" w:lineRule="auto"/>
     </w:pPr>
@@ -2469,29 +3595,24 @@
       <w:szCs w:val="16"/>
     </w:rPr>
   </w:style>
-  <w:style w:type="character" w:styleId="10">
+  <w:style w:type="character" w:styleId="FollowedHyperlink">
     <w:name w:val="FollowedHyperlink"/>
-    <w:basedOn w:val="7"/>
+    <w:basedOn w:val="Phngmcinhcuaoanvn"/>
+    <w:uiPriority w:val="99"/>
     <w:semiHidden/>
     <w:unhideWhenUsed/>
-    <w:uiPriority w:val="99"/>
     <w:rPr>
       <w:color w:val="800080" w:themeColor="followedHyperlink"/>
       <w:u w:val="single"/>
-      <w14:textFill>
-        <w14:solidFill>
-          <w14:schemeClr w14:val="folHlink"/>
-        </w14:solidFill>
-      </w14:textFill>
     </w:rPr>
   </w:style>
-  <w:style w:type="paragraph" w:styleId="11">
+  <w:style w:type="paragraph" w:styleId="Chntrang">
     <w:name w:val="footer"/>
-    <w:basedOn w:val="1"/>
-    <w:link w:val="25"/>
+    <w:basedOn w:val="Binhthng"/>
+    <w:link w:val="ChntrangChar"/>
+    <w:uiPriority w:val="99"/>
     <w:semiHidden/>
     <w:unhideWhenUsed/>
-    <w:uiPriority w:val="99"/>
     <w:pPr>
       <w:tabs>
         <w:tab w:val="center" w:pos="4513"/>
@@ -2500,13 +3621,13 @@
       <w:spacing w:after="0" w:line="240" w:lineRule="auto"/>
     </w:pPr>
   </w:style>
-  <w:style w:type="paragraph" w:styleId="12">
+  <w:style w:type="paragraph" w:styleId="utrang">
     <w:name w:val="header"/>
-    <w:basedOn w:val="1"/>
-    <w:link w:val="24"/>
+    <w:basedOn w:val="Binhthng"/>
+    <w:link w:val="utrangChar"/>
+    <w:uiPriority w:val="99"/>
     <w:semiHidden/>
     <w:unhideWhenUsed/>
-    <w:uiPriority w:val="99"/>
     <w:pPr>
       <w:tabs>
         <w:tab w:val="center" w:pos="4513"/>
@@ -2515,45 +3636,40 @@
       <w:spacing w:after="0" w:line="240" w:lineRule="auto"/>
     </w:pPr>
   </w:style>
-  <w:style w:type="character" w:styleId="13">
+  <w:style w:type="character" w:styleId="Siuktni">
     <w:name w:val="Hyperlink"/>
-    <w:basedOn w:val="7"/>
+    <w:basedOn w:val="Phngmcinhcuaoanvn"/>
+    <w:uiPriority w:val="99"/>
     <w:unhideWhenUsed/>
-    <w:uiPriority w:val="99"/>
     <w:rPr>
       <w:color w:val="0000FF" w:themeColor="hyperlink"/>
       <w:u w:val="single"/>
-      <w14:textFill>
-        <w14:solidFill>
-          <w14:schemeClr w14:val="hlink"/>
-        </w14:solidFill>
-      </w14:textFill>
     </w:rPr>
   </w:style>
-  <w:style w:type="table" w:styleId="14">
+  <w:style w:type="table" w:styleId="LiBang">
     <w:name w:val="Table Grid"/>
-    <w:basedOn w:val="8"/>
+    <w:basedOn w:val="BangThngthng"/>
     <w:uiPriority w:val="59"/>
     <w:pPr>
       <w:spacing w:after="0" w:line="240" w:lineRule="auto"/>
     </w:pPr>
     <w:tblPr>
       <w:tblBorders>
-        <w:top w:val="single" w:color="auto" w:sz="4" w:space="0"/>
-        <w:left w:val="single" w:color="auto" w:sz="4" w:space="0"/>
-        <w:bottom w:val="single" w:color="auto" w:sz="4" w:space="0"/>
-        <w:right w:val="single" w:color="auto" w:sz="4" w:space="0"/>
-        <w:insideH w:val="single" w:color="auto" w:sz="4" w:space="0"/>
-        <w:insideV w:val="single" w:color="auto" w:sz="4" w:space="0"/>
+        <w:top w:val="single" w:sz="4" w:space="0" w:color="auto"/>
+        <w:left w:val="single" w:sz="4" w:space="0" w:color="auto"/>
+        <w:bottom w:val="single" w:sz="4" w:space="0" w:color="auto"/>
+        <w:right w:val="single" w:sz="4" w:space="0" w:color="auto"/>
+        <w:insideH w:val="single" w:sz="4" w:space="0" w:color="auto"/>
+        <w:insideV w:val="single" w:sz="4" w:space="0" w:color="auto"/>
       </w:tblBorders>
     </w:tblPr>
   </w:style>
-  <w:style w:type="paragraph" w:styleId="15">
+  <w:style w:type="paragraph" w:styleId="Mucluc1">
     <w:name w:val="toc 1"/>
-    <w:basedOn w:val="1"/>
-    <w:next w:val="1"/>
+    <w:basedOn w:val="Binhthng"/>
+    <w:next w:val="Binhthng"/>
+    <w:uiPriority w:val="39"/>
     <w:unhideWhenUsed/>
-    <w:uiPriority w:val="39"/>
     <w:pPr>
       <w:tabs>
         <w:tab w:val="right" w:leader="dot" w:pos="9016"/>
@@ -2567,12 +3683,12 @@
       <w:szCs w:val="26"/>
     </w:rPr>
   </w:style>
-  <w:style w:type="paragraph" w:styleId="16">
+  <w:style w:type="paragraph" w:styleId="Mucluc2">
     <w:name w:val="toc 2"/>
-    <w:basedOn w:val="1"/>
-    <w:next w:val="1"/>
+    <w:basedOn w:val="Binhthng"/>
+    <w:next w:val="Binhthng"/>
+    <w:uiPriority w:val="39"/>
     <w:unhideWhenUsed/>
-    <w:uiPriority w:val="39"/>
     <w:pPr>
       <w:spacing w:before="120" w:after="0"/>
       <w:ind w:left="240"/>
@@ -2585,12 +3701,12 @@
       <w:szCs w:val="20"/>
     </w:rPr>
   </w:style>
-  <w:style w:type="paragraph" w:styleId="17">
+  <w:style w:type="paragraph" w:styleId="Mucluc3">
     <w:name w:val="toc 3"/>
-    <w:basedOn w:val="1"/>
-    <w:next w:val="1"/>
+    <w:basedOn w:val="Binhthng"/>
+    <w:next w:val="Binhthng"/>
+    <w:uiPriority w:val="39"/>
     <w:unhideWhenUsed/>
-    <w:uiPriority w:val="39"/>
     <w:pPr>
       <w:spacing w:after="0"/>
       <w:ind w:left="480"/>
@@ -2601,12 +3717,12 @@
       <w:szCs w:val="20"/>
     </w:rPr>
   </w:style>
-  <w:style w:type="paragraph" w:styleId="18">
+  <w:style w:type="paragraph" w:styleId="Mucluc4">
     <w:name w:val="toc 4"/>
-    <w:basedOn w:val="1"/>
-    <w:next w:val="1"/>
+    <w:basedOn w:val="Binhthng"/>
+    <w:next w:val="Binhthng"/>
+    <w:uiPriority w:val="39"/>
     <w:unhideWhenUsed/>
-    <w:uiPriority w:val="39"/>
     <w:pPr>
       <w:spacing w:after="0"/>
       <w:ind w:left="720"/>
@@ -2617,12 +3733,12 @@
       <w:szCs w:val="20"/>
     </w:rPr>
   </w:style>
-  <w:style w:type="paragraph" w:styleId="19">
+  <w:style w:type="paragraph" w:styleId="Mucluc5">
     <w:name w:val="toc 5"/>
-    <w:basedOn w:val="1"/>
-    <w:next w:val="1"/>
+    <w:basedOn w:val="Binhthng"/>
+    <w:next w:val="Binhthng"/>
+    <w:uiPriority w:val="39"/>
     <w:unhideWhenUsed/>
-    <w:uiPriority w:val="39"/>
     <w:pPr>
       <w:spacing w:after="0"/>
       <w:ind w:left="960"/>
@@ -2633,12 +3749,12 @@
       <w:szCs w:val="20"/>
     </w:rPr>
   </w:style>
-  <w:style w:type="paragraph" w:styleId="20">
+  <w:style w:type="paragraph" w:styleId="Mucluc6">
     <w:name w:val="toc 6"/>
-    <w:basedOn w:val="1"/>
-    <w:next w:val="1"/>
+    <w:basedOn w:val="Binhthng"/>
+    <w:next w:val="Binhthng"/>
+    <w:uiPriority w:val="39"/>
     <w:unhideWhenUsed/>
-    <w:uiPriority w:val="39"/>
     <w:pPr>
       <w:spacing w:after="0"/>
       <w:ind w:left="1200"/>
@@ -2649,12 +3765,12 @@
       <w:szCs w:val="20"/>
     </w:rPr>
   </w:style>
-  <w:style w:type="paragraph" w:styleId="21">
+  <w:style w:type="paragraph" w:styleId="Mucluc7">
     <w:name w:val="toc 7"/>
-    <w:basedOn w:val="1"/>
-    <w:next w:val="1"/>
+    <w:basedOn w:val="Binhthng"/>
+    <w:next w:val="Binhthng"/>
+    <w:uiPriority w:val="39"/>
     <w:unhideWhenUsed/>
-    <w:uiPriority w:val="39"/>
     <w:pPr>
       <w:spacing w:after="0"/>
       <w:ind w:left="1440"/>
@@ -2665,12 +3781,12 @@
       <w:szCs w:val="20"/>
     </w:rPr>
   </w:style>
-  <w:style w:type="paragraph" w:styleId="22">
+  <w:style w:type="paragraph" w:styleId="Mucluc8">
     <w:name w:val="toc 8"/>
-    <w:basedOn w:val="1"/>
-    <w:next w:val="1"/>
+    <w:basedOn w:val="Binhthng"/>
+    <w:next w:val="Binhthng"/>
+    <w:uiPriority w:val="39"/>
     <w:unhideWhenUsed/>
-    <w:uiPriority w:val="39"/>
     <w:pPr>
       <w:spacing w:after="0"/>
       <w:ind w:left="1680"/>
@@ -2681,12 +3797,12 @@
       <w:szCs w:val="20"/>
     </w:rPr>
   </w:style>
-  <w:style w:type="paragraph" w:styleId="23">
+  <w:style w:type="paragraph" w:styleId="Mucluc9">
     <w:name w:val="toc 9"/>
-    <w:basedOn w:val="1"/>
-    <w:next w:val="1"/>
+    <w:basedOn w:val="Binhthng"/>
+    <w:next w:val="Binhthng"/>
+    <w:uiPriority w:val="39"/>
     <w:unhideWhenUsed/>
-    <w:uiPriority w:val="39"/>
     <w:pPr>
       <w:spacing w:after="0"/>
       <w:ind w:left="1920"/>
@@ -2697,133 +3813,104 @@
       <w:szCs w:val="20"/>
     </w:rPr>
   </w:style>
-  <w:style w:type="character" w:customStyle="1" w:styleId="24">
+  <w:style w:type="character" w:customStyle="1" w:styleId="utrangChar">
     <w:name w:val="Đầu trang Char"/>
-    <w:basedOn w:val="7"/>
-    <w:link w:val="12"/>
+    <w:basedOn w:val="Phngmcinhcuaoanvn"/>
+    <w:link w:val="utrang"/>
+    <w:uiPriority w:val="99"/>
     <w:semiHidden/>
-    <w:uiPriority w:val="99"/>
     <w:rPr>
       <w:lang w:val="en-US"/>
     </w:rPr>
   </w:style>
-  <w:style w:type="character" w:customStyle="1" w:styleId="25">
+  <w:style w:type="character" w:customStyle="1" w:styleId="ChntrangChar">
     <w:name w:val="Chân trang Char"/>
-    <w:basedOn w:val="7"/>
-    <w:link w:val="11"/>
+    <w:basedOn w:val="Phngmcinhcuaoanvn"/>
+    <w:link w:val="Chntrang"/>
+    <w:uiPriority w:val="99"/>
     <w:semiHidden/>
-    <w:uiPriority w:val="99"/>
     <w:rPr>
       <w:lang w:val="en-US"/>
     </w:rPr>
   </w:style>
-  <w:style w:type="character" w:customStyle="1" w:styleId="26">
+  <w:style w:type="character" w:customStyle="1" w:styleId="u1Char">
     <w:name w:val="Đầu đề 1 Char"/>
-    <w:basedOn w:val="7"/>
-    <w:link w:val="2"/>
+    <w:basedOn w:val="Phngmcinhcuaoanvn"/>
+    <w:link w:val="u1"/>
     <w:uiPriority w:val="9"/>
     <w:rPr>
       <w:rFonts w:ascii="Times New Roman" w:hAnsi="Times New Roman" w:cs="Times New Roman"/>
       <w:b/>
-      <w:color w:val="558ED5" w:themeColor="text2" w:themeTint="99"/>
+      <w:color w:val="548DD4" w:themeColor="text2" w:themeTint="99"/>
       <w:sz w:val="28"/>
       <w:lang w:val="en-US"/>
-      <w14:textFill>
-        <w14:solidFill>
-          <w14:schemeClr w14:val="tx2">
-            <w14:lumMod w14:val="60000"/>
-            <w14:lumOff w14:val="40000"/>
-          </w14:schemeClr>
-        </w14:solidFill>
-      </w14:textFill>
     </w:rPr>
   </w:style>
-  <w:style w:type="character" w:customStyle="1" w:styleId="27">
+  <w:style w:type="character" w:customStyle="1" w:styleId="u2Char">
     <w:name w:val="Đầu đề 2 Char"/>
-    <w:basedOn w:val="7"/>
-    <w:link w:val="4"/>
+    <w:basedOn w:val="Phngmcinhcuaoanvn"/>
+    <w:link w:val="u2"/>
     <w:uiPriority w:val="9"/>
     <w:rPr>
       <w:rFonts w:ascii="Times New Roman" w:hAnsi="Times New Roman" w:cs="Times New Roman"/>
       <w:b/>
-      <w:color w:val="558ED5" w:themeColor="text2" w:themeTint="99"/>
+      <w:color w:val="548DD4" w:themeColor="text2" w:themeTint="99"/>
       <w:sz w:val="24"/>
       <w:lang w:val="en-US"/>
-      <w14:textFill>
-        <w14:solidFill>
-          <w14:schemeClr w14:val="tx2">
-            <w14:lumMod w14:val="60000"/>
-            <w14:lumOff w14:val="40000"/>
-          </w14:schemeClr>
-        </w14:solidFill>
-      </w14:textFill>
     </w:rPr>
   </w:style>
-  <w:style w:type="character" w:customStyle="1" w:styleId="28">
+  <w:style w:type="character" w:customStyle="1" w:styleId="u3Char">
     <w:name w:val="Đầu đề 3 Char"/>
-    <w:basedOn w:val="7"/>
-    <w:link w:val="5"/>
+    <w:basedOn w:val="Phngmcinhcuaoanvn"/>
+    <w:link w:val="u3"/>
     <w:uiPriority w:val="9"/>
     <w:rPr>
       <w:rFonts w:ascii="Times New Roman" w:hAnsi="Times New Roman" w:cs="Times New Roman"/>
       <w:i/>
-      <w:color w:val="558ED5" w:themeColor="text2" w:themeTint="99"/>
+      <w:color w:val="548DD4" w:themeColor="text2" w:themeTint="99"/>
       <w:sz w:val="24"/>
       <w:lang w:val="en-US"/>
-      <w14:textFill>
-        <w14:solidFill>
-          <w14:schemeClr w14:val="tx2">
-            <w14:lumMod w14:val="60000"/>
-            <w14:lumOff w14:val="40000"/>
-          </w14:schemeClr>
-        </w14:solidFill>
-      </w14:textFill>
     </w:rPr>
   </w:style>
-  <w:style w:type="paragraph" w:customStyle="1" w:styleId="29">
+  <w:style w:type="paragraph" w:customStyle="1" w:styleId="ST1">
     <w:name w:val="ST1"/>
-    <w:basedOn w:val="3"/>
-    <w:link w:val="30"/>
+    <w:basedOn w:val="oancuaDanhsach"/>
+    <w:link w:val="ST1Char"/>
     <w:qFormat/>
-    <w:uiPriority w:val="0"/>
     <w:pPr>
       <w:numPr>
-        <w:ilvl w:val="0"/>
         <w:numId w:val="2"/>
       </w:numPr>
     </w:pPr>
   </w:style>
-  <w:style w:type="character" w:customStyle="1" w:styleId="30">
+  <w:style w:type="character" w:customStyle="1" w:styleId="ST1Char">
     <w:name w:val="ST1 Char"/>
-    <w:basedOn w:val="7"/>
-    <w:link w:val="29"/>
-    <w:uiPriority w:val="0"/>
+    <w:basedOn w:val="Phngmcinhcuaoanvn"/>
+    <w:link w:val="ST1"/>
     <w:rPr>
       <w:rFonts w:ascii="Times New Roman" w:hAnsi="Times New Roman" w:cs="Times New Roman"/>
       <w:sz w:val="24"/>
       <w:lang w:val="en-US"/>
     </w:rPr>
   </w:style>
-  <w:style w:type="paragraph" w:customStyle="1" w:styleId="31">
+  <w:style w:type="paragraph" w:customStyle="1" w:styleId="Normal1">
     <w:name w:val="Normal1"/>
-    <w:uiPriority w:val="0"/>
     <w:pPr>
       <w:spacing w:after="200" w:line="276" w:lineRule="auto"/>
     </w:pPr>
     <w:rPr>
-      <w:rFonts w:ascii="Times New Roman" w:hAnsi="Times New Roman" w:eastAsia="Times New Roman" w:cs="Times New Roman"/>
+      <w:rFonts w:ascii="Times New Roman" w:eastAsia="Times New Roman" w:hAnsi="Times New Roman" w:cs="Times New Roman"/>
       <w:color w:val="000000"/>
       <w:sz w:val="24"/>
       <w:szCs w:val="22"/>
-      <w:lang w:val="en-US" w:eastAsia="en-US" w:bidi="ar-SA"/>
     </w:rPr>
   </w:style>
-  <w:style w:type="character" w:customStyle="1" w:styleId="32">
+  <w:style w:type="character" w:customStyle="1" w:styleId="BongchuthichChar">
     <w:name w:val="Bóng chú thích Char"/>
-    <w:basedOn w:val="7"/>
-    <w:link w:val="9"/>
+    <w:basedOn w:val="Phngmcinhcuaoanvn"/>
+    <w:link w:val="Bongchuthich"/>
+    <w:uiPriority w:val="99"/>
     <w:semiHidden/>
-    <w:uiPriority w:val="99"/>
     <w:rPr>
       <w:rFonts w:ascii="Tahoma" w:hAnsi="Tahoma" w:cs="Tahoma"/>
       <w:sz w:val="16"/>
@@ -2831,21 +3918,20 @@
       <w:lang w:val="en-US"/>
     </w:rPr>
   </w:style>
-  <w:style w:type="character" w:customStyle="1" w:styleId="33">
-    <w:name w:val="Unresolved Mention"/>
-    <w:basedOn w:val="7"/>
+  <w:style w:type="character" w:customStyle="1" w:styleId="cpChagiiquyt1">
+    <w:name w:val="Đề cập Chưa giải quyết1"/>
+    <w:basedOn w:val="Phngmcinhcuaoanvn"/>
+    <w:uiPriority w:val="99"/>
     <w:semiHidden/>
     <w:unhideWhenUsed/>
-    <w:uiPriority w:val="99"/>
     <w:rPr>
       <w:color w:val="605E5C"/>
       <w:shd w:val="clear" w:color="auto" w:fill="E1DFDD"/>
     </w:rPr>
   </w:style>
-  <w:style w:type="paragraph" w:customStyle="1" w:styleId="34">
+  <w:style w:type="paragraph" w:customStyle="1" w:styleId="TableContents">
     <w:name w:val="Table Contents"/>
-    <w:basedOn w:val="1"/>
-    <w:uiPriority w:val="0"/>
+    <w:basedOn w:val="Binhthng"/>
     <w:pPr>
       <w:widowControl w:val="0"/>
       <w:suppressLineNumbers/>
@@ -2855,23 +3941,23 @@
       <w:textAlignment w:val="baseline"/>
     </w:pPr>
     <w:rPr>
-      <w:rFonts w:ascii="Liberation Serif" w:hAnsi="Liberation Serif" w:eastAsia="Noto Serif CJK SC" w:cs="Lohit Devanagari"/>
+      <w:rFonts w:ascii="Liberation Serif" w:eastAsia="Noto Serif CJK SC" w:hAnsi="Liberation Serif" w:cs="Lohit Devanagari"/>
       <w:kern w:val="3"/>
       <w:szCs w:val="24"/>
       <w:lang w:eastAsia="zh-CN" w:bidi="hi-IN"/>
     </w:rPr>
   </w:style>
-  <w:style w:type="character" w:customStyle="1" w:styleId="35">
+  <w:style w:type="character" w:customStyle="1" w:styleId="u4Char">
     <w:name w:val="Đầu đề 4 Char"/>
-    <w:basedOn w:val="7"/>
-    <w:link w:val="6"/>
+    <w:basedOn w:val="Phngmcinhcuaoanvn"/>
+    <w:link w:val="u4"/>
+    <w:uiPriority w:val="9"/>
     <w:semiHidden/>
-    <w:uiPriority w:val="9"/>
     <w:rPr>
-      <w:rFonts w:asciiTheme="majorHAnsi" w:hAnsiTheme="majorHAnsi" w:eastAsiaTheme="majorEastAsia" w:cstheme="majorBidi"/>
+      <w:rFonts w:asciiTheme="majorHAnsi" w:eastAsiaTheme="majorEastAsia" w:hAnsiTheme="majorHAnsi" w:cstheme="majorBidi"/>
       <w:i/>
       <w:iCs/>
-      <w:color w:val="376092" w:themeColor="accent1" w:themeShade="BF"/>
+      <w:color w:val="365F91" w:themeColor="accent1" w:themeShade="BF"/>
       <w:sz w:val="24"/>
       <w:lang w:val="en-US"/>
     </w:rPr>
@@ -3158,6 +4244,7 @@
     </a:fmtScheme>
   </a:themeElements>
   <a:objectDefaults/>
+  <a:extraClrSchemeLst/>
 </a:theme>
 </file>
 

</xml_diff>